<commit_message>
update SOLID and Cohesion-Coupling analysis
</commit_message>
<xml_diff>
--- a/documents/04012025/Cohesion and Coupling Analysis.docx
+++ b/documents/04012025/Cohesion and Coupling Analysis.docx
@@ -4,7 +4,132 @@
   <w:body>
     <w:p>
       <w:pPr>
-        <w:pStyle w:val="Heading1"/>
+        <w:jc w:val="center"/>
+        <w:rPr>
+          <w:b/>
+          <w:bCs/>
+          <w:color w:val="000000" w:themeColor="text1"/>
+          <w:sz w:val="32"/>
+          <w:szCs w:val="32"/>
+        </w:rPr>
+      </w:pPr>
+      <w:r>
+        <w:rPr>
+          <w:b/>
+          <w:bCs/>
+          <w:color w:val="000000" w:themeColor="text1"/>
+          <w:sz w:val="32"/>
+          <w:szCs w:val="32"/>
+        </w:rPr>
+        <w:t xml:space="preserve">Phân tích </w:t>
+      </w:r>
+      <w:r>
+        <w:rPr>
+          <w:b/>
+          <w:bCs/>
+          <w:color w:val="000000" w:themeColor="text1"/>
+          <w:sz w:val="32"/>
+          <w:szCs w:val="32"/>
+        </w:rPr>
+        <w:t>Design Concept:</w:t>
+      </w:r>
+    </w:p>
+    <w:p>
+      <w:pPr>
+        <w:jc w:val="center"/>
+        <w:rPr>
+          <w:b/>
+          <w:bCs/>
+          <w:color w:val="000000" w:themeColor="text1"/>
+          <w:sz w:val="32"/>
+          <w:szCs w:val="32"/>
+        </w:rPr>
+      </w:pPr>
+      <w:r>
+        <w:rPr>
+          <w:b/>
+          <w:bCs/>
+          <w:color w:val="000000" w:themeColor="text1"/>
+          <w:sz w:val="32"/>
+          <w:szCs w:val="32"/>
+        </w:rPr>
+        <w:t>Các vấn đề về C</w:t>
+      </w:r>
+      <w:r>
+        <w:rPr>
+          <w:b/>
+          <w:bCs/>
+          <w:color w:val="000000" w:themeColor="text1"/>
+          <w:sz w:val="32"/>
+          <w:szCs w:val="32"/>
+        </w:rPr>
+        <w:t>oupling và Cohesion</w:t>
+      </w:r>
+      <w:r>
+        <w:rPr>
+          <w:b/>
+          <w:bCs/>
+          <w:color w:val="000000" w:themeColor="text1"/>
+          <w:sz w:val="32"/>
+          <w:szCs w:val="32"/>
+        </w:rPr>
+        <w:t xml:space="preserve"> trong </w:t>
+      </w:r>
+      <w:proofErr w:type="spellStart"/>
+      <w:r>
+        <w:rPr>
+          <w:b/>
+          <w:bCs/>
+          <w:color w:val="000000" w:themeColor="text1"/>
+          <w:sz w:val="32"/>
+          <w:szCs w:val="32"/>
+        </w:rPr>
+        <w:t>mã</w:t>
+      </w:r>
+      <w:proofErr w:type="spellEnd"/>
+      <w:r>
+        <w:rPr>
+          <w:b/>
+          <w:bCs/>
+          <w:color w:val="000000" w:themeColor="text1"/>
+          <w:sz w:val="32"/>
+          <w:szCs w:val="32"/>
+        </w:rPr>
+        <w:t xml:space="preserve"> nguồn</w:t>
+      </w:r>
+    </w:p>
+    <w:p>
+      <w:pPr>
+        <w:pStyle w:val="Heading2"/>
+        <w:rPr>
+          <w:rFonts w:ascii="Times New Roman" w:hAnsi="Times New Roman" w:cs="Times New Roman"/>
+          <w:color w:val="000000" w:themeColor="text1"/>
+          <w:sz w:val="24"/>
+          <w:szCs w:val="24"/>
+        </w:rPr>
+      </w:pPr>
+      <w:r>
+        <w:rPr>
+          <w:rFonts w:ascii="Times New Roman" w:hAnsi="Times New Roman" w:cs="Times New Roman"/>
+          <w:color w:val="000000" w:themeColor="text1"/>
+          <w:sz w:val="22"/>
+          <w:szCs w:val="22"/>
+        </w:rPr>
+        <w:t xml:space="preserve">1. </w:t>
+      </w:r>
+      <w:r>
+        <w:rPr>
+          <w:rFonts w:ascii="Times New Roman" w:hAnsi="Times New Roman" w:cs="Times New Roman"/>
+          <w:color w:val="000000" w:themeColor="text1"/>
+          <w:sz w:val="24"/>
+          <w:szCs w:val="24"/>
+        </w:rPr>
+        <w:t>Coupling</w:t>
+      </w:r>
+    </w:p>
+    <w:p>
+      <w:pPr>
+        <w:pStyle w:val="Heading3"/>
         <w:rPr>
           <w:rFonts w:ascii="Times New Roman" w:hAnsi="Times New Roman" w:cs="Times New Roman"/>
           <w:color w:val="000000" w:themeColor="text1"/>
@@ -14,46 +139,6 @@
         <w:rPr>
           <w:rFonts w:ascii="Times New Roman" w:hAnsi="Times New Roman" w:cs="Times New Roman"/>
           <w:color w:val="000000" w:themeColor="text1"/>
-        </w:rPr>
-        <w:t>Phân tích Coupling và Cohesion</w:t>
-      </w:r>
-    </w:p>
-    <w:p>
-      <w:pPr>
-        <w:pStyle w:val="Heading2"/>
-        <w:rPr>
-          <w:rFonts w:ascii="Times New Roman" w:hAnsi="Times New Roman" w:cs="Times New Roman"/>
-          <w:color w:val="000000" w:themeColor="text1"/>
-          <w:sz w:val="22"/>
-          <w:szCs w:val="22"/>
-        </w:rPr>
-      </w:pPr>
-      <w:r>
-        <w:rPr>
-          <w:rFonts w:ascii="Times New Roman" w:hAnsi="Times New Roman" w:cs="Times New Roman"/>
-          <w:color w:val="000000" w:themeColor="text1"/>
-          <w:sz w:val="22"/>
-          <w:szCs w:val="22"/>
-        </w:rPr>
-        <w:t>1. Coupling</w:t>
-      </w:r>
-    </w:p>
-    <w:p>
-      <w:pPr>
-        <w:pStyle w:val="Heading3"/>
-        <w:rPr>
-          <w:rFonts w:ascii="Times New Roman" w:hAnsi="Times New Roman" w:cs="Times New Roman"/>
-          <w:color w:val="000000" w:themeColor="text1"/>
-          <w:sz w:val="22"/>
-          <w:szCs w:val="22"/>
-        </w:rPr>
-      </w:pPr>
-      <w:r>
-        <w:rPr>
-          <w:rFonts w:ascii="Times New Roman" w:hAnsi="Times New Roman" w:cs="Times New Roman"/>
-          <w:color w:val="000000" w:themeColor="text1"/>
-          <w:sz w:val="22"/>
-          <w:szCs w:val="22"/>
         </w:rPr>
         <w:t>1.1. Content Coupling</w:t>
       </w:r>
@@ -65,9 +150,9 @@
         <w:tblLook w:val="04A0" w:firstRow="1" w:lastRow="0" w:firstColumn="1" w:lastColumn="0" w:noHBand="0" w:noVBand="1"/>
       </w:tblPr>
       <w:tblGrid>
-        <w:gridCol w:w="2678"/>
-        <w:gridCol w:w="3428"/>
-        <w:gridCol w:w="2524"/>
+        <w:gridCol w:w="2601"/>
+        <w:gridCol w:w="3720"/>
+        <w:gridCol w:w="2309"/>
       </w:tblGrid>
       <w:tr>
         <w:tc>
@@ -78,11 +163,15 @@
             <w:pPr>
               <w:rPr>
                 <w:color w:val="000000" w:themeColor="text1"/>
-              </w:rPr>
-            </w:pPr>
-            <w:r>
-              <w:rPr>
-                <w:color w:val="000000" w:themeColor="text1"/>
+                <w:sz w:val="24"/>
+                <w:szCs w:val="24"/>
+              </w:rPr>
+            </w:pPr>
+            <w:r>
+              <w:rPr>
+                <w:color w:val="000000" w:themeColor="text1"/>
+                <w:sz w:val="24"/>
+                <w:szCs w:val="24"/>
               </w:rPr>
               <w:t>Related modules</w:t>
             </w:r>
@@ -96,11 +185,15 @@
             <w:pPr>
               <w:rPr>
                 <w:color w:val="000000" w:themeColor="text1"/>
-              </w:rPr>
-            </w:pPr>
-            <w:r>
-              <w:rPr>
-                <w:color w:val="000000" w:themeColor="text1"/>
+                <w:sz w:val="24"/>
+                <w:szCs w:val="24"/>
+              </w:rPr>
+            </w:pPr>
+            <w:r>
+              <w:rPr>
+                <w:color w:val="000000" w:themeColor="text1"/>
+                <w:sz w:val="24"/>
+                <w:szCs w:val="24"/>
               </w:rPr>
               <w:t>Description</w:t>
             </w:r>
@@ -114,11 +207,15 @@
             <w:pPr>
               <w:rPr>
                 <w:color w:val="000000" w:themeColor="text1"/>
-              </w:rPr>
-            </w:pPr>
-            <w:r>
-              <w:rPr>
-                <w:color w:val="000000" w:themeColor="text1"/>
+                <w:sz w:val="24"/>
+                <w:szCs w:val="24"/>
+              </w:rPr>
+            </w:pPr>
+            <w:r>
+              <w:rPr>
+                <w:color w:val="000000" w:themeColor="text1"/>
+                <w:sz w:val="24"/>
+                <w:szCs w:val="24"/>
               </w:rPr>
               <w:t>Improvement Direction</w:t>
             </w:r>
@@ -134,14 +231,16 @@
             <w:pPr>
               <w:rPr>
                 <w:color w:val="000000" w:themeColor="text1"/>
-                <w:highlight w:val="yellow"/>
-                <w:lang w:val="vi-VN"/>
-              </w:rPr>
-            </w:pPr>
-            <w:r>
-              <w:rPr>
-                <w:color w:val="000000" w:themeColor="text1"/>
-                <w:highlight w:val="yellow"/>
+                <w:sz w:val="24"/>
+                <w:szCs w:val="24"/>
+                <w:lang w:val="vi-VN"/>
+              </w:rPr>
+            </w:pPr>
+            <w:r>
+              <w:rPr>
+                <w:color w:val="000000" w:themeColor="text1"/>
+                <w:sz w:val="24"/>
+                <w:szCs w:val="24"/>
                 <w:lang w:val="vi-VN"/>
               </w:rPr>
               <w:t>Order</w:t>
@@ -156,16 +255,218 @@
             <w:pPr>
               <w:rPr>
                 <w:color w:val="000000" w:themeColor="text1"/>
-                <w:highlight w:val="yellow"/>
-              </w:rPr>
-            </w:pPr>
-            <w:r>
-              <w:rPr>
-                <w:rFonts w:eastAsiaTheme="minorHAnsi"/>
-                <w:color w:val="000000" w:themeColor="text1"/>
-                <w:highlight w:val="yellow"/>
-              </w:rPr>
-              <w:t>Lớp Order phụ thuộc vào OrderMedia để tính toán số tiền trong phương thức getAmount. Tuy nhiên, mối liên kết này không quá chặt chẽ.</w:t>
+                <w:sz w:val="24"/>
+                <w:szCs w:val="24"/>
+              </w:rPr>
+            </w:pPr>
+            <w:r>
+              <w:rPr>
+                <w:rFonts w:eastAsiaTheme="minorHAnsi"/>
+                <w:color w:val="000000" w:themeColor="text1"/>
+                <w:sz w:val="24"/>
+                <w:szCs w:val="24"/>
+              </w:rPr>
+              <w:t>Lớp Order </w:t>
+            </w:r>
+            <w:proofErr w:type="spellStart"/>
+            <w:r>
+              <w:rPr>
+                <w:rFonts w:eastAsiaTheme="minorHAnsi"/>
+                <w:color w:val="000000" w:themeColor="text1"/>
+                <w:sz w:val="24"/>
+                <w:szCs w:val="24"/>
+              </w:rPr>
+              <w:t>phụ</w:t>
+            </w:r>
+            <w:proofErr w:type="spellEnd"/>
+            <w:r>
+              <w:rPr>
+                <w:rFonts w:eastAsiaTheme="minorHAnsi"/>
+                <w:color w:val="000000" w:themeColor="text1"/>
+                <w:sz w:val="24"/>
+                <w:szCs w:val="24"/>
+              </w:rPr>
+              <w:t xml:space="preserve"> </w:t>
+            </w:r>
+            <w:proofErr w:type="spellStart"/>
+            <w:r>
+              <w:rPr>
+                <w:rFonts w:eastAsiaTheme="minorHAnsi"/>
+                <w:color w:val="000000" w:themeColor="text1"/>
+                <w:sz w:val="24"/>
+                <w:szCs w:val="24"/>
+              </w:rPr>
+              <w:t>thuộc</w:t>
+            </w:r>
+            <w:proofErr w:type="spellEnd"/>
+            <w:r>
+              <w:rPr>
+                <w:rFonts w:eastAsiaTheme="minorHAnsi"/>
+                <w:color w:val="000000" w:themeColor="text1"/>
+                <w:sz w:val="24"/>
+                <w:szCs w:val="24"/>
+              </w:rPr>
+              <w:t xml:space="preserve"> vào </w:t>
+            </w:r>
+            <w:proofErr w:type="spellStart"/>
+            <w:r>
+              <w:rPr>
+                <w:rFonts w:eastAsiaTheme="minorHAnsi"/>
+                <w:color w:val="000000" w:themeColor="text1"/>
+                <w:sz w:val="24"/>
+                <w:szCs w:val="24"/>
+              </w:rPr>
+              <w:t>OrderMedia</w:t>
+            </w:r>
+            <w:proofErr w:type="spellEnd"/>
+            <w:r>
+              <w:rPr>
+                <w:rFonts w:eastAsiaTheme="minorHAnsi"/>
+                <w:color w:val="000000" w:themeColor="text1"/>
+                <w:sz w:val="24"/>
+                <w:szCs w:val="24"/>
+              </w:rPr>
+              <w:t xml:space="preserve"> để tính </w:t>
+            </w:r>
+            <w:proofErr w:type="spellStart"/>
+            <w:r>
+              <w:rPr>
+                <w:rFonts w:eastAsiaTheme="minorHAnsi"/>
+                <w:color w:val="000000" w:themeColor="text1"/>
+                <w:sz w:val="24"/>
+                <w:szCs w:val="24"/>
+              </w:rPr>
+              <w:t>toán</w:t>
+            </w:r>
+            <w:proofErr w:type="spellEnd"/>
+            <w:r>
+              <w:rPr>
+                <w:rFonts w:eastAsiaTheme="minorHAnsi"/>
+                <w:color w:val="000000" w:themeColor="text1"/>
+                <w:sz w:val="24"/>
+                <w:szCs w:val="24"/>
+              </w:rPr>
+              <w:t xml:space="preserve"> số tiền trong </w:t>
+            </w:r>
+            <w:proofErr w:type="spellStart"/>
+            <w:r>
+              <w:rPr>
+                <w:rFonts w:eastAsiaTheme="minorHAnsi"/>
+                <w:color w:val="000000" w:themeColor="text1"/>
+                <w:sz w:val="24"/>
+                <w:szCs w:val="24"/>
+              </w:rPr>
+              <w:t>phương</w:t>
+            </w:r>
+            <w:proofErr w:type="spellEnd"/>
+            <w:r>
+              <w:rPr>
+                <w:rFonts w:eastAsiaTheme="minorHAnsi"/>
+                <w:color w:val="000000" w:themeColor="text1"/>
+                <w:sz w:val="24"/>
+                <w:szCs w:val="24"/>
+              </w:rPr>
+              <w:t xml:space="preserve"> thức </w:t>
+            </w:r>
+            <w:proofErr w:type="spellStart"/>
+            <w:r>
+              <w:rPr>
+                <w:rFonts w:eastAsiaTheme="minorHAnsi"/>
+                <w:color w:val="000000" w:themeColor="text1"/>
+                <w:sz w:val="24"/>
+                <w:szCs w:val="24"/>
+              </w:rPr>
+              <w:t>getAmount</w:t>
+            </w:r>
+            <w:proofErr w:type="spellEnd"/>
+            <w:r>
+              <w:rPr>
+                <w:rFonts w:eastAsiaTheme="minorHAnsi"/>
+                <w:color w:val="000000" w:themeColor="text1"/>
+                <w:sz w:val="24"/>
+                <w:szCs w:val="24"/>
+              </w:rPr>
+              <w:t xml:space="preserve">. Tuy </w:t>
+            </w:r>
+            <w:proofErr w:type="spellStart"/>
+            <w:r>
+              <w:rPr>
+                <w:rFonts w:eastAsiaTheme="minorHAnsi"/>
+                <w:color w:val="000000" w:themeColor="text1"/>
+                <w:sz w:val="24"/>
+                <w:szCs w:val="24"/>
+              </w:rPr>
+              <w:t>nhiên</w:t>
+            </w:r>
+            <w:proofErr w:type="spellEnd"/>
+            <w:r>
+              <w:rPr>
+                <w:rFonts w:eastAsiaTheme="minorHAnsi"/>
+                <w:color w:val="000000" w:themeColor="text1"/>
+                <w:sz w:val="24"/>
+                <w:szCs w:val="24"/>
+              </w:rPr>
+              <w:t xml:space="preserve">, </w:t>
+            </w:r>
+            <w:proofErr w:type="spellStart"/>
+            <w:r>
+              <w:rPr>
+                <w:rFonts w:eastAsiaTheme="minorHAnsi"/>
+                <w:color w:val="000000" w:themeColor="text1"/>
+                <w:sz w:val="24"/>
+                <w:szCs w:val="24"/>
+              </w:rPr>
+              <w:t>mối</w:t>
+            </w:r>
+            <w:proofErr w:type="spellEnd"/>
+            <w:r>
+              <w:rPr>
+                <w:rFonts w:eastAsiaTheme="minorHAnsi"/>
+                <w:color w:val="000000" w:themeColor="text1"/>
+                <w:sz w:val="24"/>
+                <w:szCs w:val="24"/>
+              </w:rPr>
+              <w:t xml:space="preserve"> liên kết này không quá </w:t>
+            </w:r>
+            <w:proofErr w:type="spellStart"/>
+            <w:r>
+              <w:rPr>
+                <w:rFonts w:eastAsiaTheme="minorHAnsi"/>
+                <w:color w:val="000000" w:themeColor="text1"/>
+                <w:sz w:val="24"/>
+                <w:szCs w:val="24"/>
+              </w:rPr>
+              <w:t>chặt</w:t>
+            </w:r>
+            <w:proofErr w:type="spellEnd"/>
+            <w:r>
+              <w:rPr>
+                <w:rFonts w:eastAsiaTheme="minorHAnsi"/>
+                <w:color w:val="000000" w:themeColor="text1"/>
+                <w:sz w:val="24"/>
+                <w:szCs w:val="24"/>
+              </w:rPr>
+              <w:t xml:space="preserve"> </w:t>
+            </w:r>
+            <w:proofErr w:type="spellStart"/>
+            <w:r>
+              <w:rPr>
+                <w:rFonts w:eastAsiaTheme="minorHAnsi"/>
+                <w:color w:val="000000" w:themeColor="text1"/>
+                <w:sz w:val="24"/>
+                <w:szCs w:val="24"/>
+              </w:rPr>
+              <w:t>chẽ</w:t>
+            </w:r>
+            <w:proofErr w:type="spellEnd"/>
+            <w:r>
+              <w:rPr>
+                <w:rFonts w:eastAsiaTheme="minorHAnsi"/>
+                <w:color w:val="000000" w:themeColor="text1"/>
+                <w:sz w:val="24"/>
+                <w:szCs w:val="24"/>
+              </w:rPr>
+              <w:t>.</w:t>
             </w:r>
           </w:p>
         </w:tc>
@@ -177,31 +478,226 @@
             <w:pPr>
               <w:rPr>
                 <w:color w:val="000000" w:themeColor="text1"/>
-                <w:highlight w:val="yellow"/>
-              </w:rPr>
-            </w:pPr>
-            <w:r>
-              <w:rPr>
-                <w:color w:val="000000" w:themeColor="text1"/>
-                <w:highlight w:val="yellow"/>
+                <w:sz w:val="24"/>
+                <w:szCs w:val="24"/>
+              </w:rPr>
+            </w:pPr>
+            <w:r>
+              <w:rPr>
+                <w:color w:val="000000" w:themeColor="text1"/>
+                <w:sz w:val="24"/>
+                <w:szCs w:val="24"/>
                 <w:shd w:val="clear" w:color="auto" w:fill="FFFFFF"/>
               </w:rPr>
-              <w:t>Có thể cải thiện bằng cách tách logic tính toán ra khỏi lớp Order và chuyển sang một lớp dịch vụ riêng biệt</w:t>
-            </w:r>
-            <w:r>
-              <w:rPr>
-                <w:color w:val="000000" w:themeColor="text1"/>
-                <w:highlight w:val="yellow"/>
+              <w:t xml:space="preserve">Có thể </w:t>
+            </w:r>
+            <w:proofErr w:type="spellStart"/>
+            <w:r>
+              <w:rPr>
+                <w:color w:val="000000" w:themeColor="text1"/>
+                <w:sz w:val="24"/>
+                <w:szCs w:val="24"/>
                 <w:shd w:val="clear" w:color="auto" w:fill="FFFFFF"/>
               </w:rPr>
-              <w:t xml:space="preserve"> ví dụ như OrderService</w:t>
-            </w:r>
-            <w:r>
-              <w:rPr>
-                <w:color w:val="000000" w:themeColor="text1"/>
-                <w:highlight w:val="yellow"/>
+              <w:t>cải</w:t>
+            </w:r>
+            <w:proofErr w:type="spellEnd"/>
+            <w:r>
+              <w:rPr>
+                <w:color w:val="000000" w:themeColor="text1"/>
+                <w:sz w:val="24"/>
+                <w:szCs w:val="24"/>
                 <w:shd w:val="clear" w:color="auto" w:fill="FFFFFF"/>
               </w:rPr>
+              <w:t xml:space="preserve"> thiện bằng cách tách logic tính </w:t>
+            </w:r>
+            <w:proofErr w:type="spellStart"/>
+            <w:r>
+              <w:rPr>
+                <w:color w:val="000000" w:themeColor="text1"/>
+                <w:sz w:val="24"/>
+                <w:szCs w:val="24"/>
+                <w:shd w:val="clear" w:color="auto" w:fill="FFFFFF"/>
+              </w:rPr>
+              <w:t>toán</w:t>
+            </w:r>
+            <w:proofErr w:type="spellEnd"/>
+            <w:r>
+              <w:rPr>
+                <w:color w:val="000000" w:themeColor="text1"/>
+                <w:sz w:val="24"/>
+                <w:szCs w:val="24"/>
+                <w:shd w:val="clear" w:color="auto" w:fill="FFFFFF"/>
+              </w:rPr>
+              <w:t xml:space="preserve"> </w:t>
+            </w:r>
+            <w:proofErr w:type="spellStart"/>
+            <w:r>
+              <w:rPr>
+                <w:color w:val="000000" w:themeColor="text1"/>
+                <w:sz w:val="24"/>
+                <w:szCs w:val="24"/>
+                <w:shd w:val="clear" w:color="auto" w:fill="FFFFFF"/>
+              </w:rPr>
+              <w:t>ra</w:t>
+            </w:r>
+            <w:proofErr w:type="spellEnd"/>
+            <w:r>
+              <w:rPr>
+                <w:color w:val="000000" w:themeColor="text1"/>
+                <w:sz w:val="24"/>
+                <w:szCs w:val="24"/>
+                <w:shd w:val="clear" w:color="auto" w:fill="FFFFFF"/>
+              </w:rPr>
+              <w:t xml:space="preserve"> </w:t>
+            </w:r>
+            <w:proofErr w:type="spellStart"/>
+            <w:r>
+              <w:rPr>
+                <w:color w:val="000000" w:themeColor="text1"/>
+                <w:sz w:val="24"/>
+                <w:szCs w:val="24"/>
+                <w:shd w:val="clear" w:color="auto" w:fill="FFFFFF"/>
+              </w:rPr>
+              <w:t>khỏi</w:t>
+            </w:r>
+            <w:proofErr w:type="spellEnd"/>
+            <w:r>
+              <w:rPr>
+                <w:color w:val="000000" w:themeColor="text1"/>
+                <w:sz w:val="24"/>
+                <w:szCs w:val="24"/>
+                <w:shd w:val="clear" w:color="auto" w:fill="FFFFFF"/>
+              </w:rPr>
+              <w:t xml:space="preserve"> lớp Order và chuyển sang một lớp </w:t>
+            </w:r>
+            <w:proofErr w:type="spellStart"/>
+            <w:r>
+              <w:rPr>
+                <w:color w:val="000000" w:themeColor="text1"/>
+                <w:sz w:val="24"/>
+                <w:szCs w:val="24"/>
+                <w:shd w:val="clear" w:color="auto" w:fill="FFFFFF"/>
+              </w:rPr>
+              <w:t>dịch</w:t>
+            </w:r>
+            <w:proofErr w:type="spellEnd"/>
+            <w:r>
+              <w:rPr>
+                <w:color w:val="000000" w:themeColor="text1"/>
+                <w:sz w:val="24"/>
+                <w:szCs w:val="24"/>
+                <w:shd w:val="clear" w:color="auto" w:fill="FFFFFF"/>
+              </w:rPr>
+              <w:t xml:space="preserve"> </w:t>
+            </w:r>
+            <w:proofErr w:type="spellStart"/>
+            <w:r>
+              <w:rPr>
+                <w:color w:val="000000" w:themeColor="text1"/>
+                <w:sz w:val="24"/>
+                <w:szCs w:val="24"/>
+                <w:shd w:val="clear" w:color="auto" w:fill="FFFFFF"/>
+              </w:rPr>
+              <w:t>vụ</w:t>
+            </w:r>
+            <w:proofErr w:type="spellEnd"/>
+            <w:r>
+              <w:rPr>
+                <w:color w:val="000000" w:themeColor="text1"/>
+                <w:sz w:val="24"/>
+                <w:szCs w:val="24"/>
+                <w:shd w:val="clear" w:color="auto" w:fill="FFFFFF"/>
+              </w:rPr>
+              <w:t xml:space="preserve"> </w:t>
+            </w:r>
+            <w:proofErr w:type="spellStart"/>
+            <w:r>
+              <w:rPr>
+                <w:color w:val="000000" w:themeColor="text1"/>
+                <w:sz w:val="24"/>
+                <w:szCs w:val="24"/>
+                <w:shd w:val="clear" w:color="auto" w:fill="FFFFFF"/>
+              </w:rPr>
+              <w:t>riêng</w:t>
+            </w:r>
+            <w:proofErr w:type="spellEnd"/>
+            <w:r>
+              <w:rPr>
+                <w:color w:val="000000" w:themeColor="text1"/>
+                <w:sz w:val="24"/>
+                <w:szCs w:val="24"/>
+                <w:shd w:val="clear" w:color="auto" w:fill="FFFFFF"/>
+              </w:rPr>
+              <w:t xml:space="preserve"> biệt</w:t>
+            </w:r>
+            <w:r>
+              <w:rPr>
+                <w:color w:val="000000" w:themeColor="text1"/>
+                <w:sz w:val="24"/>
+                <w:szCs w:val="24"/>
+                <w:shd w:val="clear" w:color="auto" w:fill="FFFFFF"/>
+              </w:rPr>
+              <w:t xml:space="preserve"> </w:t>
+            </w:r>
+            <w:proofErr w:type="spellStart"/>
+            <w:r>
+              <w:rPr>
+                <w:color w:val="000000" w:themeColor="text1"/>
+                <w:sz w:val="24"/>
+                <w:szCs w:val="24"/>
+                <w:shd w:val="clear" w:color="auto" w:fill="FFFFFF"/>
+              </w:rPr>
+              <w:t>ví</w:t>
+            </w:r>
+            <w:proofErr w:type="spellEnd"/>
+            <w:r>
+              <w:rPr>
+                <w:color w:val="000000" w:themeColor="text1"/>
+                <w:sz w:val="24"/>
+                <w:szCs w:val="24"/>
+                <w:shd w:val="clear" w:color="auto" w:fill="FFFFFF"/>
+              </w:rPr>
+              <w:t xml:space="preserve"> </w:t>
+            </w:r>
+            <w:proofErr w:type="spellStart"/>
+            <w:r>
+              <w:rPr>
+                <w:color w:val="000000" w:themeColor="text1"/>
+                <w:sz w:val="24"/>
+                <w:szCs w:val="24"/>
+                <w:shd w:val="clear" w:color="auto" w:fill="FFFFFF"/>
+              </w:rPr>
+              <w:t>dụ</w:t>
+            </w:r>
+            <w:proofErr w:type="spellEnd"/>
+            <w:r>
+              <w:rPr>
+                <w:color w:val="000000" w:themeColor="text1"/>
+                <w:sz w:val="24"/>
+                <w:szCs w:val="24"/>
+                <w:shd w:val="clear" w:color="auto" w:fill="FFFFFF"/>
+              </w:rPr>
+              <w:t xml:space="preserve"> như </w:t>
+            </w:r>
+            <w:proofErr w:type="spellStart"/>
+            <w:r>
+              <w:rPr>
+                <w:color w:val="000000" w:themeColor="text1"/>
+                <w:sz w:val="24"/>
+                <w:szCs w:val="24"/>
+                <w:shd w:val="clear" w:color="auto" w:fill="FFFFFF"/>
+              </w:rPr>
+              <w:t>OrderService</w:t>
+            </w:r>
+            <w:proofErr w:type="spellEnd"/>
+            <w:r>
+              <w:rPr>
+                <w:color w:val="000000" w:themeColor="text1"/>
+                <w:sz w:val="24"/>
+                <w:szCs w:val="24"/>
+                <w:shd w:val="clear" w:color="auto" w:fill="FFFFFF"/>
+              </w:rPr>
               <w:t>.</w:t>
             </w:r>
           </w:p>
@@ -209,7 +705,8 @@
             <w:pPr>
               <w:rPr>
                 <w:color w:val="000000" w:themeColor="text1"/>
-                <w:highlight w:val="yellow"/>
+                <w:sz w:val="24"/>
+                <w:szCs w:val="24"/>
               </w:rPr>
             </w:pPr>
           </w:p>
@@ -224,17 +721,30 @@
             <w:pPr>
               <w:rPr>
                 <w:color w:val="000000" w:themeColor="text1"/>
-                <w:highlight w:val="green"/>
-                <w:lang w:val="vi-VN"/>
-              </w:rPr>
-            </w:pPr>
-            <w:r>
-              <w:rPr>
-                <w:rFonts w:eastAsiaTheme="minorHAnsi"/>
-                <w:color w:val="000000" w:themeColor="text1"/>
-                <w:highlight w:val="green"/>
-              </w:rPr>
-              <w:t>PaymentTransaction </w:t>
+                <w:sz w:val="24"/>
+                <w:szCs w:val="24"/>
+                <w:lang w:val="vi-VN"/>
+              </w:rPr>
+            </w:pPr>
+            <w:proofErr w:type="spellStart"/>
+            <w:r>
+              <w:rPr>
+                <w:rFonts w:eastAsiaTheme="minorHAnsi"/>
+                <w:color w:val="000000" w:themeColor="text1"/>
+                <w:sz w:val="24"/>
+                <w:szCs w:val="24"/>
+              </w:rPr>
+              <w:t>PaymentTransaction</w:t>
+            </w:r>
+            <w:proofErr w:type="spellEnd"/>
+            <w:r>
+              <w:rPr>
+                <w:rFonts w:eastAsiaTheme="minorHAnsi"/>
+                <w:color w:val="000000" w:themeColor="text1"/>
+                <w:sz w:val="24"/>
+                <w:szCs w:val="24"/>
+              </w:rPr>
+              <w:t> </w:t>
             </w:r>
           </w:p>
         </w:tc>
@@ -247,15 +757,17 @@
               <w:rPr>
                 <w:rFonts w:eastAsiaTheme="minorHAnsi"/>
                 <w:color w:val="000000" w:themeColor="text1"/>
-                <w:highlight w:val="green"/>
-                <w:lang w:val="vi-VN"/>
-              </w:rPr>
-            </w:pPr>
-            <w:r>
-              <w:rPr>
-                <w:rFonts w:eastAsiaTheme="minorHAnsi"/>
-                <w:color w:val="000000" w:themeColor="text1"/>
-                <w:highlight w:val="green"/>
+                <w:sz w:val="24"/>
+                <w:szCs w:val="24"/>
+                <w:lang w:val="vi-VN"/>
+              </w:rPr>
+            </w:pPr>
+            <w:r>
+              <w:rPr>
+                <w:rFonts w:eastAsiaTheme="minorHAnsi"/>
+                <w:color w:val="000000" w:themeColor="text1"/>
+                <w:sz w:val="24"/>
+                <w:szCs w:val="24"/>
                 <w:lang w:val="vi-VN"/>
               </w:rPr>
               <w:t>Lớp PaymentTransaction sử dụng lớp DBConnection để kết nối và thực hiện các thao tác với cơ sở dữ liệu, điều này khiến lớp này phụ thuộc vào lớp cơ sở dữ liệu.</w:t>
@@ -271,15 +783,17 @@
               <w:rPr>
                 <w:rFonts w:eastAsiaTheme="minorHAnsi"/>
                 <w:color w:val="000000" w:themeColor="text1"/>
-                <w:highlight w:val="green"/>
-                <w:lang w:val="vi-VN"/>
-              </w:rPr>
-            </w:pPr>
-            <w:r>
-              <w:rPr>
-                <w:rFonts w:eastAsiaTheme="minorHAnsi"/>
-                <w:color w:val="000000" w:themeColor="text1"/>
-                <w:highlight w:val="green"/>
+                <w:sz w:val="24"/>
+                <w:szCs w:val="24"/>
+                <w:lang w:val="vi-VN"/>
+              </w:rPr>
+            </w:pPr>
+            <w:r>
+              <w:rPr>
+                <w:rFonts w:eastAsiaTheme="minorHAnsi"/>
+                <w:color w:val="000000" w:themeColor="text1"/>
+                <w:sz w:val="24"/>
+                <w:szCs w:val="24"/>
                 <w:lang w:val="vi-VN"/>
               </w:rPr>
               <w:t>Tách logic làm việc với DB liên quan tới thanh toán sang paymentDAO</w:t>
@@ -289,7 +803,8 @@
             <w:pPr>
               <w:rPr>
                 <w:color w:val="000000" w:themeColor="text1"/>
-                <w:highlight w:val="green"/>
+                <w:sz w:val="24"/>
+                <w:szCs w:val="24"/>
                 <w:shd w:val="clear" w:color="auto" w:fill="FFFFFF"/>
               </w:rPr>
             </w:pPr>
@@ -306,14 +821,16 @@
               <w:rPr>
                 <w:rFonts w:eastAsiaTheme="minorHAnsi"/>
                 <w:color w:val="000000" w:themeColor="text1"/>
-                <w:highlight w:val="green"/>
-              </w:rPr>
-            </w:pPr>
-            <w:r>
-              <w:rPr>
-                <w:rFonts w:eastAsiaTheme="minorHAnsi"/>
-                <w:color w:val="000000" w:themeColor="text1"/>
-                <w:highlight w:val="green"/>
+                <w:sz w:val="24"/>
+                <w:szCs w:val="24"/>
+              </w:rPr>
+            </w:pPr>
+            <w:r>
+              <w:rPr>
+                <w:rFonts w:eastAsiaTheme="minorHAnsi"/>
+                <w:color w:val="000000" w:themeColor="text1"/>
+                <w:sz w:val="24"/>
+                <w:szCs w:val="24"/>
               </w:rPr>
               <w:t>Request </w:t>
             </w:r>
@@ -328,16 +845,198 @@
               <w:rPr>
                 <w:rFonts w:eastAsiaTheme="minorHAnsi"/>
                 <w:color w:val="000000" w:themeColor="text1"/>
-                <w:highlight w:val="green"/>
-              </w:rPr>
-            </w:pPr>
-            <w:r>
-              <w:rPr>
-                <w:rFonts w:eastAsiaTheme="minorHAnsi"/>
-                <w:color w:val="000000" w:themeColor="text1"/>
-                <w:highlight w:val="green"/>
-              </w:rPr>
-              <w:t>Lớp Request phụ thuộc vào lớp VnPayConfig để lấy cấu hình thanh toán như vnp_TmnCode, vnp_ReturnUrl, và phương thức hmacSHA512.</w:t>
+                <w:sz w:val="24"/>
+                <w:szCs w:val="24"/>
+              </w:rPr>
+            </w:pPr>
+            <w:r>
+              <w:rPr>
+                <w:rFonts w:eastAsiaTheme="minorHAnsi"/>
+                <w:color w:val="000000" w:themeColor="text1"/>
+                <w:sz w:val="24"/>
+                <w:szCs w:val="24"/>
+              </w:rPr>
+              <w:t>Lớp Request </w:t>
+            </w:r>
+            <w:proofErr w:type="spellStart"/>
+            <w:r>
+              <w:rPr>
+                <w:rFonts w:eastAsiaTheme="minorHAnsi"/>
+                <w:color w:val="000000" w:themeColor="text1"/>
+                <w:sz w:val="24"/>
+                <w:szCs w:val="24"/>
+              </w:rPr>
+              <w:t>phụ</w:t>
+            </w:r>
+            <w:proofErr w:type="spellEnd"/>
+            <w:r>
+              <w:rPr>
+                <w:rFonts w:eastAsiaTheme="minorHAnsi"/>
+                <w:color w:val="000000" w:themeColor="text1"/>
+                <w:sz w:val="24"/>
+                <w:szCs w:val="24"/>
+              </w:rPr>
+              <w:t xml:space="preserve"> </w:t>
+            </w:r>
+            <w:proofErr w:type="spellStart"/>
+            <w:r>
+              <w:rPr>
+                <w:rFonts w:eastAsiaTheme="minorHAnsi"/>
+                <w:color w:val="000000" w:themeColor="text1"/>
+                <w:sz w:val="24"/>
+                <w:szCs w:val="24"/>
+              </w:rPr>
+              <w:t>thuộc</w:t>
+            </w:r>
+            <w:proofErr w:type="spellEnd"/>
+            <w:r>
+              <w:rPr>
+                <w:rFonts w:eastAsiaTheme="minorHAnsi"/>
+                <w:color w:val="000000" w:themeColor="text1"/>
+                <w:sz w:val="24"/>
+                <w:szCs w:val="24"/>
+              </w:rPr>
+              <w:t xml:space="preserve"> vào lớp </w:t>
+            </w:r>
+            <w:proofErr w:type="spellStart"/>
+            <w:r>
+              <w:rPr>
+                <w:rFonts w:eastAsiaTheme="minorHAnsi"/>
+                <w:color w:val="000000" w:themeColor="text1"/>
+                <w:sz w:val="24"/>
+                <w:szCs w:val="24"/>
+              </w:rPr>
+              <w:t>VnPayConfig</w:t>
+            </w:r>
+            <w:proofErr w:type="spellEnd"/>
+            <w:r>
+              <w:rPr>
+                <w:rFonts w:eastAsiaTheme="minorHAnsi"/>
+                <w:color w:val="000000" w:themeColor="text1"/>
+                <w:sz w:val="24"/>
+                <w:szCs w:val="24"/>
+              </w:rPr>
+              <w:t xml:space="preserve"> để lấy </w:t>
+            </w:r>
+            <w:proofErr w:type="spellStart"/>
+            <w:r>
+              <w:rPr>
+                <w:rFonts w:eastAsiaTheme="minorHAnsi"/>
+                <w:color w:val="000000" w:themeColor="text1"/>
+                <w:sz w:val="24"/>
+                <w:szCs w:val="24"/>
+              </w:rPr>
+              <w:t>cấu</w:t>
+            </w:r>
+            <w:proofErr w:type="spellEnd"/>
+            <w:r>
+              <w:rPr>
+                <w:rFonts w:eastAsiaTheme="minorHAnsi"/>
+                <w:color w:val="000000" w:themeColor="text1"/>
+                <w:sz w:val="24"/>
+                <w:szCs w:val="24"/>
+              </w:rPr>
+              <w:t xml:space="preserve"> hình </w:t>
+            </w:r>
+            <w:proofErr w:type="spellStart"/>
+            <w:r>
+              <w:rPr>
+                <w:rFonts w:eastAsiaTheme="minorHAnsi"/>
+                <w:color w:val="000000" w:themeColor="text1"/>
+                <w:sz w:val="24"/>
+                <w:szCs w:val="24"/>
+              </w:rPr>
+              <w:t>thanh</w:t>
+            </w:r>
+            <w:proofErr w:type="spellEnd"/>
+            <w:r>
+              <w:rPr>
+                <w:rFonts w:eastAsiaTheme="minorHAnsi"/>
+                <w:color w:val="000000" w:themeColor="text1"/>
+                <w:sz w:val="24"/>
+                <w:szCs w:val="24"/>
+              </w:rPr>
+              <w:t xml:space="preserve"> </w:t>
+            </w:r>
+            <w:proofErr w:type="spellStart"/>
+            <w:r>
+              <w:rPr>
+                <w:rFonts w:eastAsiaTheme="minorHAnsi"/>
+                <w:color w:val="000000" w:themeColor="text1"/>
+                <w:sz w:val="24"/>
+                <w:szCs w:val="24"/>
+              </w:rPr>
+              <w:t>toán</w:t>
+            </w:r>
+            <w:proofErr w:type="spellEnd"/>
+            <w:r>
+              <w:rPr>
+                <w:rFonts w:eastAsiaTheme="minorHAnsi"/>
+                <w:color w:val="000000" w:themeColor="text1"/>
+                <w:sz w:val="24"/>
+                <w:szCs w:val="24"/>
+              </w:rPr>
+              <w:t xml:space="preserve"> như </w:t>
+            </w:r>
+            <w:proofErr w:type="spellStart"/>
+            <w:r>
+              <w:rPr>
+                <w:rFonts w:eastAsiaTheme="minorHAnsi"/>
+                <w:color w:val="000000" w:themeColor="text1"/>
+                <w:sz w:val="24"/>
+                <w:szCs w:val="24"/>
+              </w:rPr>
+              <w:t>vnp_TmnCode</w:t>
+            </w:r>
+            <w:proofErr w:type="spellEnd"/>
+            <w:r>
+              <w:rPr>
+                <w:rFonts w:eastAsiaTheme="minorHAnsi"/>
+                <w:color w:val="000000" w:themeColor="text1"/>
+                <w:sz w:val="24"/>
+                <w:szCs w:val="24"/>
+              </w:rPr>
+              <w:t>, </w:t>
+            </w:r>
+            <w:proofErr w:type="spellStart"/>
+            <w:r>
+              <w:rPr>
+                <w:rFonts w:eastAsiaTheme="minorHAnsi"/>
+                <w:color w:val="000000" w:themeColor="text1"/>
+                <w:sz w:val="24"/>
+                <w:szCs w:val="24"/>
+              </w:rPr>
+              <w:t>vnp_ReturnUrl</w:t>
+            </w:r>
+            <w:proofErr w:type="spellEnd"/>
+            <w:r>
+              <w:rPr>
+                <w:rFonts w:eastAsiaTheme="minorHAnsi"/>
+                <w:color w:val="000000" w:themeColor="text1"/>
+                <w:sz w:val="24"/>
+                <w:szCs w:val="24"/>
+              </w:rPr>
+              <w:t xml:space="preserve">, và </w:t>
+            </w:r>
+            <w:proofErr w:type="spellStart"/>
+            <w:r>
+              <w:rPr>
+                <w:rFonts w:eastAsiaTheme="minorHAnsi"/>
+                <w:color w:val="000000" w:themeColor="text1"/>
+                <w:sz w:val="24"/>
+                <w:szCs w:val="24"/>
+              </w:rPr>
+              <w:t>phương</w:t>
+            </w:r>
+            <w:proofErr w:type="spellEnd"/>
+            <w:r>
+              <w:rPr>
+                <w:rFonts w:eastAsiaTheme="minorHAnsi"/>
+                <w:color w:val="000000" w:themeColor="text1"/>
+                <w:sz w:val="24"/>
+                <w:szCs w:val="24"/>
+              </w:rPr>
+              <w:t xml:space="preserve"> thức hmacSHA512.</w:t>
             </w:r>
           </w:p>
         </w:tc>
@@ -350,24 +1049,78 @@
               <w:rPr>
                 <w:rFonts w:eastAsiaTheme="minorHAnsi"/>
                 <w:color w:val="000000" w:themeColor="text1"/>
-                <w:highlight w:val="green"/>
-              </w:rPr>
-            </w:pPr>
-            <w:r>
-              <w:rPr>
-                <w:rFonts w:eastAsiaTheme="minorHAnsi"/>
-                <w:color w:val="000000" w:themeColor="text1"/>
-                <w:highlight w:val="green"/>
-              </w:rPr>
-              <w:t>Sử dụng hoàn toàn VNPayConfig để tạo URL</w:t>
-            </w:r>
-          </w:p>
-          <w:p>
-            <w:pPr>
-              <w:rPr>
-                <w:rFonts w:eastAsiaTheme="minorHAnsi"/>
-                <w:color w:val="000000" w:themeColor="text1"/>
-                <w:highlight w:val="green"/>
+                <w:sz w:val="24"/>
+                <w:szCs w:val="24"/>
+              </w:rPr>
+            </w:pPr>
+            <w:proofErr w:type="spellStart"/>
+            <w:r>
+              <w:rPr>
+                <w:rFonts w:eastAsiaTheme="minorHAnsi"/>
+                <w:color w:val="000000" w:themeColor="text1"/>
+                <w:sz w:val="24"/>
+                <w:szCs w:val="24"/>
+              </w:rPr>
+              <w:t>Sử</w:t>
+            </w:r>
+            <w:proofErr w:type="spellEnd"/>
+            <w:r>
+              <w:rPr>
+                <w:rFonts w:eastAsiaTheme="minorHAnsi"/>
+                <w:color w:val="000000" w:themeColor="text1"/>
+                <w:sz w:val="24"/>
+                <w:szCs w:val="24"/>
+              </w:rPr>
+              <w:t xml:space="preserve"> dụng hoàn </w:t>
+            </w:r>
+            <w:proofErr w:type="spellStart"/>
+            <w:r>
+              <w:rPr>
+                <w:rFonts w:eastAsiaTheme="minorHAnsi"/>
+                <w:color w:val="000000" w:themeColor="text1"/>
+                <w:sz w:val="24"/>
+                <w:szCs w:val="24"/>
+              </w:rPr>
+              <w:t>toàn</w:t>
+            </w:r>
+            <w:proofErr w:type="spellEnd"/>
+            <w:r>
+              <w:rPr>
+                <w:rFonts w:eastAsiaTheme="minorHAnsi"/>
+                <w:color w:val="000000" w:themeColor="text1"/>
+                <w:sz w:val="24"/>
+                <w:szCs w:val="24"/>
+              </w:rPr>
+              <w:t xml:space="preserve"> </w:t>
+            </w:r>
+            <w:proofErr w:type="spellStart"/>
+            <w:r>
+              <w:rPr>
+                <w:rFonts w:eastAsiaTheme="minorHAnsi"/>
+                <w:color w:val="000000" w:themeColor="text1"/>
+                <w:sz w:val="24"/>
+                <w:szCs w:val="24"/>
+              </w:rPr>
+              <w:t>VNPayConfig</w:t>
+            </w:r>
+            <w:proofErr w:type="spellEnd"/>
+            <w:r>
+              <w:rPr>
+                <w:rFonts w:eastAsiaTheme="minorHAnsi"/>
+                <w:color w:val="000000" w:themeColor="text1"/>
+                <w:sz w:val="24"/>
+                <w:szCs w:val="24"/>
+              </w:rPr>
+              <w:t xml:space="preserve"> để tạo URL</w:t>
+            </w:r>
+          </w:p>
+          <w:p>
+            <w:pPr>
+              <w:rPr>
+                <w:rFonts w:eastAsiaTheme="minorHAnsi"/>
+                <w:color w:val="000000" w:themeColor="text1"/>
+                <w:sz w:val="24"/>
+                <w:szCs w:val="24"/>
               </w:rPr>
             </w:pPr>
           </w:p>
@@ -380,16 +1133,12 @@
         <w:rPr>
           <w:rFonts w:ascii="Times New Roman" w:hAnsi="Times New Roman" w:cs="Times New Roman"/>
           <w:color w:val="000000" w:themeColor="text1"/>
-          <w:sz w:val="22"/>
-          <w:szCs w:val="22"/>
         </w:rPr>
       </w:pPr>
       <w:r>
         <w:rPr>
           <w:rFonts w:ascii="Times New Roman" w:hAnsi="Times New Roman" w:cs="Times New Roman"/>
           <w:color w:val="000000" w:themeColor="text1"/>
-          <w:sz w:val="22"/>
-          <w:szCs w:val="22"/>
         </w:rPr>
         <w:t>1.</w:t>
       </w:r>
@@ -397,8 +1146,6 @@
         <w:rPr>
           <w:rFonts w:ascii="Times New Roman" w:hAnsi="Times New Roman" w:cs="Times New Roman"/>
           <w:color w:val="000000" w:themeColor="text1"/>
-          <w:sz w:val="22"/>
-          <w:szCs w:val="22"/>
           <w:lang w:val="vi-VN"/>
         </w:rPr>
         <w:t>2</w:t>
@@ -407,8 +1154,6 @@
         <w:rPr>
           <w:rFonts w:ascii="Times New Roman" w:hAnsi="Times New Roman" w:cs="Times New Roman"/>
           <w:color w:val="000000" w:themeColor="text1"/>
-          <w:sz w:val="22"/>
-          <w:szCs w:val="22"/>
         </w:rPr>
         <w:t>. Control Coupling</w:t>
       </w:r>
@@ -433,11 +1178,15 @@
             <w:pPr>
               <w:rPr>
                 <w:color w:val="000000" w:themeColor="text1"/>
-              </w:rPr>
-            </w:pPr>
-            <w:r>
-              <w:rPr>
-                <w:color w:val="000000" w:themeColor="text1"/>
+                <w:sz w:val="24"/>
+                <w:szCs w:val="24"/>
+              </w:rPr>
+            </w:pPr>
+            <w:r>
+              <w:rPr>
+                <w:color w:val="000000" w:themeColor="text1"/>
+                <w:sz w:val="24"/>
+                <w:szCs w:val="24"/>
               </w:rPr>
               <w:t>Related modules</w:t>
             </w:r>
@@ -451,11 +1200,15 @@
             <w:pPr>
               <w:rPr>
                 <w:color w:val="000000" w:themeColor="text1"/>
-              </w:rPr>
-            </w:pPr>
-            <w:r>
-              <w:rPr>
-                <w:color w:val="000000" w:themeColor="text1"/>
+                <w:sz w:val="24"/>
+                <w:szCs w:val="24"/>
+              </w:rPr>
+            </w:pPr>
+            <w:r>
+              <w:rPr>
+                <w:color w:val="000000" w:themeColor="text1"/>
+                <w:sz w:val="24"/>
+                <w:szCs w:val="24"/>
               </w:rPr>
               <w:t>Description</w:t>
             </w:r>
@@ -469,11 +1222,15 @@
             <w:pPr>
               <w:rPr>
                 <w:color w:val="000000" w:themeColor="text1"/>
-              </w:rPr>
-            </w:pPr>
-            <w:r>
-              <w:rPr>
-                <w:color w:val="000000" w:themeColor="text1"/>
+                <w:sz w:val="24"/>
+                <w:szCs w:val="24"/>
+              </w:rPr>
+            </w:pPr>
+            <w:r>
+              <w:rPr>
+                <w:color w:val="000000" w:themeColor="text1"/>
+                <w:sz w:val="24"/>
+                <w:szCs w:val="24"/>
               </w:rPr>
               <w:t>Improvement Direction</w:t>
             </w:r>
@@ -489,14 +1246,16 @@
             <w:pPr>
               <w:rPr>
                 <w:color w:val="000000" w:themeColor="text1"/>
-                <w:highlight w:val="green"/>
-                <w:lang w:val="vi-VN"/>
-              </w:rPr>
-            </w:pPr>
-            <w:r>
-              <w:rPr>
-                <w:color w:val="000000" w:themeColor="text1"/>
-                <w:highlight w:val="green"/>
+                <w:sz w:val="24"/>
+                <w:szCs w:val="24"/>
+                <w:lang w:val="vi-VN"/>
+              </w:rPr>
+            </w:pPr>
+            <w:r>
+              <w:rPr>
+                <w:color w:val="000000" w:themeColor="text1"/>
+                <w:sz w:val="24"/>
+                <w:szCs w:val="24"/>
                 <w:lang w:val="vi-VN"/>
               </w:rPr>
               <w:t>Cart</w:t>
@@ -511,15 +1270,17 @@
             <w:pPr>
               <w:rPr>
                 <w:color w:val="000000" w:themeColor="text1"/>
-                <w:highlight w:val="green"/>
-                <w:lang w:val="vi-VN"/>
-              </w:rPr>
-            </w:pPr>
-            <w:r>
-              <w:rPr>
-                <w:rFonts w:eastAsiaTheme="minorHAnsi"/>
-                <w:color w:val="000000" w:themeColor="text1"/>
-                <w:highlight w:val="green"/>
+                <w:sz w:val="24"/>
+                <w:szCs w:val="24"/>
+                <w:lang w:val="vi-VN"/>
+              </w:rPr>
+            </w:pPr>
+            <w:r>
+              <w:rPr>
+                <w:rFonts w:eastAsiaTheme="minorHAnsi"/>
+                <w:color w:val="000000" w:themeColor="text1"/>
+                <w:sz w:val="24"/>
+                <w:szCs w:val="24"/>
                 <w:lang w:val="vi-VN"/>
               </w:rPr>
               <w:t>Phương thức checkAvailabilityOfProduct</w:t>
@@ -528,7 +1289,8 @@
               <w:rPr>
                 <w:rFonts w:eastAsiaTheme="minorHAnsi"/>
                 <w:color w:val="000000" w:themeColor="text1"/>
-                <w:highlight w:val="green"/>
+                <w:sz w:val="24"/>
+                <w:szCs w:val="24"/>
                 <w:lang w:val="vi-VN"/>
               </w:rPr>
               <w:t xml:space="preserve"> </w:t>
@@ -537,7 +1299,8 @@
               <w:rPr>
                 <w:rFonts w:eastAsiaTheme="minorHAnsi"/>
                 <w:color w:val="000000" w:themeColor="text1"/>
-                <w:highlight w:val="green"/>
+                <w:sz w:val="24"/>
+                <w:szCs w:val="24"/>
                 <w:lang w:val="vi-VN"/>
               </w:rPr>
               <w:t>kiểm tra tính khả dụng và ném ngoại lệ MediaNotAvailableException, điều này tạo sự phụ thuộc vào logic kiểm soát.</w:t>
@@ -552,13 +1315,16 @@
             <w:pPr>
               <w:rPr>
                 <w:color w:val="000000" w:themeColor="text1"/>
-                <w:highlight w:val="green"/>
-              </w:rPr>
-            </w:pPr>
-            <w:r>
-              <w:rPr>
-                <w:color w:val="000000" w:themeColor="text1"/>
-                <w:highlight w:val="green"/>
+                <w:sz w:val="24"/>
+                <w:szCs w:val="24"/>
+                <w:lang w:val="vi-VN"/>
+              </w:rPr>
+            </w:pPr>
+            <w:r>
+              <w:rPr>
+                <w:color w:val="000000" w:themeColor="text1"/>
+                <w:sz w:val="24"/>
+                <w:szCs w:val="24"/>
                 <w:shd w:val="clear" w:color="auto" w:fill="FFFFFF"/>
                 <w:lang w:val="vi-VN"/>
               </w:rPr>
@@ -569,7 +1335,8 @@
             <w:pPr>
               <w:rPr>
                 <w:color w:val="000000" w:themeColor="text1"/>
-                <w:highlight w:val="green"/>
+                <w:sz w:val="24"/>
+                <w:szCs w:val="24"/>
                 <w:lang w:val="vi-VN"/>
               </w:rPr>
             </w:pPr>
@@ -586,14 +1353,16 @@
               <w:rPr>
                 <w:rFonts w:eastAsiaTheme="minorHAnsi"/>
                 <w:color w:val="000000" w:themeColor="text1"/>
-                <w:highlight w:val="green"/>
-              </w:rPr>
-            </w:pPr>
-            <w:r>
-              <w:rPr>
-                <w:rFonts w:eastAsiaTheme="minorHAnsi"/>
-                <w:color w:val="000000" w:themeColor="text1"/>
-                <w:highlight w:val="green"/>
+                <w:sz w:val="24"/>
+                <w:szCs w:val="24"/>
+              </w:rPr>
+            </w:pPr>
+            <w:r>
+              <w:rPr>
+                <w:rFonts w:eastAsiaTheme="minorHAnsi"/>
+                <w:color w:val="000000" w:themeColor="text1"/>
+                <w:sz w:val="24"/>
+                <w:szCs w:val="24"/>
               </w:rPr>
               <w:t>Request </w:t>
             </w:r>
@@ -608,16 +1377,178 @@
               <w:rPr>
                 <w:rFonts w:eastAsiaTheme="minorHAnsi"/>
                 <w:color w:val="000000" w:themeColor="text1"/>
-                <w:highlight w:val="green"/>
-              </w:rPr>
-            </w:pPr>
-            <w:r>
-              <w:rPr>
-                <w:rFonts w:eastAsiaTheme="minorHAnsi"/>
-                <w:color w:val="000000" w:themeColor="text1"/>
-                <w:highlight w:val="green"/>
-              </w:rPr>
-              <w:t>Lớp Request điều khiển hành vi của lớp VnPayConfig trong việc lấy địa chỉ IP và tạo mã giao dịch ngẫu nhiên.</w:t>
+                <w:sz w:val="24"/>
+                <w:szCs w:val="24"/>
+              </w:rPr>
+            </w:pPr>
+            <w:r>
+              <w:rPr>
+                <w:rFonts w:eastAsiaTheme="minorHAnsi"/>
+                <w:color w:val="000000" w:themeColor="text1"/>
+                <w:sz w:val="24"/>
+                <w:szCs w:val="24"/>
+              </w:rPr>
+              <w:t>Lớp Request </w:t>
+            </w:r>
+            <w:proofErr w:type="spellStart"/>
+            <w:r>
+              <w:rPr>
+                <w:rFonts w:eastAsiaTheme="minorHAnsi"/>
+                <w:color w:val="000000" w:themeColor="text1"/>
+                <w:sz w:val="24"/>
+                <w:szCs w:val="24"/>
+              </w:rPr>
+              <w:t>điều</w:t>
+            </w:r>
+            <w:proofErr w:type="spellEnd"/>
+            <w:r>
+              <w:rPr>
+                <w:rFonts w:eastAsiaTheme="minorHAnsi"/>
+                <w:color w:val="000000" w:themeColor="text1"/>
+                <w:sz w:val="24"/>
+                <w:szCs w:val="24"/>
+              </w:rPr>
+              <w:t xml:space="preserve"> </w:t>
+            </w:r>
+            <w:proofErr w:type="spellStart"/>
+            <w:r>
+              <w:rPr>
+                <w:rFonts w:eastAsiaTheme="minorHAnsi"/>
+                <w:color w:val="000000" w:themeColor="text1"/>
+                <w:sz w:val="24"/>
+                <w:szCs w:val="24"/>
+              </w:rPr>
+              <w:t>khiển</w:t>
+            </w:r>
+            <w:proofErr w:type="spellEnd"/>
+            <w:r>
+              <w:rPr>
+                <w:rFonts w:eastAsiaTheme="minorHAnsi"/>
+                <w:color w:val="000000" w:themeColor="text1"/>
+                <w:sz w:val="24"/>
+                <w:szCs w:val="24"/>
+              </w:rPr>
+              <w:t xml:space="preserve"> </w:t>
+            </w:r>
+            <w:proofErr w:type="spellStart"/>
+            <w:r>
+              <w:rPr>
+                <w:rFonts w:eastAsiaTheme="minorHAnsi"/>
+                <w:color w:val="000000" w:themeColor="text1"/>
+                <w:sz w:val="24"/>
+                <w:szCs w:val="24"/>
+              </w:rPr>
+              <w:t>hành</w:t>
+            </w:r>
+            <w:proofErr w:type="spellEnd"/>
+            <w:r>
+              <w:rPr>
+                <w:rFonts w:eastAsiaTheme="minorHAnsi"/>
+                <w:color w:val="000000" w:themeColor="text1"/>
+                <w:sz w:val="24"/>
+                <w:szCs w:val="24"/>
+              </w:rPr>
+              <w:t xml:space="preserve"> vi của lớp </w:t>
+            </w:r>
+            <w:proofErr w:type="spellStart"/>
+            <w:r>
+              <w:rPr>
+                <w:rFonts w:eastAsiaTheme="minorHAnsi"/>
+                <w:color w:val="000000" w:themeColor="text1"/>
+                <w:sz w:val="24"/>
+                <w:szCs w:val="24"/>
+              </w:rPr>
+              <w:t>VnPayConfig</w:t>
+            </w:r>
+            <w:proofErr w:type="spellEnd"/>
+            <w:r>
+              <w:rPr>
+                <w:rFonts w:eastAsiaTheme="minorHAnsi"/>
+                <w:color w:val="000000" w:themeColor="text1"/>
+                <w:sz w:val="24"/>
+                <w:szCs w:val="24"/>
+              </w:rPr>
+              <w:t xml:space="preserve"> trong việc lấy địa chỉ IP và tạo </w:t>
+            </w:r>
+            <w:proofErr w:type="spellStart"/>
+            <w:r>
+              <w:rPr>
+                <w:rFonts w:eastAsiaTheme="minorHAnsi"/>
+                <w:color w:val="000000" w:themeColor="text1"/>
+                <w:sz w:val="24"/>
+                <w:szCs w:val="24"/>
+              </w:rPr>
+              <w:t>mã</w:t>
+            </w:r>
+            <w:proofErr w:type="spellEnd"/>
+            <w:r>
+              <w:rPr>
+                <w:rFonts w:eastAsiaTheme="minorHAnsi"/>
+                <w:color w:val="000000" w:themeColor="text1"/>
+                <w:sz w:val="24"/>
+                <w:szCs w:val="24"/>
+              </w:rPr>
+              <w:t xml:space="preserve"> giao </w:t>
+            </w:r>
+            <w:proofErr w:type="spellStart"/>
+            <w:r>
+              <w:rPr>
+                <w:rFonts w:eastAsiaTheme="minorHAnsi"/>
+                <w:color w:val="000000" w:themeColor="text1"/>
+                <w:sz w:val="24"/>
+                <w:szCs w:val="24"/>
+              </w:rPr>
+              <w:t>dịch</w:t>
+            </w:r>
+            <w:proofErr w:type="spellEnd"/>
+            <w:r>
+              <w:rPr>
+                <w:rFonts w:eastAsiaTheme="minorHAnsi"/>
+                <w:color w:val="000000" w:themeColor="text1"/>
+                <w:sz w:val="24"/>
+                <w:szCs w:val="24"/>
+              </w:rPr>
+              <w:t xml:space="preserve"> </w:t>
+            </w:r>
+            <w:proofErr w:type="spellStart"/>
+            <w:r>
+              <w:rPr>
+                <w:rFonts w:eastAsiaTheme="minorHAnsi"/>
+                <w:color w:val="000000" w:themeColor="text1"/>
+                <w:sz w:val="24"/>
+                <w:szCs w:val="24"/>
+              </w:rPr>
+              <w:t>ngẫu</w:t>
+            </w:r>
+            <w:proofErr w:type="spellEnd"/>
+            <w:r>
+              <w:rPr>
+                <w:rFonts w:eastAsiaTheme="minorHAnsi"/>
+                <w:color w:val="000000" w:themeColor="text1"/>
+                <w:sz w:val="24"/>
+                <w:szCs w:val="24"/>
+              </w:rPr>
+              <w:t xml:space="preserve"> </w:t>
+            </w:r>
+            <w:proofErr w:type="spellStart"/>
+            <w:r>
+              <w:rPr>
+                <w:rFonts w:eastAsiaTheme="minorHAnsi"/>
+                <w:color w:val="000000" w:themeColor="text1"/>
+                <w:sz w:val="24"/>
+                <w:szCs w:val="24"/>
+              </w:rPr>
+              <w:t>nhiên</w:t>
+            </w:r>
+            <w:proofErr w:type="spellEnd"/>
+            <w:r>
+              <w:rPr>
+                <w:rFonts w:eastAsiaTheme="minorHAnsi"/>
+                <w:color w:val="000000" w:themeColor="text1"/>
+                <w:sz w:val="24"/>
+                <w:szCs w:val="24"/>
+              </w:rPr>
+              <w:t>.</w:t>
             </w:r>
           </w:p>
         </w:tc>
@@ -630,25 +1561,101 @@
               <w:rPr>
                 <w:rFonts w:eastAsiaTheme="minorHAnsi"/>
                 <w:color w:val="000000" w:themeColor="text1"/>
-                <w:highlight w:val="green"/>
-              </w:rPr>
-            </w:pPr>
-            <w:r>
-              <w:rPr>
-                <w:rFonts w:eastAsiaTheme="minorHAnsi"/>
-                <w:color w:val="000000" w:themeColor="text1"/>
-                <w:highlight w:val="green"/>
-              </w:rPr>
-              <w:t>Sử dụng hoàn toàn VNPayConfig để tạo URL</w:t>
-            </w:r>
-            <w:r>
-              <w:rPr>
-                <w:rFonts w:eastAsiaTheme="minorHAnsi"/>
-                <w:color w:val="000000" w:themeColor="text1"/>
-                <w:highlight w:val="green"/>
-              </w:rPr>
-              <w:t xml:space="preserve"> và mã giao dịch</w:t>
-            </w:r>
+                <w:sz w:val="24"/>
+                <w:szCs w:val="24"/>
+              </w:rPr>
+            </w:pPr>
+            <w:proofErr w:type="spellStart"/>
+            <w:r>
+              <w:rPr>
+                <w:rFonts w:eastAsiaTheme="minorHAnsi"/>
+                <w:color w:val="000000" w:themeColor="text1"/>
+                <w:sz w:val="24"/>
+                <w:szCs w:val="24"/>
+              </w:rPr>
+              <w:t>Sử</w:t>
+            </w:r>
+            <w:proofErr w:type="spellEnd"/>
+            <w:r>
+              <w:rPr>
+                <w:rFonts w:eastAsiaTheme="minorHAnsi"/>
+                <w:color w:val="000000" w:themeColor="text1"/>
+                <w:sz w:val="24"/>
+                <w:szCs w:val="24"/>
+              </w:rPr>
+              <w:t xml:space="preserve"> dụng hoàn </w:t>
+            </w:r>
+            <w:proofErr w:type="spellStart"/>
+            <w:r>
+              <w:rPr>
+                <w:rFonts w:eastAsiaTheme="minorHAnsi"/>
+                <w:color w:val="000000" w:themeColor="text1"/>
+                <w:sz w:val="24"/>
+                <w:szCs w:val="24"/>
+              </w:rPr>
+              <w:t>toàn</w:t>
+            </w:r>
+            <w:proofErr w:type="spellEnd"/>
+            <w:r>
+              <w:rPr>
+                <w:rFonts w:eastAsiaTheme="minorHAnsi"/>
+                <w:color w:val="000000" w:themeColor="text1"/>
+                <w:sz w:val="24"/>
+                <w:szCs w:val="24"/>
+              </w:rPr>
+              <w:t xml:space="preserve"> </w:t>
+            </w:r>
+            <w:proofErr w:type="spellStart"/>
+            <w:r>
+              <w:rPr>
+                <w:rFonts w:eastAsiaTheme="minorHAnsi"/>
+                <w:color w:val="000000" w:themeColor="text1"/>
+                <w:sz w:val="24"/>
+                <w:szCs w:val="24"/>
+              </w:rPr>
+              <w:t>VNPayConfig</w:t>
+            </w:r>
+            <w:proofErr w:type="spellEnd"/>
+            <w:r>
+              <w:rPr>
+                <w:rFonts w:eastAsiaTheme="minorHAnsi"/>
+                <w:color w:val="000000" w:themeColor="text1"/>
+                <w:sz w:val="24"/>
+                <w:szCs w:val="24"/>
+              </w:rPr>
+              <w:t xml:space="preserve"> để tạo URL và </w:t>
+            </w:r>
+            <w:proofErr w:type="spellStart"/>
+            <w:r>
+              <w:rPr>
+                <w:rFonts w:eastAsiaTheme="minorHAnsi"/>
+                <w:color w:val="000000" w:themeColor="text1"/>
+                <w:sz w:val="24"/>
+                <w:szCs w:val="24"/>
+              </w:rPr>
+              <w:t>mã</w:t>
+            </w:r>
+            <w:proofErr w:type="spellEnd"/>
+            <w:r>
+              <w:rPr>
+                <w:rFonts w:eastAsiaTheme="minorHAnsi"/>
+                <w:color w:val="000000" w:themeColor="text1"/>
+                <w:sz w:val="24"/>
+                <w:szCs w:val="24"/>
+              </w:rPr>
+              <w:t xml:space="preserve"> giao </w:t>
+            </w:r>
+            <w:proofErr w:type="spellStart"/>
+            <w:r>
+              <w:rPr>
+                <w:rFonts w:eastAsiaTheme="minorHAnsi"/>
+                <w:color w:val="000000" w:themeColor="text1"/>
+                <w:sz w:val="24"/>
+                <w:szCs w:val="24"/>
+              </w:rPr>
+              <w:t>dịch</w:t>
+            </w:r>
+            <w:proofErr w:type="spellEnd"/>
           </w:p>
         </w:tc>
       </w:tr>
@@ -659,16 +1666,12 @@
         <w:rPr>
           <w:rFonts w:ascii="Times New Roman" w:hAnsi="Times New Roman" w:cs="Times New Roman"/>
           <w:color w:val="000000" w:themeColor="text1"/>
-          <w:sz w:val="22"/>
-          <w:szCs w:val="22"/>
         </w:rPr>
       </w:pPr>
       <w:r>
         <w:rPr>
           <w:rFonts w:ascii="Times New Roman" w:hAnsi="Times New Roman" w:cs="Times New Roman"/>
           <w:color w:val="000000" w:themeColor="text1"/>
-          <w:sz w:val="22"/>
-          <w:szCs w:val="22"/>
         </w:rPr>
         <w:t>1.</w:t>
       </w:r>
@@ -676,8 +1679,6 @@
         <w:rPr>
           <w:rFonts w:ascii="Times New Roman" w:hAnsi="Times New Roman" w:cs="Times New Roman"/>
           <w:color w:val="000000" w:themeColor="text1"/>
-          <w:sz w:val="22"/>
-          <w:szCs w:val="22"/>
           <w:lang w:val="vi-VN"/>
         </w:rPr>
         <w:t>3</w:t>
@@ -686,8 +1687,6 @@
         <w:rPr>
           <w:rFonts w:ascii="Times New Roman" w:hAnsi="Times New Roman" w:cs="Times New Roman"/>
           <w:color w:val="000000" w:themeColor="text1"/>
-          <w:sz w:val="22"/>
-          <w:szCs w:val="22"/>
         </w:rPr>
         <w:t xml:space="preserve">. </w:t>
       </w:r>
@@ -695,8 +1694,6 @@
         <w:rPr>
           <w:rFonts w:ascii="Times New Roman" w:hAnsi="Times New Roman" w:cs="Times New Roman"/>
           <w:color w:val="000000" w:themeColor="text1"/>
-          <w:sz w:val="22"/>
-          <w:szCs w:val="22"/>
         </w:rPr>
         <w:t>Stamp</w:t>
       </w:r>
@@ -704,8 +1701,6 @@
         <w:rPr>
           <w:rFonts w:ascii="Times New Roman" w:hAnsi="Times New Roman" w:cs="Times New Roman"/>
           <w:color w:val="000000" w:themeColor="text1"/>
-          <w:sz w:val="22"/>
-          <w:szCs w:val="22"/>
         </w:rPr>
         <w:t xml:space="preserve"> Coupling</w:t>
       </w:r>
@@ -730,11 +1725,15 @@
             <w:pPr>
               <w:rPr>
                 <w:color w:val="000000" w:themeColor="text1"/>
-              </w:rPr>
-            </w:pPr>
-            <w:r>
-              <w:rPr>
-                <w:color w:val="000000" w:themeColor="text1"/>
+                <w:sz w:val="24"/>
+                <w:szCs w:val="24"/>
+              </w:rPr>
+            </w:pPr>
+            <w:r>
+              <w:rPr>
+                <w:color w:val="000000" w:themeColor="text1"/>
+                <w:sz w:val="24"/>
+                <w:szCs w:val="24"/>
               </w:rPr>
               <w:t>Related modules</w:t>
             </w:r>
@@ -748,11 +1747,15 @@
             <w:pPr>
               <w:rPr>
                 <w:color w:val="000000" w:themeColor="text1"/>
-              </w:rPr>
-            </w:pPr>
-            <w:r>
-              <w:rPr>
-                <w:color w:val="000000" w:themeColor="text1"/>
+                <w:sz w:val="24"/>
+                <w:szCs w:val="24"/>
+              </w:rPr>
+            </w:pPr>
+            <w:r>
+              <w:rPr>
+                <w:color w:val="000000" w:themeColor="text1"/>
+                <w:sz w:val="24"/>
+                <w:szCs w:val="24"/>
               </w:rPr>
               <w:t>Description</w:t>
             </w:r>
@@ -766,11 +1769,15 @@
             <w:pPr>
               <w:rPr>
                 <w:color w:val="000000" w:themeColor="text1"/>
-              </w:rPr>
-            </w:pPr>
-            <w:r>
-              <w:rPr>
-                <w:color w:val="000000" w:themeColor="text1"/>
+                <w:sz w:val="24"/>
+                <w:szCs w:val="24"/>
+              </w:rPr>
+            </w:pPr>
+            <w:r>
+              <w:rPr>
+                <w:color w:val="000000" w:themeColor="text1"/>
+                <w:sz w:val="24"/>
+                <w:szCs w:val="24"/>
               </w:rPr>
               <w:t>Improvement Direction</w:t>
             </w:r>
@@ -780,13 +1787,8 @@
     </w:tbl>
     <w:p>
       <w:pPr>
-        <w:pStyle w:val="Heading2"/>
         <w:rPr>
-          <w:rFonts w:ascii="Times New Roman" w:hAnsi="Times New Roman" w:cs="Times New Roman"/>
           <w:color w:val="000000" w:themeColor="text1"/>
-          <w:sz w:val="22"/>
-          <w:szCs w:val="22"/>
-          <w:lang w:val="vi-VN"/>
         </w:rPr>
       </w:pPr>
     </w:p>
@@ -796,16 +1798,12 @@
         <w:rPr>
           <w:rFonts w:ascii="Times New Roman" w:hAnsi="Times New Roman" w:cs="Times New Roman"/>
           <w:color w:val="000000" w:themeColor="text1"/>
-          <w:sz w:val="22"/>
-          <w:szCs w:val="22"/>
         </w:rPr>
       </w:pPr>
       <w:r>
         <w:rPr>
           <w:rFonts w:ascii="Times New Roman" w:hAnsi="Times New Roman" w:cs="Times New Roman"/>
           <w:color w:val="000000" w:themeColor="text1"/>
-          <w:sz w:val="22"/>
-          <w:szCs w:val="22"/>
         </w:rPr>
         <w:t xml:space="preserve">1.4. </w:t>
       </w:r>
@@ -813,20 +1811,25 @@
         <w:rPr>
           <w:rFonts w:ascii="Times New Roman" w:hAnsi="Times New Roman" w:cs="Times New Roman"/>
           <w:color w:val="000000" w:themeColor="text1"/>
-          <w:sz w:val="22"/>
-          <w:szCs w:val="22"/>
           <w:lang w:val="vi-VN"/>
         </w:rPr>
         <w:t>D</w:t>
       </w:r>
+      <w:proofErr w:type="spellStart"/>
       <w:r>
         <w:rPr>
           <w:rFonts w:ascii="Times New Roman" w:hAnsi="Times New Roman" w:cs="Times New Roman"/>
           <w:color w:val="000000" w:themeColor="text1"/>
-          <w:sz w:val="22"/>
-          <w:szCs w:val="22"/>
         </w:rPr>
-        <w:t>ata Coupling</w:t>
+        <w:t>ata</w:t>
+      </w:r>
+      <w:proofErr w:type="spellEnd"/>
+      <w:r>
+        <w:rPr>
+          <w:rFonts w:ascii="Times New Roman" w:hAnsi="Times New Roman" w:cs="Times New Roman"/>
+          <w:color w:val="000000" w:themeColor="text1"/>
+        </w:rPr>
+        <w:t xml:space="preserve"> Coupling</w:t>
       </w:r>
     </w:p>
     <w:tbl>
@@ -836,24 +1839,28 @@
         <w:tblLook w:val="04A0" w:firstRow="1" w:lastRow="0" w:firstColumn="1" w:lastColumn="0" w:noHBand="0" w:noVBand="1"/>
       </w:tblPr>
       <w:tblGrid>
-        <w:gridCol w:w="2873"/>
-        <w:gridCol w:w="2880"/>
+        <w:gridCol w:w="2263"/>
+        <w:gridCol w:w="3490"/>
         <w:gridCol w:w="2877"/>
       </w:tblGrid>
       <w:tr>
         <w:tc>
           <w:tcPr>
-            <w:tcW w:w="2873" w:type="dxa"/>
-          </w:tcPr>
-          <w:p>
-            <w:pPr>
-              <w:rPr>
-                <w:color w:val="000000" w:themeColor="text1"/>
-              </w:rPr>
-            </w:pPr>
-            <w:r>
-              <w:rPr>
-                <w:color w:val="000000" w:themeColor="text1"/>
+            <w:tcW w:w="2263" w:type="dxa"/>
+          </w:tcPr>
+          <w:p>
+            <w:pPr>
+              <w:rPr>
+                <w:color w:val="000000" w:themeColor="text1"/>
+                <w:sz w:val="24"/>
+                <w:szCs w:val="24"/>
+              </w:rPr>
+            </w:pPr>
+            <w:r>
+              <w:rPr>
+                <w:color w:val="000000" w:themeColor="text1"/>
+                <w:sz w:val="24"/>
+                <w:szCs w:val="24"/>
               </w:rPr>
               <w:t>Related modules</w:t>
             </w:r>
@@ -861,17 +1868,21 @@
         </w:tc>
         <w:tc>
           <w:tcPr>
-            <w:tcW w:w="2880" w:type="dxa"/>
-          </w:tcPr>
-          <w:p>
-            <w:pPr>
-              <w:rPr>
-                <w:color w:val="000000" w:themeColor="text1"/>
-              </w:rPr>
-            </w:pPr>
-            <w:r>
-              <w:rPr>
-                <w:color w:val="000000" w:themeColor="text1"/>
+            <w:tcW w:w="3490" w:type="dxa"/>
+          </w:tcPr>
+          <w:p>
+            <w:pPr>
+              <w:rPr>
+                <w:color w:val="000000" w:themeColor="text1"/>
+                <w:sz w:val="24"/>
+                <w:szCs w:val="24"/>
+              </w:rPr>
+            </w:pPr>
+            <w:r>
+              <w:rPr>
+                <w:color w:val="000000" w:themeColor="text1"/>
+                <w:sz w:val="24"/>
+                <w:szCs w:val="24"/>
               </w:rPr>
               <w:t>Description</w:t>
             </w:r>
@@ -885,11 +1896,15 @@
             <w:pPr>
               <w:rPr>
                 <w:color w:val="000000" w:themeColor="text1"/>
-              </w:rPr>
-            </w:pPr>
-            <w:r>
-              <w:rPr>
-                <w:color w:val="000000" w:themeColor="text1"/>
+                <w:sz w:val="24"/>
+                <w:szCs w:val="24"/>
+              </w:rPr>
+            </w:pPr>
+            <w:r>
+              <w:rPr>
+                <w:color w:val="000000" w:themeColor="text1"/>
+                <w:sz w:val="24"/>
+                <w:szCs w:val="24"/>
               </w:rPr>
               <w:t>Improvement Direction</w:t>
             </w:r>
@@ -901,8 +1916,6 @@
       <w:pPr>
         <w:rPr>
           <w:color w:val="000000" w:themeColor="text1"/>
-          <w:sz w:val="22"/>
-          <w:szCs w:val="22"/>
           <w:lang w:val="vi-VN"/>
         </w:rPr>
       </w:pPr>
@@ -913,8 +1926,8 @@
         <w:rPr>
           <w:rFonts w:ascii="Times New Roman" w:hAnsi="Times New Roman" w:cs="Times New Roman"/>
           <w:color w:val="000000" w:themeColor="text1"/>
-          <w:sz w:val="22"/>
-          <w:szCs w:val="22"/>
+          <w:sz w:val="24"/>
+          <w:szCs w:val="24"/>
           <w:lang w:val="vi-VN"/>
         </w:rPr>
       </w:pPr>
@@ -925,16 +1938,16 @@
         <w:rPr>
           <w:rFonts w:ascii="Times New Roman" w:hAnsi="Times New Roman" w:cs="Times New Roman"/>
           <w:color w:val="000000" w:themeColor="text1"/>
-          <w:sz w:val="22"/>
-          <w:szCs w:val="22"/>
+          <w:sz w:val="24"/>
+          <w:szCs w:val="24"/>
         </w:rPr>
       </w:pPr>
       <w:r>
         <w:rPr>
           <w:rFonts w:ascii="Times New Roman" w:hAnsi="Times New Roman" w:cs="Times New Roman"/>
           <w:color w:val="000000" w:themeColor="text1"/>
-          <w:sz w:val="22"/>
-          <w:szCs w:val="22"/>
+          <w:sz w:val="24"/>
+          <w:szCs w:val="24"/>
         </w:rPr>
         <w:t>2. Cohesion</w:t>
       </w:r>
@@ -942,28 +1955,34 @@
     <w:tbl>
       <w:tblPr>
         <w:tblStyle w:val="TableGrid"/>
-        <w:tblW w:w="8812" w:type="dxa"/>
+        <w:tblW w:w="10060" w:type="dxa"/>
+        <w:tblLayout w:type="fixed"/>
         <w:tblLook w:val="04A0" w:firstRow="1" w:lastRow="0" w:firstColumn="1" w:lastColumn="0" w:noHBand="0" w:noVBand="1"/>
       </w:tblPr>
       <w:tblGrid>
-        <w:gridCol w:w="2025"/>
-        <w:gridCol w:w="2843"/>
-        <w:gridCol w:w="4157"/>
+        <w:gridCol w:w="2189"/>
+        <w:gridCol w:w="2626"/>
+        <w:gridCol w:w="2946"/>
+        <w:gridCol w:w="2299"/>
       </w:tblGrid>
       <w:tr>
         <w:tc>
           <w:tcPr>
-            <w:tcW w:w="2122" w:type="dxa"/>
-          </w:tcPr>
-          <w:p>
-            <w:pPr>
-              <w:rPr>
-                <w:color w:val="000000" w:themeColor="text1"/>
-              </w:rPr>
-            </w:pPr>
-            <w:r>
-              <w:rPr>
-                <w:color w:val="000000" w:themeColor="text1"/>
+            <w:tcW w:w="2189" w:type="dxa"/>
+          </w:tcPr>
+          <w:p>
+            <w:pPr>
+              <w:rPr>
+                <w:color w:val="000000" w:themeColor="text1"/>
+                <w:sz w:val="24"/>
+                <w:szCs w:val="24"/>
+              </w:rPr>
+            </w:pPr>
+            <w:r>
+              <w:rPr>
+                <w:color w:val="000000" w:themeColor="text1"/>
+                <w:sz w:val="24"/>
+                <w:szCs w:val="24"/>
               </w:rPr>
               <w:t>Related modules</w:t>
             </w:r>
@@ -971,17 +1990,21 @@
         </w:tc>
         <w:tc>
           <w:tcPr>
-            <w:tcW w:w="2719" w:type="dxa"/>
-          </w:tcPr>
-          <w:p>
-            <w:pPr>
-              <w:rPr>
-                <w:color w:val="000000" w:themeColor="text1"/>
-              </w:rPr>
-            </w:pPr>
-            <w:r>
-              <w:rPr>
-                <w:color w:val="000000" w:themeColor="text1"/>
+            <w:tcW w:w="2626" w:type="dxa"/>
+          </w:tcPr>
+          <w:p>
+            <w:pPr>
+              <w:rPr>
+                <w:color w:val="000000" w:themeColor="text1"/>
+                <w:sz w:val="24"/>
+                <w:szCs w:val="24"/>
+              </w:rPr>
+            </w:pPr>
+            <w:r>
+              <w:rPr>
+                <w:color w:val="000000" w:themeColor="text1"/>
+                <w:sz w:val="24"/>
+                <w:szCs w:val="24"/>
               </w:rPr>
               <w:t>Description</w:t>
             </w:r>
@@ -989,19 +2012,41 @@
         </w:tc>
         <w:tc>
           <w:tcPr>
-            <w:tcW w:w="3971" w:type="dxa"/>
-          </w:tcPr>
-          <w:p>
-            <w:pPr>
-              <w:rPr>
-                <w:color w:val="000000" w:themeColor="text1"/>
-              </w:rPr>
-            </w:pPr>
-            <w:r>
-              <w:rPr>
-                <w:color w:val="000000" w:themeColor="text1"/>
+            <w:tcW w:w="2946" w:type="dxa"/>
+          </w:tcPr>
+          <w:p>
+            <w:pPr>
+              <w:rPr>
+                <w:color w:val="000000" w:themeColor="text1"/>
+                <w:sz w:val="24"/>
+                <w:szCs w:val="24"/>
+              </w:rPr>
+            </w:pPr>
+            <w:r>
+              <w:rPr>
+                <w:color w:val="000000" w:themeColor="text1"/>
+                <w:sz w:val="24"/>
+                <w:szCs w:val="24"/>
               </w:rPr>
               <w:t>Improvement Direction</w:t>
+            </w:r>
+          </w:p>
+        </w:tc>
+        <w:tc>
+          <w:tcPr>
+            <w:tcW w:w="2299" w:type="dxa"/>
+          </w:tcPr>
+          <w:p>
+            <w:pPr>
+              <w:rPr>
+                <w:color w:val="000000" w:themeColor="text1"/>
+              </w:rPr>
+            </w:pPr>
+            <w:r>
+              <w:rPr>
+                <w:color w:val="000000" w:themeColor="text1"/>
+              </w:rPr>
+              <w:t>Level of Cohesion</w:t>
             </w:r>
           </w:p>
         </w:tc>
@@ -1009,30 +2054,31 @@
       <w:tr>
         <w:tc>
           <w:tcPr>
-            <w:tcW w:w="2122" w:type="dxa"/>
-          </w:tcPr>
-          <w:p>
-            <w:pPr>
-              <w:rPr>
-                <w:color w:val="000000" w:themeColor="text1"/>
-                <w:highlight w:val="yellow"/>
-                <w:lang w:val="vi-VN"/>
-              </w:rPr>
-            </w:pPr>
-            <w:r>
-              <w:rPr>
-                <w:color w:val="000000" w:themeColor="text1"/>
-                <w:highlight w:val="yellow"/>
-                <w:lang w:val="vi-VN"/>
-              </w:rPr>
-              <w:lastRenderedPageBreak/>
+            <w:tcW w:w="2189" w:type="dxa"/>
+          </w:tcPr>
+          <w:p>
+            <w:pPr>
+              <w:rPr>
+                <w:color w:val="000000" w:themeColor="text1"/>
+                <w:sz w:val="24"/>
+                <w:szCs w:val="24"/>
+                <w:lang w:val="vi-VN"/>
+              </w:rPr>
+            </w:pPr>
+            <w:r>
+              <w:rPr>
+                <w:color w:val="000000" w:themeColor="text1"/>
+                <w:sz w:val="24"/>
+                <w:szCs w:val="24"/>
+                <w:lang w:val="vi-VN"/>
+              </w:rPr>
               <w:t>Cart</w:t>
             </w:r>
           </w:p>
         </w:tc>
         <w:tc>
           <w:tcPr>
-            <w:tcW w:w="2719" w:type="dxa"/>
+            <w:tcW w:w="2626" w:type="dxa"/>
           </w:tcPr>
           <w:p>
             <w:pPr>
@@ -1042,25 +2088,22 @@
               <w:rPr>
                 <w:rFonts w:eastAsiaTheme="minorHAnsi"/>
                 <w:color w:val="000000" w:themeColor="text1"/>
-                <w:highlight w:val="yellow"/>
-                <w:lang w:val="vi-VN"/>
-              </w:rPr>
-            </w:pPr>
-            <w:r>
-              <w:rPr>
-                <w:rFonts w:eastAsiaTheme="minorHAnsi"/>
-                <w:color w:val="000000" w:themeColor="text1"/>
-                <w:highlight w:val="yellow"/>
-                <w:lang w:val="vi-VN"/>
-              </w:rPr>
-              <w:t>Phương thức getListMedia chưa cung cấp biện pháp bảo vệ dữ liệu</w:t>
-            </w:r>
-          </w:p>
-        </w:tc>
-        <w:tc>
-          <w:tcPr>
-            <w:tcW w:w="3971" w:type="dxa"/>
-          </w:tcPr>
+                <w:sz w:val="24"/>
+                <w:szCs w:val="24"/>
+                <w:lang w:val="vi-VN"/>
+              </w:rPr>
+            </w:pPr>
+            <w:r>
+              <w:rPr>
+                <w:rFonts w:eastAsiaTheme="minorHAnsi"/>
+                <w:color w:val="000000" w:themeColor="text1"/>
+                <w:sz w:val="24"/>
+                <w:szCs w:val="24"/>
+                <w:lang w:val="vi-VN"/>
+              </w:rPr>
+              <w:t>Phương thức emptyCart() và checkAvailabilityOfProduct() có thể được gọi gần nhau trong một khoảng thời gian cụ thể (ví dụ: khi người dùng đặt hàng)</w:t>
+            </w:r>
+          </w:p>
           <w:p>
             <w:pPr>
               <w:autoSpaceDE w:val="0"/>
@@ -1069,139 +2112,130 @@
               <w:rPr>
                 <w:rFonts w:eastAsiaTheme="minorHAnsi"/>
                 <w:color w:val="000000" w:themeColor="text1"/>
-                <w:highlight w:val="yellow"/>
-                <w:lang w:val="vi-VN"/>
-              </w:rPr>
-            </w:pPr>
-            <w:r>
-              <w:rPr>
-                <w:rFonts w:eastAsiaTheme="minorHAnsi"/>
-                <w:color w:val="000000" w:themeColor="text1"/>
-                <w:highlight w:val="yellow"/>
-                <w:lang w:val="vi-VN"/>
-              </w:rPr>
-              <w:t xml:space="preserve">Trả về danh sách không thể chỉnh sửa thông tin </w:t>
-            </w:r>
-            <w:r>
-              <w:rPr>
-                <w:rFonts w:eastAsiaTheme="minorHAnsi"/>
-                <w:color w:val="000000" w:themeColor="text1"/>
-                <w:highlight w:val="yellow"/>
-                <w:lang w:val="vi-VN"/>
-              </w:rPr>
-              <w:t>(return Collections.unmodifiableList(lstCartMedia))</w:t>
-            </w:r>
-          </w:p>
-        </w:tc>
-      </w:tr>
-      <w:tr>
-        <w:tc>
-          <w:tcPr>
-            <w:tcW w:w="2122" w:type="dxa"/>
-          </w:tcPr>
-          <w:p>
-            <w:pPr>
-              <w:rPr>
-                <w:color w:val="000000" w:themeColor="text1"/>
-                <w:highlight w:val="green"/>
-              </w:rPr>
-            </w:pPr>
-            <w:r>
-              <w:rPr>
-                <w:color w:val="000000" w:themeColor="text1"/>
-                <w:highlight w:val="green"/>
-                <w:lang w:val="vi-VN"/>
-              </w:rPr>
-              <w:t>Cart</w:t>
-            </w:r>
-          </w:p>
-        </w:tc>
-        <w:tc>
-          <w:tcPr>
-            <w:tcW w:w="2719" w:type="dxa"/>
+                <w:sz w:val="24"/>
+                <w:szCs w:val="24"/>
+                <w:lang w:val="vi-VN"/>
+              </w:rPr>
+            </w:pPr>
+          </w:p>
+        </w:tc>
+        <w:tc>
+          <w:tcPr>
+            <w:tcW w:w="2946" w:type="dxa"/>
           </w:tcPr>
           <w:p>
             <w:pPr>
               <w:autoSpaceDE w:val="0"/>
               <w:autoSpaceDN w:val="0"/>
               <w:adjustRightInd w:val="0"/>
-              <w:rPr>
-                <w:rFonts w:eastAsiaTheme="minorHAnsi"/>
-                <w:color w:val="000000" w:themeColor="text1"/>
-                <w:highlight w:val="green"/>
-              </w:rPr>
-            </w:pPr>
-            <w:r>
-              <w:rPr>
-                <w:rFonts w:eastAsiaTheme="minorHAnsi"/>
-                <w:color w:val="000000" w:themeColor="text1"/>
-                <w:highlight w:val="green"/>
-              </w:rPr>
-              <w:t>Phương thức emptyCart() và checkAvailabilityOfProduct() có thể được gọi gần nhau trong một khoảng thời gian cụ thể (ví dụ, khi người dùng đặt hàng).</w:t>
-            </w:r>
-          </w:p>
-          <w:p>
-            <w:pPr>
-              <w:rPr>
-                <w:color w:val="000000" w:themeColor="text1"/>
-                <w:highlight w:val="green"/>
-              </w:rPr>
-            </w:pPr>
-          </w:p>
-        </w:tc>
-        <w:tc>
-          <w:tcPr>
-            <w:tcW w:w="3971" w:type="dxa"/>
-          </w:tcPr>
+              <w:jc w:val="both"/>
+              <w:rPr>
+                <w:rFonts w:eastAsiaTheme="minorHAnsi"/>
+                <w:color w:val="000000" w:themeColor="text1"/>
+                <w:sz w:val="24"/>
+                <w:szCs w:val="24"/>
+              </w:rPr>
+            </w:pPr>
+            <w:r>
+              <w:rPr>
+                <w:rFonts w:eastAsiaTheme="minorHAnsi"/>
+                <w:color w:val="000000" w:themeColor="text1"/>
+                <w:sz w:val="24"/>
+                <w:szCs w:val="24"/>
+              </w:rPr>
+              <w:t xml:space="preserve">Tách </w:t>
+            </w:r>
+            <w:proofErr w:type="spellStart"/>
+            <w:r>
+              <w:rPr>
+                <w:rFonts w:eastAsiaTheme="minorHAnsi"/>
+                <w:color w:val="000000" w:themeColor="text1"/>
+                <w:sz w:val="24"/>
+                <w:szCs w:val="24"/>
+              </w:rPr>
+              <w:t>riêng</w:t>
+            </w:r>
+            <w:proofErr w:type="spellEnd"/>
+            <w:r>
+              <w:rPr>
+                <w:rFonts w:eastAsiaTheme="minorHAnsi"/>
+                <w:color w:val="000000" w:themeColor="text1"/>
+                <w:sz w:val="24"/>
+                <w:szCs w:val="24"/>
+              </w:rPr>
+              <w:t xml:space="preserve"> thành </w:t>
+            </w:r>
+            <w:proofErr w:type="spellStart"/>
+            <w:r>
+              <w:rPr>
+                <w:rFonts w:eastAsiaTheme="minorHAnsi"/>
+                <w:color w:val="000000" w:themeColor="text1"/>
+                <w:sz w:val="24"/>
+                <w:szCs w:val="24"/>
+              </w:rPr>
+              <w:t>cartService</w:t>
+            </w:r>
+            <w:proofErr w:type="spellEnd"/>
+          </w:p>
           <w:p>
             <w:pPr>
               <w:autoSpaceDE w:val="0"/>
               <w:autoSpaceDN w:val="0"/>
               <w:adjustRightInd w:val="0"/>
-              <w:rPr>
-                <w:rFonts w:eastAsiaTheme="minorHAnsi"/>
-                <w:color w:val="000000" w:themeColor="text1"/>
-                <w:highlight w:val="green"/>
-              </w:rPr>
-            </w:pPr>
-            <w:r>
-              <w:rPr>
-                <w:rFonts w:eastAsiaTheme="minorHAnsi"/>
-                <w:color w:val="000000" w:themeColor="text1"/>
-                <w:highlight w:val="green"/>
-              </w:rPr>
-              <w:t>Tách riêng thành cartService</w:t>
-            </w:r>
-          </w:p>
+              <w:jc w:val="both"/>
+              <w:rPr>
+                <w:rFonts w:eastAsiaTheme="minorHAnsi"/>
+                <w:color w:val="000000" w:themeColor="text1"/>
+                <w:sz w:val="24"/>
+                <w:szCs w:val="24"/>
+                <w:lang w:val="vi-VN"/>
+              </w:rPr>
+            </w:pPr>
+          </w:p>
+        </w:tc>
+        <w:tc>
+          <w:tcPr>
+            <w:tcW w:w="2299" w:type="dxa"/>
+          </w:tcPr>
           <w:p>
             <w:pPr>
               <w:autoSpaceDE w:val="0"/>
               <w:autoSpaceDN w:val="0"/>
               <w:adjustRightInd w:val="0"/>
-              <w:rPr>
-                <w:color w:val="000000" w:themeColor="text1"/>
-                <w:highlight w:val="green"/>
-              </w:rPr>
-            </w:pPr>
+              <w:jc w:val="both"/>
+              <w:rPr>
+                <w:rFonts w:eastAsiaTheme="minorHAnsi"/>
+                <w:color w:val="000000" w:themeColor="text1"/>
+              </w:rPr>
+            </w:pPr>
+            <w:r>
+              <w:rPr>
+                <w:rFonts w:eastAsiaTheme="minorHAnsi"/>
+                <w:color w:val="000000" w:themeColor="text1"/>
+              </w:rPr>
+              <w:t>Communicational Cohesion</w:t>
+            </w:r>
           </w:p>
         </w:tc>
       </w:tr>
       <w:tr>
         <w:tc>
           <w:tcPr>
-            <w:tcW w:w="2122" w:type="dxa"/>
-          </w:tcPr>
-          <w:p>
-            <w:pPr>
-              <w:rPr>
-                <w:color w:val="000000" w:themeColor="text1"/>
-                <w:highlight w:val="green"/>
-              </w:rPr>
-            </w:pPr>
-            <w:r>
-              <w:rPr>
-                <w:color w:val="000000" w:themeColor="text1"/>
-                <w:highlight w:val="green"/>
+            <w:tcW w:w="2189" w:type="dxa"/>
+          </w:tcPr>
+          <w:p>
+            <w:pPr>
+              <w:rPr>
+                <w:color w:val="000000" w:themeColor="text1"/>
+                <w:sz w:val="24"/>
+                <w:szCs w:val="24"/>
+              </w:rPr>
+            </w:pPr>
+            <w:r>
+              <w:rPr>
+                <w:color w:val="000000" w:themeColor="text1"/>
+                <w:sz w:val="24"/>
+                <w:szCs w:val="24"/>
                 <w:lang w:val="vi-VN"/>
               </w:rPr>
               <w:t>Book</w:t>
@@ -1210,127 +2244,111 @@
         </w:tc>
         <w:tc>
           <w:tcPr>
-            <w:tcW w:w="2719" w:type="dxa"/>
+            <w:tcW w:w="2626" w:type="dxa"/>
+          </w:tcPr>
+          <w:p>
+            <w:pPr>
+              <w:rPr>
+                <w:color w:val="000000" w:themeColor="text1"/>
+                <w:sz w:val="24"/>
+                <w:szCs w:val="24"/>
+              </w:rPr>
+            </w:pPr>
+            <w:r>
+              <w:rPr>
+                <w:rFonts w:eastAsiaTheme="minorHAnsi"/>
+                <w:color w:val="000000" w:themeColor="text1"/>
+                <w:sz w:val="24"/>
+                <w:szCs w:val="24"/>
+                <w:lang w:val="vi-VN"/>
+              </w:rPr>
+              <w:t>Các phương thức như getMediaById thực thi nhiều bước tuần tự: thực hiện truy vấn SQL, xử lý kết quả và tạo đối tượng Book.</w:t>
+            </w:r>
+          </w:p>
+        </w:tc>
+        <w:tc>
+          <w:tcPr>
+            <w:tcW w:w="2946" w:type="dxa"/>
           </w:tcPr>
           <w:p>
             <w:pPr>
               <w:autoSpaceDE w:val="0"/>
               <w:autoSpaceDN w:val="0"/>
               <w:adjustRightInd w:val="0"/>
-              <w:rPr>
-                <w:rFonts w:eastAsiaTheme="minorHAnsi"/>
-                <w:color w:val="000000" w:themeColor="text1"/>
-                <w:highlight w:val="green"/>
-                <w:lang w:val="vi-VN"/>
-              </w:rPr>
-            </w:pPr>
-            <w:r>
-              <w:rPr>
-                <w:rFonts w:eastAsiaTheme="minorHAnsi"/>
-                <w:color w:val="000000" w:themeColor="text1"/>
-                <w:highlight w:val="green"/>
-                <w:lang w:val="vi-VN"/>
-              </w:rPr>
-              <w:t>Các phương thức như getMediaById thực thi nhiều bước tuần tự: thực hiện truy vấn SQL, xử lý kết quả và tạo đối tượng Book.</w:t>
-            </w:r>
-          </w:p>
-        </w:tc>
-        <w:tc>
-          <w:tcPr>
-            <w:tcW w:w="3971" w:type="dxa"/>
-          </w:tcPr>
-          <w:p>
-            <w:pPr>
-              <w:rPr>
-                <w:color w:val="000000" w:themeColor="text1"/>
-                <w:highlight w:val="green"/>
+              <w:jc w:val="both"/>
+              <w:rPr>
+                <w:color w:val="000000" w:themeColor="text1"/>
+                <w:sz w:val="24"/>
+                <w:szCs w:val="24"/>
+              </w:rPr>
+            </w:pPr>
+            <w:r>
+              <w:rPr>
+                <w:color w:val="000000" w:themeColor="text1"/>
+                <w:sz w:val="24"/>
+                <w:szCs w:val="24"/>
                 <w:shd w:val="clear" w:color="auto" w:fill="FFFFFF"/>
-              </w:rPr>
-            </w:pPr>
-            <w:r>
-              <w:rPr>
-                <w:color w:val="000000" w:themeColor="text1"/>
-                <w:highlight w:val="green"/>
-                <w:shd w:val="clear" w:color="auto" w:fill="FFFFFF"/>
                 <w:lang w:val="vi-VN"/>
               </w:rPr>
               <w:t>Tách logic làm việc với DB liên quan tới book sang BookDAO</w:t>
             </w:r>
           </w:p>
         </w:tc>
-      </w:tr>
-      <w:tr>
-        <w:tc>
-          <w:tcPr>
-            <w:tcW w:w="2122" w:type="dxa"/>
-          </w:tcPr>
-          <w:p>
-            <w:pPr>
-              <w:rPr>
-                <w:color w:val="000000" w:themeColor="text1"/>
-                <w:highlight w:val="yellow"/>
-                <w:lang w:val="vi-VN"/>
-              </w:rPr>
-            </w:pPr>
-            <w:r>
-              <w:rPr>
-                <w:color w:val="000000" w:themeColor="text1"/>
-                <w:highlight w:val="yellow"/>
-                <w:lang w:val="vi-VN"/>
-              </w:rPr>
-              <w:t>CD</w:t>
-            </w:r>
-          </w:p>
-        </w:tc>
-        <w:tc>
-          <w:tcPr>
-            <w:tcW w:w="2719" w:type="dxa"/>
+        <w:tc>
+          <w:tcPr>
+            <w:tcW w:w="2299" w:type="dxa"/>
           </w:tcPr>
           <w:p>
             <w:pPr>
               <w:autoSpaceDE w:val="0"/>
               <w:autoSpaceDN w:val="0"/>
               <w:adjustRightInd w:val="0"/>
-              <w:rPr>
-                <w:rFonts w:eastAsiaTheme="minorHAnsi"/>
-                <w:color w:val="000000" w:themeColor="text1"/>
-                <w:highlight w:val="yellow"/>
-                <w:lang w:val="vi-VN"/>
-              </w:rPr>
-            </w:pPr>
-            <w:r>
-              <w:rPr>
-                <w:rFonts w:eastAsiaTheme="minorHAnsi"/>
-                <w:color w:val="000000" w:themeColor="text1"/>
-                <w:highlight w:val="yellow"/>
-                <w:lang w:val="vi-VN"/>
-              </w:rPr>
-              <w:t>Lớp CD có mức độ cohesion tương đối cao vì các phương thức  như getArtist, getRecordLabel, getMusicType, getReleasedDate liên quan đến thông tin của CD.</w:t>
-            </w:r>
-          </w:p>
-        </w:tc>
-        <w:tc>
-          <w:tcPr>
-            <w:tcW w:w="3971" w:type="dxa"/>
-          </w:tcPr>
-          <w:p>
-            <w:pPr>
-              <w:rPr>
-                <w:color w:val="000000" w:themeColor="text1"/>
-                <w:highlight w:val="yellow"/>
-                <w:lang w:val="vi-VN"/>
-              </w:rPr>
-            </w:pPr>
-            <w:r>
-              <w:rPr>
-                <w:color w:val="000000" w:themeColor="text1"/>
-                <w:highlight w:val="yellow"/>
+              <w:jc w:val="both"/>
+              <w:rPr>
+                <w:color w:val="000000" w:themeColor="text1"/>
                 <w:shd w:val="clear" w:color="auto" w:fill="FFFFFF"/>
                 <w:lang w:val="vi-VN"/>
               </w:rPr>
-              <w:t>Các phương thức có thể được nhóm lại thành các nhóm hợp lý hơn để tăng tính đóng gói và giảm sự phân tán.</w:t>
-            </w:r>
-          </w:p>
+            </w:pPr>
+            <w:r>
+              <w:rPr>
+                <w:color w:val="000000" w:themeColor="text1"/>
+                <w:shd w:val="clear" w:color="auto" w:fill="FFFFFF"/>
+                <w:lang w:val="vi-VN"/>
+              </w:rPr>
+              <w:t>Sequential Cohesion</w:t>
+            </w:r>
+          </w:p>
+        </w:tc>
+      </w:tr>
+      <w:tr>
+        <w:tc>
+          <w:tcPr>
+            <w:tcW w:w="2189" w:type="dxa"/>
+          </w:tcPr>
+          <w:p>
+            <w:pPr>
+              <w:rPr>
+                <w:color w:val="000000" w:themeColor="text1"/>
+                <w:sz w:val="24"/>
+                <w:szCs w:val="24"/>
+              </w:rPr>
+            </w:pPr>
+            <w:r>
+              <w:rPr>
+                <w:color w:val="000000" w:themeColor="text1"/>
+                <w:sz w:val="24"/>
+                <w:szCs w:val="24"/>
+                <w:lang w:val="vi-VN"/>
+              </w:rPr>
+              <w:t>CD</w:t>
+            </w:r>
+          </w:p>
+        </w:tc>
+        <w:tc>
+          <w:tcPr>
+            <w:tcW w:w="2626" w:type="dxa"/>
+          </w:tcPr>
           <w:p>
             <w:pPr>
               <w:autoSpaceDE w:val="0"/>
@@ -1339,30 +2357,144 @@
               <w:rPr>
                 <w:rFonts w:eastAsiaTheme="minorHAnsi"/>
                 <w:color w:val="000000" w:themeColor="text1"/>
-                <w:highlight w:val="yellow"/>
-                <w:lang w:val="vi-VN"/>
-              </w:rPr>
-            </w:pPr>
+                <w:sz w:val="24"/>
+                <w:szCs w:val="24"/>
+                <w:lang w:val="vi-VN"/>
+              </w:rPr>
+            </w:pPr>
+            <w:r>
+              <w:rPr>
+                <w:rFonts w:eastAsiaTheme="minorHAnsi"/>
+                <w:color w:val="000000" w:themeColor="text1"/>
+                <w:sz w:val="24"/>
+                <w:szCs w:val="24"/>
+                <w:lang w:val="vi-VN"/>
+              </w:rPr>
+              <w:t xml:space="preserve">Lớp CD có mức độ cohesion </w:t>
+            </w:r>
+            <w:proofErr w:type="spellStart"/>
+            <w:r>
+              <w:rPr>
+                <w:rFonts w:eastAsiaTheme="minorHAnsi"/>
+                <w:color w:val="000000" w:themeColor="text1"/>
+                <w:sz w:val="24"/>
+                <w:szCs w:val="24"/>
+              </w:rPr>
+              <w:t>thấp</w:t>
+            </w:r>
+            <w:proofErr w:type="spellEnd"/>
+            <w:r>
+              <w:rPr>
+                <w:rFonts w:eastAsiaTheme="minorHAnsi"/>
+                <w:color w:val="000000" w:themeColor="text1"/>
+                <w:sz w:val="24"/>
+                <w:szCs w:val="24"/>
+                <w:lang w:val="vi-VN"/>
+              </w:rPr>
+              <w:t xml:space="preserve"> vì các phương thức như getArtist, getRecordLabel, getMusicType, getReleasedDate </w:t>
+            </w:r>
+            <w:r>
+              <w:rPr>
+                <w:rFonts w:eastAsiaTheme="minorHAnsi"/>
+                <w:color w:val="000000" w:themeColor="text1"/>
+                <w:sz w:val="24"/>
+                <w:szCs w:val="24"/>
+              </w:rPr>
+              <w:t>chỉ lấy thông tin của một trường trong lớp CD</w:t>
+            </w:r>
+            <w:r>
+              <w:rPr>
+                <w:rFonts w:eastAsiaTheme="minorHAnsi"/>
+                <w:color w:val="000000" w:themeColor="text1"/>
+                <w:sz w:val="24"/>
+                <w:szCs w:val="24"/>
+                <w:lang w:val="vi-VN"/>
+              </w:rPr>
+              <w:t>.</w:t>
+            </w:r>
+          </w:p>
+        </w:tc>
+        <w:tc>
+          <w:tcPr>
+            <w:tcW w:w="2946" w:type="dxa"/>
+          </w:tcPr>
+          <w:p>
+            <w:pPr>
+              <w:jc w:val="both"/>
+              <w:rPr>
+                <w:color w:val="000000" w:themeColor="text1"/>
+                <w:sz w:val="24"/>
+                <w:szCs w:val="24"/>
+                <w:lang w:val="vi-VN"/>
+              </w:rPr>
+            </w:pPr>
+            <w:r>
+              <w:rPr>
+                <w:color w:val="000000" w:themeColor="text1"/>
+                <w:sz w:val="24"/>
+                <w:szCs w:val="24"/>
+                <w:shd w:val="clear" w:color="auto" w:fill="FFFFFF"/>
+                <w:lang w:val="vi-VN"/>
+              </w:rPr>
+              <w:t>Các phương thức có thể được nhóm lại thành các nhóm hợp lý hơn để tăng tính đóng gói và giảm sự phân tán.</w:t>
+            </w:r>
+          </w:p>
+          <w:p>
+            <w:pPr>
+              <w:jc w:val="both"/>
+              <w:rPr>
+                <w:color w:val="000000" w:themeColor="text1"/>
+                <w:sz w:val="24"/>
+                <w:szCs w:val="24"/>
+                <w:shd w:val="clear" w:color="auto" w:fill="FFFFFF"/>
+                <w:lang w:val="vi-VN"/>
+              </w:rPr>
+            </w:pPr>
+          </w:p>
+        </w:tc>
+        <w:tc>
+          <w:tcPr>
+            <w:tcW w:w="2299" w:type="dxa"/>
+          </w:tcPr>
+          <w:p>
+            <w:pPr>
+              <w:jc w:val="both"/>
+              <w:rPr>
+                <w:color w:val="000000" w:themeColor="text1"/>
+                <w:shd w:val="clear" w:color="auto" w:fill="FFFFFF"/>
+                <w:lang w:val="vi-VN"/>
+              </w:rPr>
+            </w:pPr>
+            <w:r>
+              <w:rPr>
+                <w:color w:val="000000" w:themeColor="text1"/>
+                <w:shd w:val="clear" w:color="auto" w:fill="FFFFFF"/>
+                <w:lang w:val="vi-VN"/>
+              </w:rPr>
+              <w:t>Communicational Cohesion</w:t>
+            </w:r>
           </w:p>
         </w:tc>
       </w:tr>
       <w:tr>
         <w:tc>
           <w:tcPr>
-            <w:tcW w:w="2122" w:type="dxa"/>
-          </w:tcPr>
-          <w:p>
-            <w:pPr>
-              <w:rPr>
-                <w:color w:val="000000" w:themeColor="text1"/>
-                <w:highlight w:val="green"/>
-                <w:lang w:val="vi-VN"/>
-              </w:rPr>
-            </w:pPr>
-            <w:r>
-              <w:rPr>
-                <w:color w:val="000000" w:themeColor="text1"/>
-                <w:highlight w:val="green"/>
+            <w:tcW w:w="2189" w:type="dxa"/>
+          </w:tcPr>
+          <w:p>
+            <w:pPr>
+              <w:rPr>
+                <w:color w:val="000000" w:themeColor="text1"/>
+                <w:sz w:val="24"/>
+                <w:szCs w:val="24"/>
+                <w:lang w:val="vi-VN"/>
+              </w:rPr>
+            </w:pPr>
+            <w:r>
+              <w:rPr>
+                <w:color w:val="000000" w:themeColor="text1"/>
+                <w:sz w:val="24"/>
+                <w:szCs w:val="24"/>
                 <w:lang w:val="vi-VN"/>
               </w:rPr>
               <w:t>CD</w:t>
@@ -1371,7 +2503,7 @@
         </w:tc>
         <w:tc>
           <w:tcPr>
-            <w:tcW w:w="2719" w:type="dxa"/>
+            <w:tcW w:w="2626" w:type="dxa"/>
           </w:tcPr>
           <w:p>
             <w:pPr>
@@ -1381,118 +2513,138 @@
               <w:rPr>
                 <w:rFonts w:eastAsiaTheme="minorHAnsi"/>
                 <w:color w:val="000000" w:themeColor="text1"/>
-                <w:highlight w:val="green"/>
-                <w:lang w:val="vi-VN"/>
-              </w:rPr>
-            </w:pPr>
-            <w:r>
-              <w:rPr>
-                <w:rFonts w:eastAsiaTheme="minorHAnsi"/>
-                <w:color w:val="000000" w:themeColor="text1"/>
-                <w:highlight w:val="green"/>
-                <w:lang w:val="vi-VN"/>
-              </w:rPr>
-              <w:t>Phương thức getMediaById không phù hợp với lớp CD</w:t>
-            </w:r>
-          </w:p>
-        </w:tc>
-        <w:tc>
-          <w:tcPr>
-            <w:tcW w:w="3971" w:type="dxa"/>
+                <w:sz w:val="24"/>
+                <w:szCs w:val="24"/>
+                <w:lang w:val="vi-VN"/>
+              </w:rPr>
+            </w:pPr>
+            <w:r>
+              <w:rPr>
+                <w:rFonts w:eastAsiaTheme="minorHAnsi"/>
+                <w:color w:val="000000" w:themeColor="text1"/>
+                <w:sz w:val="24"/>
+                <w:szCs w:val="24"/>
+                <w:lang w:val="vi-VN"/>
+              </w:rPr>
+              <w:t xml:space="preserve">Phương thức getMediaById </w:t>
+            </w:r>
+            <w:r>
+              <w:rPr>
+                <w:rFonts w:eastAsiaTheme="minorHAnsi"/>
+                <w:color w:val="000000" w:themeColor="text1"/>
+                <w:sz w:val="24"/>
+                <w:szCs w:val="24"/>
+                <w:lang w:val="vi-VN"/>
+              </w:rPr>
+              <w:t xml:space="preserve">chứa thành phần làm việc với DB =&gt; </w:t>
+            </w:r>
+            <w:r>
+              <w:rPr>
+                <w:rFonts w:eastAsiaTheme="minorHAnsi"/>
+                <w:color w:val="000000" w:themeColor="text1"/>
+                <w:sz w:val="24"/>
+                <w:szCs w:val="24"/>
+                <w:lang w:val="vi-VN"/>
+              </w:rPr>
+              <w:t>lớp CD</w:t>
+            </w:r>
+            <w:r>
+              <w:rPr>
+                <w:rFonts w:eastAsiaTheme="minorHAnsi"/>
+                <w:color w:val="000000" w:themeColor="text1"/>
+                <w:sz w:val="24"/>
+                <w:szCs w:val="24"/>
+                <w:lang w:val="vi-VN"/>
+              </w:rPr>
+              <w:t xml:space="preserve"> thực hiện nhiều công việc (vừa thao tác với entity, instance, vừa thao tác với DB)</w:t>
+            </w:r>
+          </w:p>
+        </w:tc>
+        <w:tc>
+          <w:tcPr>
+            <w:tcW w:w="2946" w:type="dxa"/>
           </w:tcPr>
           <w:p>
             <w:pPr>
               <w:autoSpaceDE w:val="0"/>
               <w:autoSpaceDN w:val="0"/>
               <w:adjustRightInd w:val="0"/>
-              <w:rPr>
-                <w:rFonts w:eastAsiaTheme="minorHAnsi"/>
-                <w:color w:val="000000" w:themeColor="text1"/>
-                <w:highlight w:val="green"/>
-              </w:rPr>
-            </w:pPr>
-            <w:r>
-              <w:rPr>
-                <w:rFonts w:eastAsiaTheme="minorHAnsi"/>
-                <w:color w:val="000000" w:themeColor="text1"/>
-                <w:highlight w:val="green"/>
+              <w:jc w:val="both"/>
+              <w:rPr>
+                <w:rFonts w:eastAsiaTheme="minorHAnsi"/>
+                <w:color w:val="000000" w:themeColor="text1"/>
+                <w:sz w:val="24"/>
+                <w:szCs w:val="24"/>
+                <w:lang w:val="vi-VN"/>
+              </w:rPr>
+            </w:pPr>
+            <w:r>
+              <w:rPr>
+                <w:rFonts w:eastAsiaTheme="minorHAnsi"/>
+                <w:color w:val="000000" w:themeColor="text1"/>
+                <w:sz w:val="24"/>
+                <w:szCs w:val="24"/>
                 <w:lang w:val="vi-VN"/>
               </w:rPr>
               <w:t>Tách logic làm việc với DB liên quan tới CD sang CDDAO</w:t>
             </w:r>
           </w:p>
         </w:tc>
-      </w:tr>
-      <w:tr>
-        <w:tc>
-          <w:tcPr>
-            <w:tcW w:w="2122" w:type="dxa"/>
-          </w:tcPr>
-          <w:p>
-            <w:pPr>
-              <w:rPr>
-                <w:color w:val="000000" w:themeColor="text1"/>
-                <w:highlight w:val="yellow"/>
-                <w:lang w:val="vi-VN"/>
-              </w:rPr>
-            </w:pPr>
-            <w:r>
-              <w:rPr>
-                <w:color w:val="000000" w:themeColor="text1"/>
-                <w:highlight w:val="yellow"/>
-                <w:lang w:val="vi-VN"/>
-              </w:rPr>
-              <w:t>DVD</w:t>
-            </w:r>
-          </w:p>
-        </w:tc>
-        <w:tc>
-          <w:tcPr>
-            <w:tcW w:w="2719" w:type="dxa"/>
+        <w:tc>
+          <w:tcPr>
+            <w:tcW w:w="2299" w:type="dxa"/>
           </w:tcPr>
           <w:p>
             <w:pPr>
               <w:autoSpaceDE w:val="0"/>
               <w:autoSpaceDN w:val="0"/>
               <w:adjustRightInd w:val="0"/>
-              <w:rPr>
-                <w:rFonts w:eastAsiaTheme="minorHAnsi"/>
-                <w:color w:val="000000" w:themeColor="text1"/>
-                <w:highlight w:val="yellow"/>
-                <w:lang w:val="vi-VN"/>
-              </w:rPr>
-            </w:pPr>
-            <w:r>
-              <w:rPr>
-                <w:color w:val="000000" w:themeColor="text1"/>
-                <w:highlight w:val="yellow"/>
-                <w:shd w:val="clear" w:color="auto" w:fill="FFFFFF"/>
-                <w:lang w:val="vi-VN"/>
-              </w:rPr>
-              <w:t xml:space="preserve">Lớp </w:t>
-            </w:r>
-            <w:r>
-              <w:rPr>
-                <w:color w:val="000000" w:themeColor="text1"/>
-                <w:highlight w:val="yellow"/>
+              <w:jc w:val="both"/>
+              <w:rPr>
+                <w:rFonts w:eastAsiaTheme="minorHAnsi"/>
+                <w:color w:val="000000" w:themeColor="text1"/>
+                <w:lang w:val="vi-VN"/>
+              </w:rPr>
+            </w:pPr>
+            <w:r>
+              <w:rPr>
+                <w:rFonts w:eastAsiaTheme="minorHAnsi"/>
+                <w:color w:val="000000" w:themeColor="text1"/>
+                <w:lang w:val="vi-VN"/>
+              </w:rPr>
+              <w:t>Sequential Cohesion</w:t>
+            </w:r>
+          </w:p>
+        </w:tc>
+      </w:tr>
+      <w:tr>
+        <w:tc>
+          <w:tcPr>
+            <w:tcW w:w="2189" w:type="dxa"/>
+          </w:tcPr>
+          <w:p>
+            <w:pPr>
+              <w:rPr>
+                <w:color w:val="000000" w:themeColor="text1"/>
+                <w:sz w:val="24"/>
+                <w:szCs w:val="24"/>
+                <w:lang w:val="vi-VN"/>
+              </w:rPr>
+            </w:pPr>
+            <w:r>
+              <w:rPr>
+                <w:color w:val="000000" w:themeColor="text1"/>
+                <w:sz w:val="24"/>
+                <w:szCs w:val="24"/>
                 <w:lang w:val="vi-VN"/>
               </w:rPr>
               <w:t>DVD</w:t>
             </w:r>
-            <w:r>
-              <w:rPr>
-                <w:color w:val="000000" w:themeColor="text1"/>
-                <w:highlight w:val="yellow"/>
-                <w:shd w:val="clear" w:color="auto" w:fill="FFFFFF"/>
-                <w:lang w:val="vi-VN"/>
-              </w:rPr>
-              <w:t> có các phương thức liên quan đến thông tin chung về một DVD, nhưng chưa có sự nhóm lại các</w:t>
-            </w:r>
-          </w:p>
-        </w:tc>
-        <w:tc>
-          <w:tcPr>
-            <w:tcW w:w="3971" w:type="dxa"/>
+          </w:p>
+        </w:tc>
+        <w:tc>
+          <w:tcPr>
+            <w:tcW w:w="2626" w:type="dxa"/>
           </w:tcPr>
           <w:p>
             <w:pPr>
@@ -1502,131 +2654,145 @@
               <w:rPr>
                 <w:rFonts w:eastAsiaTheme="minorHAnsi"/>
                 <w:color w:val="000000" w:themeColor="text1"/>
-                <w:highlight w:val="yellow"/>
-                <w:lang w:val="vi-VN"/>
-              </w:rPr>
-            </w:pPr>
-            <w:r>
-              <w:rPr>
-                <w:color w:val="000000" w:themeColor="text1"/>
-                <w:highlight w:val="yellow"/>
+                <w:sz w:val="24"/>
+                <w:szCs w:val="24"/>
+                <w:lang w:val="vi-VN"/>
+              </w:rPr>
+            </w:pPr>
+            <w:r>
+              <w:rPr>
+                <w:color w:val="000000" w:themeColor="text1"/>
+                <w:sz w:val="24"/>
+                <w:szCs w:val="24"/>
                 <w:shd w:val="clear" w:color="auto" w:fill="FFFFFF"/>
                 <w:lang w:val="vi-VN"/>
               </w:rPr>
-              <w:t>Có thể nhóm các phương thức truy cập và cập nhật thông tin DVD thành một</w:t>
-            </w:r>
-          </w:p>
-        </w:tc>
-      </w:tr>
-      <w:tr>
-        <w:tc>
-          <w:tcPr>
-            <w:tcW w:w="2122" w:type="dxa"/>
-          </w:tcPr>
-          <w:p>
-            <w:pPr>
-              <w:rPr>
-                <w:color w:val="000000" w:themeColor="text1"/>
-                <w:highlight w:val="green"/>
-                <w:lang w:val="vi-VN"/>
-              </w:rPr>
-            </w:pPr>
-            <w:r>
-              <w:rPr>
-                <w:color w:val="000000" w:themeColor="text1"/>
-                <w:highlight w:val="green"/>
+              <w:t xml:space="preserve">Lớp </w:t>
+            </w:r>
+            <w:r>
+              <w:rPr>
+                <w:color w:val="000000" w:themeColor="text1"/>
+                <w:sz w:val="24"/>
+                <w:szCs w:val="24"/>
                 <w:lang w:val="vi-VN"/>
               </w:rPr>
               <w:t>DVD</w:t>
             </w:r>
-          </w:p>
-        </w:tc>
-        <w:tc>
-          <w:tcPr>
-            <w:tcW w:w="2719" w:type="dxa"/>
+            <w:r>
+              <w:rPr>
+                <w:color w:val="000000" w:themeColor="text1"/>
+                <w:sz w:val="24"/>
+                <w:szCs w:val="24"/>
+                <w:shd w:val="clear" w:color="auto" w:fill="FFFFFF"/>
+                <w:lang w:val="vi-VN"/>
+              </w:rPr>
+              <w:t xml:space="preserve"> có các phương thức </w:t>
+            </w:r>
+            <w:r>
+              <w:rPr>
+                <w:color w:val="000000" w:themeColor="text1"/>
+                <w:sz w:val="24"/>
+                <w:szCs w:val="24"/>
+                <w:shd w:val="clear" w:color="auto" w:fill="FFFFFF"/>
+                <w:lang w:val="vi-VN"/>
+              </w:rPr>
+              <w:t xml:space="preserve">getter </w:t>
+            </w:r>
+            <w:r>
+              <w:rPr>
+                <w:color w:val="000000" w:themeColor="text1"/>
+                <w:sz w:val="24"/>
+                <w:szCs w:val="24"/>
+                <w:shd w:val="clear" w:color="auto" w:fill="FFFFFF"/>
+                <w:lang w:val="vi-VN"/>
+              </w:rPr>
+              <w:t xml:space="preserve">liên quan đến thông tin </w:t>
+            </w:r>
+            <w:r>
+              <w:rPr>
+                <w:color w:val="000000" w:themeColor="text1"/>
+                <w:sz w:val="24"/>
+                <w:szCs w:val="24"/>
+                <w:shd w:val="clear" w:color="auto" w:fill="FFFFFF"/>
+                <w:lang w:val="vi-VN"/>
+              </w:rPr>
+              <w:t>của</w:t>
+            </w:r>
+            <w:r>
+              <w:rPr>
+                <w:color w:val="000000" w:themeColor="text1"/>
+                <w:sz w:val="24"/>
+                <w:szCs w:val="24"/>
+                <w:shd w:val="clear" w:color="auto" w:fill="FFFFFF"/>
+                <w:lang w:val="vi-VN"/>
+              </w:rPr>
+              <w:t xml:space="preserve"> một DVD, </w:t>
+            </w:r>
+            <w:r>
+              <w:rPr>
+                <w:color w:val="000000" w:themeColor="text1"/>
+                <w:sz w:val="24"/>
+                <w:szCs w:val="24"/>
+                <w:shd w:val="clear" w:color="auto" w:fill="FFFFFF"/>
+                <w:lang w:val="vi-VN"/>
+              </w:rPr>
+              <w:t>mỗi phương thức chỉ lấy thông tin một trường dữ liệu riêng biệt</w:t>
+            </w:r>
+          </w:p>
+        </w:tc>
+        <w:tc>
+          <w:tcPr>
+            <w:tcW w:w="2946" w:type="dxa"/>
           </w:tcPr>
           <w:p>
             <w:pPr>
               <w:autoSpaceDE w:val="0"/>
               <w:autoSpaceDN w:val="0"/>
               <w:adjustRightInd w:val="0"/>
-              <w:rPr>
-                <w:rFonts w:eastAsiaTheme="minorHAnsi"/>
-                <w:color w:val="000000" w:themeColor="text1"/>
-                <w:highlight w:val="green"/>
-                <w:lang w:val="vi-VN"/>
-              </w:rPr>
-            </w:pPr>
-            <w:r>
-              <w:rPr>
-                <w:rFonts w:eastAsiaTheme="minorHAnsi"/>
-                <w:color w:val="000000" w:themeColor="text1"/>
-                <w:highlight w:val="green"/>
-                <w:lang w:val="vi-VN"/>
-              </w:rPr>
-              <w:t>Phương thức getMediaById không phù hợp với lớp DVD</w:t>
-            </w:r>
-          </w:p>
-        </w:tc>
-        <w:tc>
-          <w:tcPr>
-            <w:tcW w:w="3971" w:type="dxa"/>
+              <w:jc w:val="both"/>
+              <w:rPr>
+                <w:rFonts w:eastAsiaTheme="minorHAnsi"/>
+                <w:color w:val="000000" w:themeColor="text1"/>
+                <w:sz w:val="24"/>
+                <w:szCs w:val="24"/>
+                <w:lang w:val="vi-VN"/>
+              </w:rPr>
+            </w:pPr>
+            <w:r>
+              <w:rPr>
+                <w:color w:val="000000" w:themeColor="text1"/>
+                <w:sz w:val="24"/>
+                <w:szCs w:val="24"/>
+                <w:shd w:val="clear" w:color="auto" w:fill="FFFFFF"/>
+                <w:lang w:val="vi-VN"/>
+              </w:rPr>
+              <w:t>Có thể nhóm các phương thức truy cập và cập nhật thông tin DVD thành một</w:t>
+            </w:r>
+          </w:p>
+        </w:tc>
+        <w:tc>
+          <w:tcPr>
+            <w:tcW w:w="2299" w:type="dxa"/>
           </w:tcPr>
           <w:p>
             <w:pPr>
               <w:autoSpaceDE w:val="0"/>
               <w:autoSpaceDN w:val="0"/>
               <w:adjustRightInd w:val="0"/>
-              <w:rPr>
-                <w:rFonts w:eastAsiaTheme="minorHAnsi"/>
-                <w:color w:val="000000" w:themeColor="text1"/>
-                <w:highlight w:val="green"/>
-              </w:rPr>
-            </w:pPr>
-            <w:r>
-              <w:rPr>
-                <w:rFonts w:eastAsiaTheme="minorHAnsi"/>
-                <w:color w:val="000000" w:themeColor="text1"/>
-                <w:highlight w:val="green"/>
-                <w:lang w:val="vi-VN"/>
-              </w:rPr>
-              <w:t xml:space="preserve">Tách logic làm việc với DB liên quan tới </w:t>
-            </w:r>
-            <w:r>
-              <w:rPr>
-                <w:rFonts w:eastAsiaTheme="minorHAnsi"/>
-                <w:color w:val="000000" w:themeColor="text1"/>
-                <w:highlight w:val="green"/>
-                <w:lang w:val="vi-VN"/>
-              </w:rPr>
-              <w:t>DVD</w:t>
-            </w:r>
-            <w:r>
-              <w:rPr>
-                <w:rFonts w:eastAsiaTheme="minorHAnsi"/>
-                <w:color w:val="000000" w:themeColor="text1"/>
-                <w:highlight w:val="green"/>
-                <w:lang w:val="vi-VN"/>
-              </w:rPr>
-              <w:t xml:space="preserve"> sang </w:t>
-            </w:r>
-            <w:r>
-              <w:rPr>
-                <w:rFonts w:eastAsiaTheme="minorHAnsi"/>
-                <w:color w:val="000000" w:themeColor="text1"/>
-                <w:highlight w:val="green"/>
-                <w:lang w:val="vi-VN"/>
-              </w:rPr>
-              <w:t>DV</w:t>
-            </w:r>
-            <w:r>
-              <w:rPr>
-                <w:rFonts w:eastAsiaTheme="minorHAnsi"/>
-                <w:color w:val="000000" w:themeColor="text1"/>
-                <w:highlight w:val="green"/>
-                <w:lang w:val="vi-VN"/>
-              </w:rPr>
-              <w:t>DDAO</w:t>
+              <w:jc w:val="both"/>
+              <w:rPr>
+                <w:color w:val="000000" w:themeColor="text1"/>
+                <w:shd w:val="clear" w:color="auto" w:fill="FFFFFF"/>
+                <w:lang w:val="vi-VN"/>
+              </w:rPr>
+            </w:pPr>
+            <w:r>
+              <w:rPr>
+                <w:color w:val="000000" w:themeColor="text1"/>
+                <w:shd w:val="clear" w:color="auto" w:fill="FFFFFF"/>
+                <w:lang w:val="vi-VN"/>
+              </w:rPr>
+              <w:t>Communicational Cohesion</w:t>
             </w:r>
           </w:p>
         </w:tc>
@@ -1634,29 +2800,31 @@
       <w:tr>
         <w:tc>
           <w:tcPr>
-            <w:tcW w:w="2122" w:type="dxa"/>
-          </w:tcPr>
-          <w:p>
-            <w:pPr>
-              <w:rPr>
-                <w:color w:val="000000" w:themeColor="text1"/>
-                <w:highlight w:val="green"/>
-                <w:lang w:val="vi-VN"/>
-              </w:rPr>
-            </w:pPr>
-            <w:r>
-              <w:rPr>
-                <w:color w:val="000000" w:themeColor="text1"/>
-                <w:highlight w:val="green"/>
-                <w:lang w:val="vi-VN"/>
-              </w:rPr>
-              <w:t xml:space="preserve">Media </w:t>
-            </w:r>
-          </w:p>
-        </w:tc>
-        <w:tc>
-          <w:tcPr>
-            <w:tcW w:w="2719" w:type="dxa"/>
+            <w:tcW w:w="2189" w:type="dxa"/>
+          </w:tcPr>
+          <w:p>
+            <w:pPr>
+              <w:rPr>
+                <w:color w:val="000000" w:themeColor="text1"/>
+                <w:sz w:val="24"/>
+                <w:szCs w:val="24"/>
+                <w:lang w:val="vi-VN"/>
+              </w:rPr>
+            </w:pPr>
+            <w:r>
+              <w:rPr>
+                <w:color w:val="000000" w:themeColor="text1"/>
+                <w:sz w:val="24"/>
+                <w:szCs w:val="24"/>
+                <w:lang w:val="vi-VN"/>
+              </w:rPr>
+              <w:t>DVD</w:t>
+            </w:r>
+          </w:p>
+        </w:tc>
+        <w:tc>
+          <w:tcPr>
+            <w:tcW w:w="2626" w:type="dxa"/>
           </w:tcPr>
           <w:p>
             <w:pPr>
@@ -1666,135 +2834,150 @@
               <w:rPr>
                 <w:rFonts w:eastAsiaTheme="minorHAnsi"/>
                 <w:color w:val="000000" w:themeColor="text1"/>
-                <w:highlight w:val="green"/>
-                <w:lang w:val="vi-VN"/>
-              </w:rPr>
-            </w:pPr>
-            <w:r>
-              <w:rPr>
-                <w:rFonts w:eastAsiaTheme="minorHAnsi"/>
-                <w:color w:val="000000" w:themeColor="text1"/>
-                <w:highlight w:val="green"/>
-                <w:lang w:val="vi-VN"/>
-              </w:rPr>
-              <w:t>Phương thức getAllMedia, getMediaById, updateMediaFeildById không phù hợp với lớp Media</w:t>
-            </w:r>
-          </w:p>
-        </w:tc>
-        <w:tc>
-          <w:tcPr>
-            <w:tcW w:w="3971" w:type="dxa"/>
+                <w:sz w:val="24"/>
+                <w:szCs w:val="24"/>
+                <w:lang w:val="vi-VN"/>
+              </w:rPr>
+            </w:pPr>
+            <w:r>
+              <w:rPr>
+                <w:rFonts w:eastAsiaTheme="minorHAnsi"/>
+                <w:color w:val="000000" w:themeColor="text1"/>
+                <w:sz w:val="24"/>
+                <w:szCs w:val="24"/>
+                <w:lang w:val="vi-VN"/>
+              </w:rPr>
+              <w:t xml:space="preserve">Phương thức getMediaById </w:t>
+            </w:r>
+            <w:r>
+              <w:rPr>
+                <w:rFonts w:eastAsiaTheme="minorHAnsi"/>
+                <w:color w:val="000000" w:themeColor="text1"/>
+                <w:sz w:val="24"/>
+                <w:szCs w:val="24"/>
+                <w:lang w:val="vi-VN"/>
+              </w:rPr>
+              <w:t xml:space="preserve">chứa thành phần làm việc với </w:t>
+            </w:r>
+            <w:r>
+              <w:rPr>
+                <w:rFonts w:eastAsiaTheme="minorHAnsi"/>
+                <w:color w:val="000000" w:themeColor="text1"/>
+                <w:sz w:val="24"/>
+                <w:szCs w:val="24"/>
+                <w:lang w:val="vi-VN"/>
+              </w:rPr>
+              <w:lastRenderedPageBreak/>
+              <w:t xml:space="preserve">DB =&gt; </w:t>
+            </w:r>
+            <w:r>
+              <w:rPr>
+                <w:rFonts w:eastAsiaTheme="minorHAnsi"/>
+                <w:color w:val="000000" w:themeColor="text1"/>
+                <w:sz w:val="24"/>
+                <w:szCs w:val="24"/>
+                <w:lang w:val="vi-VN"/>
+              </w:rPr>
+              <w:t>lớp CD</w:t>
+            </w:r>
+            <w:r>
+              <w:rPr>
+                <w:rFonts w:eastAsiaTheme="minorHAnsi"/>
+                <w:color w:val="000000" w:themeColor="text1"/>
+                <w:sz w:val="24"/>
+                <w:szCs w:val="24"/>
+                <w:lang w:val="vi-VN"/>
+              </w:rPr>
+              <w:t xml:space="preserve"> thực hiện nhiều công việc (vừa thao tác với entity, instance, vừa thao tác với DB)</w:t>
+            </w:r>
+          </w:p>
+        </w:tc>
+        <w:tc>
+          <w:tcPr>
+            <w:tcW w:w="2946" w:type="dxa"/>
           </w:tcPr>
           <w:p>
             <w:pPr>
               <w:autoSpaceDE w:val="0"/>
               <w:autoSpaceDN w:val="0"/>
               <w:adjustRightInd w:val="0"/>
-              <w:rPr>
-                <w:rFonts w:eastAsiaTheme="minorHAnsi"/>
-                <w:color w:val="000000" w:themeColor="text1"/>
-                <w:highlight w:val="green"/>
-              </w:rPr>
-            </w:pPr>
-            <w:r>
-              <w:rPr>
-                <w:rFonts w:eastAsiaTheme="minorHAnsi"/>
-                <w:color w:val="000000" w:themeColor="text1"/>
-                <w:highlight w:val="green"/>
-                <w:lang w:val="vi-VN"/>
-              </w:rPr>
-              <w:t>Tách logic làm việc với DB liên quan tới</w:t>
-            </w:r>
-            <w:r>
-              <w:rPr>
-                <w:rFonts w:eastAsiaTheme="minorHAnsi"/>
-                <w:color w:val="000000" w:themeColor="text1"/>
-                <w:highlight w:val="green"/>
-              </w:rPr>
-              <w:t xml:space="preserve"> media</w:t>
-            </w:r>
-            <w:r>
-              <w:rPr>
-                <w:rFonts w:eastAsiaTheme="minorHAnsi"/>
-                <w:color w:val="000000" w:themeColor="text1"/>
-                <w:highlight w:val="green"/>
-                <w:lang w:val="vi-VN"/>
-              </w:rPr>
-              <w:t xml:space="preserve"> sang </w:t>
-            </w:r>
-            <w:r>
-              <w:rPr>
-                <w:rFonts w:eastAsiaTheme="minorHAnsi"/>
-                <w:color w:val="000000" w:themeColor="text1"/>
-                <w:highlight w:val="green"/>
-              </w:rPr>
-              <w:t>media</w:t>
-            </w:r>
-            <w:r>
-              <w:rPr>
-                <w:rFonts w:eastAsiaTheme="minorHAnsi"/>
-                <w:color w:val="000000" w:themeColor="text1"/>
-                <w:highlight w:val="green"/>
-                <w:lang w:val="vi-VN"/>
-              </w:rPr>
-              <w:t>DAO</w:t>
-            </w:r>
-          </w:p>
-        </w:tc>
-      </w:tr>
-      <w:tr>
-        <w:tc>
-          <w:tcPr>
-            <w:tcW w:w="2122" w:type="dxa"/>
-          </w:tcPr>
-          <w:p>
-            <w:pPr>
-              <w:rPr>
-                <w:color w:val="000000" w:themeColor="text1"/>
-                <w:highlight w:val="green"/>
-                <w:lang w:val="vi-VN"/>
-              </w:rPr>
-            </w:pPr>
-            <w:r>
-              <w:rPr>
-                <w:color w:val="000000" w:themeColor="text1"/>
-                <w:highlight w:val="green"/>
-                <w:lang w:val="vi-VN"/>
-              </w:rPr>
-              <w:t>PaymentTransaction</w:t>
-            </w:r>
-          </w:p>
-        </w:tc>
-        <w:tc>
-          <w:tcPr>
-            <w:tcW w:w="2719" w:type="dxa"/>
+              <w:jc w:val="both"/>
+              <w:rPr>
+                <w:rFonts w:eastAsiaTheme="minorHAnsi"/>
+                <w:color w:val="000000" w:themeColor="text1"/>
+                <w:sz w:val="24"/>
+                <w:szCs w:val="24"/>
+                <w:lang w:val="vi-VN"/>
+              </w:rPr>
+            </w:pPr>
+            <w:r>
+              <w:rPr>
+                <w:rFonts w:eastAsiaTheme="minorHAnsi"/>
+                <w:color w:val="000000" w:themeColor="text1"/>
+                <w:sz w:val="24"/>
+                <w:szCs w:val="24"/>
+                <w:lang w:val="vi-VN"/>
+              </w:rPr>
+              <w:lastRenderedPageBreak/>
+              <w:t>Tách logic làm việc với DB liên quan tới DVD sang DVDDAO</w:t>
+            </w:r>
+          </w:p>
+        </w:tc>
+        <w:tc>
+          <w:tcPr>
+            <w:tcW w:w="2299" w:type="dxa"/>
           </w:tcPr>
           <w:p>
             <w:pPr>
               <w:autoSpaceDE w:val="0"/>
               <w:autoSpaceDN w:val="0"/>
               <w:adjustRightInd w:val="0"/>
-              <w:rPr>
-                <w:rFonts w:eastAsiaTheme="minorHAnsi"/>
-                <w:color w:val="000000" w:themeColor="text1"/>
-                <w:highlight w:val="green"/>
-                <w:lang w:val="vi-VN"/>
-              </w:rPr>
-            </w:pPr>
-            <w:r>
-              <w:rPr>
-                <w:rFonts w:eastAsiaTheme="minorHAnsi"/>
-                <w:color w:val="000000" w:themeColor="text1"/>
-                <w:highlight w:val="green"/>
-                <w:lang w:val="vi-VN"/>
-              </w:rPr>
-              <w:t>Phương thức save và checkPaymentByOrderId không tập trung vào nhiệm vụ chính</w:t>
-            </w:r>
-          </w:p>
-        </w:tc>
-        <w:tc>
-          <w:tcPr>
-            <w:tcW w:w="3971" w:type="dxa"/>
+              <w:jc w:val="both"/>
+              <w:rPr>
+                <w:rFonts w:eastAsiaTheme="minorHAnsi"/>
+                <w:color w:val="000000" w:themeColor="text1"/>
+                <w:lang w:val="vi-VN"/>
+              </w:rPr>
+            </w:pPr>
+            <w:r>
+              <w:rPr>
+                <w:rFonts w:eastAsiaTheme="minorHAnsi"/>
+                <w:color w:val="000000" w:themeColor="text1"/>
+                <w:lang w:val="vi-VN"/>
+              </w:rPr>
+              <w:t>Sequential Cohesion</w:t>
+            </w:r>
+          </w:p>
+        </w:tc>
+      </w:tr>
+      <w:tr>
+        <w:tc>
+          <w:tcPr>
+            <w:tcW w:w="2189" w:type="dxa"/>
+          </w:tcPr>
+          <w:p>
+            <w:pPr>
+              <w:rPr>
+                <w:color w:val="000000" w:themeColor="text1"/>
+                <w:sz w:val="24"/>
+                <w:szCs w:val="24"/>
+                <w:lang w:val="vi-VN"/>
+              </w:rPr>
+            </w:pPr>
+            <w:r>
+              <w:rPr>
+                <w:color w:val="000000" w:themeColor="text1"/>
+                <w:sz w:val="24"/>
+                <w:szCs w:val="24"/>
+                <w:lang w:val="vi-VN"/>
+              </w:rPr>
+              <w:t xml:space="preserve">Media </w:t>
+            </w:r>
+          </w:p>
+        </w:tc>
+        <w:tc>
+          <w:tcPr>
+            <w:tcW w:w="2626" w:type="dxa"/>
           </w:tcPr>
           <w:p>
             <w:pPr>
@@ -1804,32 +2987,95 @@
               <w:rPr>
                 <w:rFonts w:eastAsiaTheme="minorHAnsi"/>
                 <w:color w:val="000000" w:themeColor="text1"/>
-                <w:highlight w:val="green"/>
-              </w:rPr>
-            </w:pPr>
-            <w:r>
-              <w:rPr>
-                <w:rFonts w:eastAsiaTheme="minorHAnsi"/>
-                <w:color w:val="000000" w:themeColor="text1"/>
-                <w:highlight w:val="green"/>
-                <w:lang w:val="vi-VN"/>
-              </w:rPr>
-              <w:t xml:space="preserve">Tách logic làm việc với DB liên quan tới </w:t>
-            </w:r>
-            <w:r>
-              <w:rPr>
-                <w:rFonts w:eastAsiaTheme="minorHAnsi"/>
-                <w:color w:val="000000" w:themeColor="text1"/>
-                <w:highlight w:val="green"/>
-                <w:lang w:val="vi-VN"/>
-              </w:rPr>
-              <w:t>thanh toán</w:t>
-            </w:r>
-            <w:r>
-              <w:rPr>
-                <w:rFonts w:eastAsiaTheme="minorHAnsi"/>
-                <w:color w:val="000000" w:themeColor="text1"/>
-                <w:highlight w:val="green"/>
+                <w:sz w:val="24"/>
+                <w:szCs w:val="24"/>
+                <w:lang w:val="vi-VN"/>
+              </w:rPr>
+            </w:pPr>
+            <w:r>
+              <w:rPr>
+                <w:rFonts w:eastAsiaTheme="minorHAnsi"/>
+                <w:color w:val="000000" w:themeColor="text1"/>
+                <w:sz w:val="24"/>
+                <w:szCs w:val="24"/>
+                <w:lang w:val="vi-VN"/>
+              </w:rPr>
+              <w:t xml:space="preserve">Phương thức getMediaById </w:t>
+            </w:r>
+            <w:r>
+              <w:rPr>
+                <w:rFonts w:eastAsiaTheme="minorHAnsi"/>
+                <w:color w:val="000000" w:themeColor="text1"/>
+                <w:sz w:val="24"/>
+                <w:szCs w:val="24"/>
+                <w:lang w:val="vi-VN"/>
+              </w:rPr>
+              <w:t xml:space="preserve">chứa thành phần làm việc với DB =&gt; </w:t>
+            </w:r>
+            <w:r>
+              <w:rPr>
+                <w:rFonts w:eastAsiaTheme="minorHAnsi"/>
+                <w:color w:val="000000" w:themeColor="text1"/>
+                <w:sz w:val="24"/>
+                <w:szCs w:val="24"/>
+                <w:lang w:val="vi-VN"/>
+              </w:rPr>
+              <w:t>lớp CD</w:t>
+            </w:r>
+            <w:r>
+              <w:rPr>
+                <w:rFonts w:eastAsiaTheme="minorHAnsi"/>
+                <w:color w:val="000000" w:themeColor="text1"/>
+                <w:sz w:val="24"/>
+                <w:szCs w:val="24"/>
+                <w:lang w:val="vi-VN"/>
+              </w:rPr>
+              <w:t xml:space="preserve"> thực hiện nhiều công việc (vừa thao tác với entity, instance, vừa thao tác với DB)</w:t>
+            </w:r>
+          </w:p>
+        </w:tc>
+        <w:tc>
+          <w:tcPr>
+            <w:tcW w:w="2946" w:type="dxa"/>
+          </w:tcPr>
+          <w:p>
+            <w:pPr>
+              <w:autoSpaceDE w:val="0"/>
+              <w:autoSpaceDN w:val="0"/>
+              <w:adjustRightInd w:val="0"/>
+              <w:jc w:val="both"/>
+              <w:rPr>
+                <w:rFonts w:eastAsiaTheme="minorHAnsi"/>
+                <w:color w:val="000000" w:themeColor="text1"/>
+                <w:sz w:val="24"/>
+                <w:szCs w:val="24"/>
+              </w:rPr>
+            </w:pPr>
+            <w:r>
+              <w:rPr>
+                <w:rFonts w:eastAsiaTheme="minorHAnsi"/>
+                <w:color w:val="000000" w:themeColor="text1"/>
+                <w:sz w:val="24"/>
+                <w:szCs w:val="24"/>
+                <w:lang w:val="vi-VN"/>
+              </w:rPr>
+              <w:t>Tách logic làm việc với DB liên quan tới</w:t>
+            </w:r>
+            <w:r>
+              <w:rPr>
+                <w:rFonts w:eastAsiaTheme="minorHAnsi"/>
+                <w:color w:val="000000" w:themeColor="text1"/>
+                <w:sz w:val="24"/>
+                <w:szCs w:val="24"/>
+              </w:rPr>
+              <w:t xml:space="preserve"> media</w:t>
+            </w:r>
+            <w:r>
+              <w:rPr>
+                <w:rFonts w:eastAsiaTheme="minorHAnsi"/>
+                <w:color w:val="000000" w:themeColor="text1"/>
+                <w:sz w:val="24"/>
+                <w:szCs w:val="24"/>
                 <w:lang w:val="vi-VN"/>
               </w:rPr>
               <w:t xml:space="preserve"> sang </w:t>
@@ -1838,7 +3084,147 @@
               <w:rPr>
                 <w:rFonts w:eastAsiaTheme="minorHAnsi"/>
                 <w:color w:val="000000" w:themeColor="text1"/>
-                <w:highlight w:val="green"/>
+                <w:sz w:val="24"/>
+                <w:szCs w:val="24"/>
+              </w:rPr>
+              <w:t>media</w:t>
+            </w:r>
+            <w:r>
+              <w:rPr>
+                <w:rFonts w:eastAsiaTheme="minorHAnsi"/>
+                <w:color w:val="000000" w:themeColor="text1"/>
+                <w:sz w:val="24"/>
+                <w:szCs w:val="24"/>
+                <w:lang w:val="vi-VN"/>
+              </w:rPr>
+              <w:t>DAO</w:t>
+            </w:r>
+          </w:p>
+        </w:tc>
+        <w:tc>
+          <w:tcPr>
+            <w:tcW w:w="2299" w:type="dxa"/>
+          </w:tcPr>
+          <w:p>
+            <w:pPr>
+              <w:autoSpaceDE w:val="0"/>
+              <w:autoSpaceDN w:val="0"/>
+              <w:adjustRightInd w:val="0"/>
+              <w:jc w:val="both"/>
+              <w:rPr>
+                <w:rFonts w:eastAsiaTheme="minorHAnsi"/>
+                <w:color w:val="000000" w:themeColor="text1"/>
+                <w:lang w:val="vi-VN"/>
+              </w:rPr>
+            </w:pPr>
+            <w:r>
+              <w:rPr>
+                <w:rFonts w:eastAsiaTheme="minorHAnsi"/>
+                <w:color w:val="000000" w:themeColor="text1"/>
+                <w:lang w:val="vi-VN"/>
+              </w:rPr>
+              <w:t>Sequential Cohesion</w:t>
+            </w:r>
+          </w:p>
+        </w:tc>
+      </w:tr>
+      <w:tr>
+        <w:tc>
+          <w:tcPr>
+            <w:tcW w:w="2189" w:type="dxa"/>
+          </w:tcPr>
+          <w:p>
+            <w:pPr>
+              <w:rPr>
+                <w:color w:val="000000" w:themeColor="text1"/>
+                <w:sz w:val="24"/>
+                <w:szCs w:val="24"/>
+                <w:lang w:val="vi-VN"/>
+              </w:rPr>
+            </w:pPr>
+            <w:r>
+              <w:rPr>
+                <w:color w:val="000000" w:themeColor="text1"/>
+                <w:sz w:val="24"/>
+                <w:szCs w:val="24"/>
+                <w:lang w:val="vi-VN"/>
+              </w:rPr>
+              <w:t>PaymentTransaction</w:t>
+            </w:r>
+          </w:p>
+        </w:tc>
+        <w:tc>
+          <w:tcPr>
+            <w:tcW w:w="2626" w:type="dxa"/>
+          </w:tcPr>
+          <w:p>
+            <w:pPr>
+              <w:autoSpaceDE w:val="0"/>
+              <w:autoSpaceDN w:val="0"/>
+              <w:adjustRightInd w:val="0"/>
+              <w:rPr>
+                <w:rFonts w:eastAsiaTheme="minorHAnsi"/>
+                <w:color w:val="000000" w:themeColor="text1"/>
+                <w:sz w:val="24"/>
+                <w:szCs w:val="24"/>
+                <w:lang w:val="vi-VN"/>
+              </w:rPr>
+            </w:pPr>
+            <w:r>
+              <w:rPr>
+                <w:rFonts w:eastAsiaTheme="minorHAnsi"/>
+                <w:color w:val="000000" w:themeColor="text1"/>
+                <w:sz w:val="24"/>
+                <w:szCs w:val="24"/>
+                <w:lang w:val="vi-VN"/>
+              </w:rPr>
+              <w:t>Phương thức save và checkPaymentByOrderId không tập trung vào nhiệm vụ chính</w:t>
+            </w:r>
+            <w:r>
+              <w:rPr>
+                <w:rFonts w:eastAsiaTheme="minorHAnsi"/>
+                <w:color w:val="000000" w:themeColor="text1"/>
+                <w:sz w:val="24"/>
+                <w:szCs w:val="24"/>
+                <w:lang w:val="vi-VN"/>
+              </w:rPr>
+              <w:t xml:space="preserve"> (vừa thao tác với DB vừa thao tác với entity)</w:t>
+            </w:r>
+          </w:p>
+        </w:tc>
+        <w:tc>
+          <w:tcPr>
+            <w:tcW w:w="2946" w:type="dxa"/>
+          </w:tcPr>
+          <w:p>
+            <w:pPr>
+              <w:autoSpaceDE w:val="0"/>
+              <w:autoSpaceDN w:val="0"/>
+              <w:adjustRightInd w:val="0"/>
+              <w:jc w:val="both"/>
+              <w:rPr>
+                <w:rFonts w:eastAsiaTheme="minorHAnsi"/>
+                <w:color w:val="000000" w:themeColor="text1"/>
+                <w:sz w:val="24"/>
+                <w:szCs w:val="24"/>
+              </w:rPr>
+            </w:pPr>
+            <w:r>
+              <w:rPr>
+                <w:rFonts w:eastAsiaTheme="minorHAnsi"/>
+                <w:color w:val="000000" w:themeColor="text1"/>
+                <w:sz w:val="24"/>
+                <w:szCs w:val="24"/>
+                <w:lang w:val="vi-VN"/>
+              </w:rPr>
+              <w:t xml:space="preserve">Tách logic làm việc với DB liên quan tới thanh toán sang </w:t>
+            </w:r>
+            <w:r>
+              <w:rPr>
+                <w:rFonts w:eastAsiaTheme="minorHAnsi"/>
+                <w:color w:val="000000" w:themeColor="text1"/>
+                <w:sz w:val="24"/>
+                <w:szCs w:val="24"/>
               </w:rPr>
               <w:t>payment</w:t>
             </w:r>
@@ -1846,10 +3232,37 @@
               <w:rPr>
                 <w:rFonts w:eastAsiaTheme="minorHAnsi"/>
                 <w:color w:val="000000" w:themeColor="text1"/>
-                <w:highlight w:val="green"/>
+                <w:sz w:val="24"/>
+                <w:szCs w:val="24"/>
                 <w:lang w:val="vi-VN"/>
               </w:rPr>
               <w:t>DAO</w:t>
+            </w:r>
+          </w:p>
+        </w:tc>
+        <w:tc>
+          <w:tcPr>
+            <w:tcW w:w="2299" w:type="dxa"/>
+          </w:tcPr>
+          <w:p>
+            <w:pPr>
+              <w:autoSpaceDE w:val="0"/>
+              <w:autoSpaceDN w:val="0"/>
+              <w:adjustRightInd w:val="0"/>
+              <w:jc w:val="both"/>
+              <w:rPr>
+                <w:rFonts w:eastAsiaTheme="minorHAnsi"/>
+                <w:color w:val="000000" w:themeColor="text1"/>
+                <w:lang w:val="vi-VN"/>
+              </w:rPr>
+            </w:pPr>
+            <w:r>
+              <w:rPr>
+                <w:rFonts w:eastAsiaTheme="minorHAnsi"/>
+                <w:color w:val="000000" w:themeColor="text1"/>
+                <w:lang w:val="vi-VN"/>
+              </w:rPr>
+              <w:t>Sequential Cohesion</w:t>
             </w:r>
           </w:p>
         </w:tc>
@@ -1859,8 +3272,6 @@
       <w:pPr>
         <w:rPr>
           <w:color w:val="000000" w:themeColor="text1"/>
-          <w:sz w:val="22"/>
-          <w:szCs w:val="22"/>
         </w:rPr>
       </w:pPr>
     </w:p>
@@ -2750,6 +4161,10 @@
 </file>
 
 <file path=customXml/item1.xml><?xml version="1.0" encoding="utf-8"?>
+<b:Sources xmlns:b="http://schemas.openxmlformats.org/officeDocument/2006/bibliography" xmlns="http://schemas.openxmlformats.org/officeDocument/2006/bibliography" SelectedStyle="\APASixthEditionOfficeOnline.xsl" StyleName="APA" Version="6"/>
+</file>
+
+<file path=customXml/item2.xml><?xml version="1.0" encoding="utf-8"?>
 <ct:contentTypeSchema xmlns:ct="http://schemas.microsoft.com/office/2006/metadata/contentType" xmlns:ma="http://schemas.microsoft.com/office/2006/metadata/properties/metaAttributes" ct:_="" ma:_="" ma:contentTypeName="Document" ma:contentTypeID="0x0101005BC85FC0CE1623478D82F1E1643D6255" ma:contentTypeVersion="8" ma:contentTypeDescription="Create a new document." ma:contentTypeScope="" ma:versionID="e0b34ff71e8d366669a0f240d9dad627">
   <xsd:schema xmlns:xsd="http://www.w3.org/2001/XMLSchema" xmlns:xs="http://www.w3.org/2001/XMLSchema" xmlns:p="http://schemas.microsoft.com/office/2006/metadata/properties" xmlns:ns2="63f50a98-0e16-4878-8096-5d6de21bfc34" targetNamespace="http://schemas.microsoft.com/office/2006/metadata/properties" ma:root="true" ma:fieldsID="e8b711f7d88caec9be5508ebcebfb99d" ns2:_="">
     <xsd:import namespace="63f50a98-0e16-4878-8096-5d6de21bfc34"/>
@@ -2917,13 +4332,13 @@
 </ct:contentTypeSchema>
 </file>
 
-<file path=customXml/item2.xml><?xml version="1.0" encoding="utf-8"?>
+<file path=customXml/item3.xml><?xml version="1.0" encoding="utf-8"?>
 <p:properties xmlns:p="http://schemas.microsoft.com/office/2006/metadata/properties" xmlns:xsi="http://www.w3.org/2001/XMLSchema-instance" xmlns:pc="http://schemas.microsoft.com/office/infopath/2007/PartnerControls">
   <documentManagement/>
 </p:properties>
 </file>
 
-<file path=customXml/item3.xml><?xml version="1.0" encoding="utf-8"?>
+<file path=customXml/item4.xml><?xml version="1.0" encoding="utf-8"?>
 <?mso-contentType ?>
 <FormTemplates xmlns="http://schemas.microsoft.com/sharepoint/v3/contenttype/forms">
   <Display>DocumentLibraryForm</Display>
@@ -2933,6 +4348,14 @@
 </file>
 
 <file path=customXml/itemProps1.xml><?xml version="1.0" encoding="utf-8"?>
+<ds:datastoreItem xmlns:ds="http://schemas.openxmlformats.org/officeDocument/2006/customXml" ds:itemID="{C503C90E-5C0D-4CB1-8DD3-4CF0B6D98A01}">
+  <ds:schemaRefs>
+    <ds:schemaRef ds:uri="http://schemas.openxmlformats.org/officeDocument/2006/bibliography"/>
+  </ds:schemaRefs>
+</ds:datastoreItem>
+</file>
+
+<file path=customXml/itemProps2.xml><?xml version="1.0" encoding="utf-8"?>
 <ds:datastoreItem xmlns:ds="http://schemas.openxmlformats.org/officeDocument/2006/customXml" ds:itemID="{FB0F6B38-9750-4E00-B11C-D3B3EF35BF49}">
   <ds:schemaRefs>
     <ds:schemaRef ds:uri="http://schemas.microsoft.com/office/2006/metadata/contentType"/>
@@ -2950,7 +4373,7 @@
 </ds:datastoreItem>
 </file>
 
-<file path=customXml/itemProps2.xml><?xml version="1.0" encoding="utf-8"?>
+<file path=customXml/itemProps3.xml><?xml version="1.0" encoding="utf-8"?>
 <ds:datastoreItem xmlns:ds="http://schemas.openxmlformats.org/officeDocument/2006/customXml" ds:itemID="{708CD519-63D5-4ADC-AF29-8FBB975880C9}">
   <ds:schemaRefs>
     <ds:schemaRef ds:uri="http://schemas.microsoft.com/office/2006/metadata/properties"/>
@@ -2959,7 +4382,7 @@
 </ds:datastoreItem>
 </file>
 
-<file path=customXml/itemProps3.xml><?xml version="1.0" encoding="utf-8"?>
+<file path=customXml/itemProps4.xml><?xml version="1.0" encoding="utf-8"?>
 <ds:datastoreItem xmlns:ds="http://schemas.openxmlformats.org/officeDocument/2006/customXml" ds:itemID="{DE89C9BC-9D17-4AF7-90C0-6AFCEDBDED89}">
   <ds:schemaRefs>
     <ds:schemaRef ds:uri="http://schemas.microsoft.com/sharepoint/v3/contenttype/forms"/>

</xml_diff>

<commit_message>
update SOLID and Coupling-Cohesion analysist
</commit_message>
<xml_diff>
--- a/documents/04012025/Cohesion and Coupling Analysis.docx
+++ b/documents/04012025/Cohesion and Coupling Analysis.docx
@@ -73,29 +73,7 @@
           <w:sz w:val="32"/>
           <w:szCs w:val="32"/>
         </w:rPr>
-        <w:t xml:space="preserve"> trong </w:t>
-      </w:r>
-      <w:proofErr w:type="spellStart"/>
-      <w:r>
-        <w:rPr>
-          <w:b/>
-          <w:bCs/>
-          <w:color w:val="000000" w:themeColor="text1"/>
-          <w:sz w:val="32"/>
-          <w:szCs w:val="32"/>
-        </w:rPr>
-        <w:t>mã</w:t>
-      </w:r>
-      <w:proofErr w:type="spellEnd"/>
-      <w:r>
-        <w:rPr>
-          <w:b/>
-          <w:bCs/>
-          <w:color w:val="000000" w:themeColor="text1"/>
-          <w:sz w:val="32"/>
-          <w:szCs w:val="32"/>
-        </w:rPr>
-        <w:t xml:space="preserve"> nguồn</w:t>
+        <w:t xml:space="preserve"> trong mã nguồn</w:t>
       </w:r>
     </w:p>
     <w:p>
@@ -266,207 +244,7 @@
                 <w:sz w:val="24"/>
                 <w:szCs w:val="24"/>
               </w:rPr>
-              <w:t>Lớp Order </w:t>
-            </w:r>
-            <w:proofErr w:type="spellStart"/>
-            <w:r>
-              <w:rPr>
-                <w:rFonts w:eastAsiaTheme="minorHAnsi"/>
-                <w:color w:val="000000" w:themeColor="text1"/>
-                <w:sz w:val="24"/>
-                <w:szCs w:val="24"/>
-              </w:rPr>
-              <w:t>phụ</w:t>
-            </w:r>
-            <w:proofErr w:type="spellEnd"/>
-            <w:r>
-              <w:rPr>
-                <w:rFonts w:eastAsiaTheme="minorHAnsi"/>
-                <w:color w:val="000000" w:themeColor="text1"/>
-                <w:sz w:val="24"/>
-                <w:szCs w:val="24"/>
-              </w:rPr>
-              <w:t xml:space="preserve"> </w:t>
-            </w:r>
-            <w:proofErr w:type="spellStart"/>
-            <w:r>
-              <w:rPr>
-                <w:rFonts w:eastAsiaTheme="minorHAnsi"/>
-                <w:color w:val="000000" w:themeColor="text1"/>
-                <w:sz w:val="24"/>
-                <w:szCs w:val="24"/>
-              </w:rPr>
-              <w:t>thuộc</w:t>
-            </w:r>
-            <w:proofErr w:type="spellEnd"/>
-            <w:r>
-              <w:rPr>
-                <w:rFonts w:eastAsiaTheme="minorHAnsi"/>
-                <w:color w:val="000000" w:themeColor="text1"/>
-                <w:sz w:val="24"/>
-                <w:szCs w:val="24"/>
-              </w:rPr>
-              <w:t xml:space="preserve"> vào </w:t>
-            </w:r>
-            <w:proofErr w:type="spellStart"/>
-            <w:r>
-              <w:rPr>
-                <w:rFonts w:eastAsiaTheme="minorHAnsi"/>
-                <w:color w:val="000000" w:themeColor="text1"/>
-                <w:sz w:val="24"/>
-                <w:szCs w:val="24"/>
-              </w:rPr>
-              <w:t>OrderMedia</w:t>
-            </w:r>
-            <w:proofErr w:type="spellEnd"/>
-            <w:r>
-              <w:rPr>
-                <w:rFonts w:eastAsiaTheme="minorHAnsi"/>
-                <w:color w:val="000000" w:themeColor="text1"/>
-                <w:sz w:val="24"/>
-                <w:szCs w:val="24"/>
-              </w:rPr>
-              <w:t xml:space="preserve"> để tính </w:t>
-            </w:r>
-            <w:proofErr w:type="spellStart"/>
-            <w:r>
-              <w:rPr>
-                <w:rFonts w:eastAsiaTheme="minorHAnsi"/>
-                <w:color w:val="000000" w:themeColor="text1"/>
-                <w:sz w:val="24"/>
-                <w:szCs w:val="24"/>
-              </w:rPr>
-              <w:t>toán</w:t>
-            </w:r>
-            <w:proofErr w:type="spellEnd"/>
-            <w:r>
-              <w:rPr>
-                <w:rFonts w:eastAsiaTheme="minorHAnsi"/>
-                <w:color w:val="000000" w:themeColor="text1"/>
-                <w:sz w:val="24"/>
-                <w:szCs w:val="24"/>
-              </w:rPr>
-              <w:t xml:space="preserve"> số tiền trong </w:t>
-            </w:r>
-            <w:proofErr w:type="spellStart"/>
-            <w:r>
-              <w:rPr>
-                <w:rFonts w:eastAsiaTheme="minorHAnsi"/>
-                <w:color w:val="000000" w:themeColor="text1"/>
-                <w:sz w:val="24"/>
-                <w:szCs w:val="24"/>
-              </w:rPr>
-              <w:t>phương</w:t>
-            </w:r>
-            <w:proofErr w:type="spellEnd"/>
-            <w:r>
-              <w:rPr>
-                <w:rFonts w:eastAsiaTheme="minorHAnsi"/>
-                <w:color w:val="000000" w:themeColor="text1"/>
-                <w:sz w:val="24"/>
-                <w:szCs w:val="24"/>
-              </w:rPr>
-              <w:t xml:space="preserve"> thức </w:t>
-            </w:r>
-            <w:proofErr w:type="spellStart"/>
-            <w:r>
-              <w:rPr>
-                <w:rFonts w:eastAsiaTheme="minorHAnsi"/>
-                <w:color w:val="000000" w:themeColor="text1"/>
-                <w:sz w:val="24"/>
-                <w:szCs w:val="24"/>
-              </w:rPr>
-              <w:t>getAmount</w:t>
-            </w:r>
-            <w:proofErr w:type="spellEnd"/>
-            <w:r>
-              <w:rPr>
-                <w:rFonts w:eastAsiaTheme="minorHAnsi"/>
-                <w:color w:val="000000" w:themeColor="text1"/>
-                <w:sz w:val="24"/>
-                <w:szCs w:val="24"/>
-              </w:rPr>
-              <w:t xml:space="preserve">. Tuy </w:t>
-            </w:r>
-            <w:proofErr w:type="spellStart"/>
-            <w:r>
-              <w:rPr>
-                <w:rFonts w:eastAsiaTheme="minorHAnsi"/>
-                <w:color w:val="000000" w:themeColor="text1"/>
-                <w:sz w:val="24"/>
-                <w:szCs w:val="24"/>
-              </w:rPr>
-              <w:t>nhiên</w:t>
-            </w:r>
-            <w:proofErr w:type="spellEnd"/>
-            <w:r>
-              <w:rPr>
-                <w:rFonts w:eastAsiaTheme="minorHAnsi"/>
-                <w:color w:val="000000" w:themeColor="text1"/>
-                <w:sz w:val="24"/>
-                <w:szCs w:val="24"/>
-              </w:rPr>
-              <w:t xml:space="preserve">, </w:t>
-            </w:r>
-            <w:proofErr w:type="spellStart"/>
-            <w:r>
-              <w:rPr>
-                <w:rFonts w:eastAsiaTheme="minorHAnsi"/>
-                <w:color w:val="000000" w:themeColor="text1"/>
-                <w:sz w:val="24"/>
-                <w:szCs w:val="24"/>
-              </w:rPr>
-              <w:t>mối</w:t>
-            </w:r>
-            <w:proofErr w:type="spellEnd"/>
-            <w:r>
-              <w:rPr>
-                <w:rFonts w:eastAsiaTheme="minorHAnsi"/>
-                <w:color w:val="000000" w:themeColor="text1"/>
-                <w:sz w:val="24"/>
-                <w:szCs w:val="24"/>
-              </w:rPr>
-              <w:t xml:space="preserve"> liên kết này không quá </w:t>
-            </w:r>
-            <w:proofErr w:type="spellStart"/>
-            <w:r>
-              <w:rPr>
-                <w:rFonts w:eastAsiaTheme="minorHAnsi"/>
-                <w:color w:val="000000" w:themeColor="text1"/>
-                <w:sz w:val="24"/>
-                <w:szCs w:val="24"/>
-              </w:rPr>
-              <w:t>chặt</w:t>
-            </w:r>
-            <w:proofErr w:type="spellEnd"/>
-            <w:r>
-              <w:rPr>
-                <w:rFonts w:eastAsiaTheme="minorHAnsi"/>
-                <w:color w:val="000000" w:themeColor="text1"/>
-                <w:sz w:val="24"/>
-                <w:szCs w:val="24"/>
-              </w:rPr>
-              <w:t xml:space="preserve"> </w:t>
-            </w:r>
-            <w:proofErr w:type="spellStart"/>
-            <w:r>
-              <w:rPr>
-                <w:rFonts w:eastAsiaTheme="minorHAnsi"/>
-                <w:color w:val="000000" w:themeColor="text1"/>
-                <w:sz w:val="24"/>
-                <w:szCs w:val="24"/>
-              </w:rPr>
-              <w:t>chẽ</w:t>
-            </w:r>
-            <w:proofErr w:type="spellEnd"/>
-            <w:r>
-              <w:rPr>
-                <w:rFonts w:eastAsiaTheme="minorHAnsi"/>
-                <w:color w:val="000000" w:themeColor="text1"/>
-                <w:sz w:val="24"/>
-                <w:szCs w:val="24"/>
-              </w:rPr>
-              <w:t>.</w:t>
+              <w:t>Lớp Order phụ thuộc vào OrderMedia để tính toán số tiền trong phương thức getAmount. Tuy nhiên, mối liên kết này không quá chặt chẽ.</w:t>
             </w:r>
           </w:p>
         </w:tc>
@@ -489,9 +267,8 @@
                 <w:szCs w:val="24"/>
                 <w:shd w:val="clear" w:color="auto" w:fill="FFFFFF"/>
               </w:rPr>
-              <w:t xml:space="preserve">Có thể </w:t>
-            </w:r>
-            <w:proofErr w:type="spellStart"/>
+              <w:t>Có thể cải thiện bằng cách tách logic tính toán ra khỏi lớp Order và chuyển sang một lớp dịch vụ riêng biệt</w:t>
+            </w:r>
             <w:r>
               <w:rPr>
                 <w:color w:val="000000" w:themeColor="text1"/>
@@ -499,198 +276,8 @@
                 <w:szCs w:val="24"/>
                 <w:shd w:val="clear" w:color="auto" w:fill="FFFFFF"/>
               </w:rPr>
-              <w:t>cải</w:t>
-            </w:r>
-            <w:proofErr w:type="spellEnd"/>
-            <w:r>
-              <w:rPr>
-                <w:color w:val="000000" w:themeColor="text1"/>
-                <w:sz w:val="24"/>
-                <w:szCs w:val="24"/>
-                <w:shd w:val="clear" w:color="auto" w:fill="FFFFFF"/>
-              </w:rPr>
-              <w:t xml:space="preserve"> thiện bằng cách tách logic tính </w:t>
-            </w:r>
-            <w:proofErr w:type="spellStart"/>
-            <w:r>
-              <w:rPr>
-                <w:color w:val="000000" w:themeColor="text1"/>
-                <w:sz w:val="24"/>
-                <w:szCs w:val="24"/>
-                <w:shd w:val="clear" w:color="auto" w:fill="FFFFFF"/>
-              </w:rPr>
-              <w:t>toán</w:t>
-            </w:r>
-            <w:proofErr w:type="spellEnd"/>
-            <w:r>
-              <w:rPr>
-                <w:color w:val="000000" w:themeColor="text1"/>
-                <w:sz w:val="24"/>
-                <w:szCs w:val="24"/>
-                <w:shd w:val="clear" w:color="auto" w:fill="FFFFFF"/>
-              </w:rPr>
-              <w:t xml:space="preserve"> </w:t>
-            </w:r>
-            <w:proofErr w:type="spellStart"/>
-            <w:r>
-              <w:rPr>
-                <w:color w:val="000000" w:themeColor="text1"/>
-                <w:sz w:val="24"/>
-                <w:szCs w:val="24"/>
-                <w:shd w:val="clear" w:color="auto" w:fill="FFFFFF"/>
-              </w:rPr>
-              <w:t>ra</w:t>
-            </w:r>
-            <w:proofErr w:type="spellEnd"/>
-            <w:r>
-              <w:rPr>
-                <w:color w:val="000000" w:themeColor="text1"/>
-                <w:sz w:val="24"/>
-                <w:szCs w:val="24"/>
-                <w:shd w:val="clear" w:color="auto" w:fill="FFFFFF"/>
-              </w:rPr>
-              <w:t xml:space="preserve"> </w:t>
-            </w:r>
-            <w:proofErr w:type="spellStart"/>
-            <w:r>
-              <w:rPr>
-                <w:color w:val="000000" w:themeColor="text1"/>
-                <w:sz w:val="24"/>
-                <w:szCs w:val="24"/>
-                <w:shd w:val="clear" w:color="auto" w:fill="FFFFFF"/>
-              </w:rPr>
-              <w:t>khỏi</w:t>
-            </w:r>
-            <w:proofErr w:type="spellEnd"/>
-            <w:r>
-              <w:rPr>
-                <w:color w:val="000000" w:themeColor="text1"/>
-                <w:sz w:val="24"/>
-                <w:szCs w:val="24"/>
-                <w:shd w:val="clear" w:color="auto" w:fill="FFFFFF"/>
-              </w:rPr>
-              <w:t xml:space="preserve"> lớp Order và chuyển sang một lớp </w:t>
-            </w:r>
-            <w:proofErr w:type="spellStart"/>
-            <w:r>
-              <w:rPr>
-                <w:color w:val="000000" w:themeColor="text1"/>
-                <w:sz w:val="24"/>
-                <w:szCs w:val="24"/>
-                <w:shd w:val="clear" w:color="auto" w:fill="FFFFFF"/>
-              </w:rPr>
-              <w:t>dịch</w:t>
-            </w:r>
-            <w:proofErr w:type="spellEnd"/>
-            <w:r>
-              <w:rPr>
-                <w:color w:val="000000" w:themeColor="text1"/>
-                <w:sz w:val="24"/>
-                <w:szCs w:val="24"/>
-                <w:shd w:val="clear" w:color="auto" w:fill="FFFFFF"/>
-              </w:rPr>
-              <w:t xml:space="preserve"> </w:t>
-            </w:r>
-            <w:proofErr w:type="spellStart"/>
-            <w:r>
-              <w:rPr>
-                <w:color w:val="000000" w:themeColor="text1"/>
-                <w:sz w:val="24"/>
-                <w:szCs w:val="24"/>
-                <w:shd w:val="clear" w:color="auto" w:fill="FFFFFF"/>
-              </w:rPr>
-              <w:t>vụ</w:t>
-            </w:r>
-            <w:proofErr w:type="spellEnd"/>
-            <w:r>
-              <w:rPr>
-                <w:color w:val="000000" w:themeColor="text1"/>
-                <w:sz w:val="24"/>
-                <w:szCs w:val="24"/>
-                <w:shd w:val="clear" w:color="auto" w:fill="FFFFFF"/>
-              </w:rPr>
-              <w:t xml:space="preserve"> </w:t>
-            </w:r>
-            <w:proofErr w:type="spellStart"/>
-            <w:r>
-              <w:rPr>
-                <w:color w:val="000000" w:themeColor="text1"/>
-                <w:sz w:val="24"/>
-                <w:szCs w:val="24"/>
-                <w:shd w:val="clear" w:color="auto" w:fill="FFFFFF"/>
-              </w:rPr>
-              <w:t>riêng</w:t>
-            </w:r>
-            <w:proofErr w:type="spellEnd"/>
-            <w:r>
-              <w:rPr>
-                <w:color w:val="000000" w:themeColor="text1"/>
-                <w:sz w:val="24"/>
-                <w:szCs w:val="24"/>
-                <w:shd w:val="clear" w:color="auto" w:fill="FFFFFF"/>
-              </w:rPr>
-              <w:t xml:space="preserve"> biệt</w:t>
-            </w:r>
-            <w:r>
-              <w:rPr>
-                <w:color w:val="000000" w:themeColor="text1"/>
-                <w:sz w:val="24"/>
-                <w:szCs w:val="24"/>
-                <w:shd w:val="clear" w:color="auto" w:fill="FFFFFF"/>
-              </w:rPr>
-              <w:t xml:space="preserve"> </w:t>
-            </w:r>
-            <w:proofErr w:type="spellStart"/>
-            <w:r>
-              <w:rPr>
-                <w:color w:val="000000" w:themeColor="text1"/>
-                <w:sz w:val="24"/>
-                <w:szCs w:val="24"/>
-                <w:shd w:val="clear" w:color="auto" w:fill="FFFFFF"/>
-              </w:rPr>
-              <w:t>ví</w:t>
-            </w:r>
-            <w:proofErr w:type="spellEnd"/>
-            <w:r>
-              <w:rPr>
-                <w:color w:val="000000" w:themeColor="text1"/>
-                <w:sz w:val="24"/>
-                <w:szCs w:val="24"/>
-                <w:shd w:val="clear" w:color="auto" w:fill="FFFFFF"/>
-              </w:rPr>
-              <w:t xml:space="preserve"> </w:t>
-            </w:r>
-            <w:proofErr w:type="spellStart"/>
-            <w:r>
-              <w:rPr>
-                <w:color w:val="000000" w:themeColor="text1"/>
-                <w:sz w:val="24"/>
-                <w:szCs w:val="24"/>
-                <w:shd w:val="clear" w:color="auto" w:fill="FFFFFF"/>
-              </w:rPr>
-              <w:t>dụ</w:t>
-            </w:r>
-            <w:proofErr w:type="spellEnd"/>
-            <w:r>
-              <w:rPr>
-                <w:color w:val="000000" w:themeColor="text1"/>
-                <w:sz w:val="24"/>
-                <w:szCs w:val="24"/>
-                <w:shd w:val="clear" w:color="auto" w:fill="FFFFFF"/>
-              </w:rPr>
-              <w:t xml:space="preserve"> như </w:t>
-            </w:r>
-            <w:proofErr w:type="spellStart"/>
-            <w:r>
-              <w:rPr>
-                <w:color w:val="000000" w:themeColor="text1"/>
-                <w:sz w:val="24"/>
-                <w:szCs w:val="24"/>
-                <w:shd w:val="clear" w:color="auto" w:fill="FFFFFF"/>
-              </w:rPr>
-              <w:t>OrderService</w:t>
-            </w:r>
-            <w:proofErr w:type="spellEnd"/>
+              <w:t xml:space="preserve"> ví dụ như OrderService</w:t>
+            </w:r>
             <w:r>
               <w:rPr>
                 <w:color w:val="000000" w:themeColor="text1"/>
@@ -726,25 +313,14 @@
                 <w:lang w:val="vi-VN"/>
               </w:rPr>
             </w:pPr>
-            <w:proofErr w:type="spellStart"/>
-            <w:r>
-              <w:rPr>
-                <w:rFonts w:eastAsiaTheme="minorHAnsi"/>
-                <w:color w:val="000000" w:themeColor="text1"/>
-                <w:sz w:val="24"/>
-                <w:szCs w:val="24"/>
-              </w:rPr>
-              <w:t>PaymentTransaction</w:t>
-            </w:r>
-            <w:proofErr w:type="spellEnd"/>
-            <w:r>
-              <w:rPr>
-                <w:rFonts w:eastAsiaTheme="minorHAnsi"/>
-                <w:color w:val="000000" w:themeColor="text1"/>
-                <w:sz w:val="24"/>
-                <w:szCs w:val="24"/>
-              </w:rPr>
-              <w:t> </w:t>
+            <w:r>
+              <w:rPr>
+                <w:rFonts w:eastAsiaTheme="minorHAnsi"/>
+                <w:color w:val="000000" w:themeColor="text1"/>
+                <w:sz w:val="24"/>
+                <w:szCs w:val="24"/>
+              </w:rPr>
+              <w:t>PaymentTransaction </w:t>
             </w:r>
           </w:p>
         </w:tc>
@@ -856,187 +432,7 @@
                 <w:sz w:val="24"/>
                 <w:szCs w:val="24"/>
               </w:rPr>
-              <w:t>Lớp Request </w:t>
-            </w:r>
-            <w:proofErr w:type="spellStart"/>
-            <w:r>
-              <w:rPr>
-                <w:rFonts w:eastAsiaTheme="minorHAnsi"/>
-                <w:color w:val="000000" w:themeColor="text1"/>
-                <w:sz w:val="24"/>
-                <w:szCs w:val="24"/>
-              </w:rPr>
-              <w:t>phụ</w:t>
-            </w:r>
-            <w:proofErr w:type="spellEnd"/>
-            <w:r>
-              <w:rPr>
-                <w:rFonts w:eastAsiaTheme="minorHAnsi"/>
-                <w:color w:val="000000" w:themeColor="text1"/>
-                <w:sz w:val="24"/>
-                <w:szCs w:val="24"/>
-              </w:rPr>
-              <w:t xml:space="preserve"> </w:t>
-            </w:r>
-            <w:proofErr w:type="spellStart"/>
-            <w:r>
-              <w:rPr>
-                <w:rFonts w:eastAsiaTheme="minorHAnsi"/>
-                <w:color w:val="000000" w:themeColor="text1"/>
-                <w:sz w:val="24"/>
-                <w:szCs w:val="24"/>
-              </w:rPr>
-              <w:t>thuộc</w:t>
-            </w:r>
-            <w:proofErr w:type="spellEnd"/>
-            <w:r>
-              <w:rPr>
-                <w:rFonts w:eastAsiaTheme="minorHAnsi"/>
-                <w:color w:val="000000" w:themeColor="text1"/>
-                <w:sz w:val="24"/>
-                <w:szCs w:val="24"/>
-              </w:rPr>
-              <w:t xml:space="preserve"> vào lớp </w:t>
-            </w:r>
-            <w:proofErr w:type="spellStart"/>
-            <w:r>
-              <w:rPr>
-                <w:rFonts w:eastAsiaTheme="minorHAnsi"/>
-                <w:color w:val="000000" w:themeColor="text1"/>
-                <w:sz w:val="24"/>
-                <w:szCs w:val="24"/>
-              </w:rPr>
-              <w:t>VnPayConfig</w:t>
-            </w:r>
-            <w:proofErr w:type="spellEnd"/>
-            <w:r>
-              <w:rPr>
-                <w:rFonts w:eastAsiaTheme="minorHAnsi"/>
-                <w:color w:val="000000" w:themeColor="text1"/>
-                <w:sz w:val="24"/>
-                <w:szCs w:val="24"/>
-              </w:rPr>
-              <w:t xml:space="preserve"> để lấy </w:t>
-            </w:r>
-            <w:proofErr w:type="spellStart"/>
-            <w:r>
-              <w:rPr>
-                <w:rFonts w:eastAsiaTheme="minorHAnsi"/>
-                <w:color w:val="000000" w:themeColor="text1"/>
-                <w:sz w:val="24"/>
-                <w:szCs w:val="24"/>
-              </w:rPr>
-              <w:t>cấu</w:t>
-            </w:r>
-            <w:proofErr w:type="spellEnd"/>
-            <w:r>
-              <w:rPr>
-                <w:rFonts w:eastAsiaTheme="minorHAnsi"/>
-                <w:color w:val="000000" w:themeColor="text1"/>
-                <w:sz w:val="24"/>
-                <w:szCs w:val="24"/>
-              </w:rPr>
-              <w:t xml:space="preserve"> hình </w:t>
-            </w:r>
-            <w:proofErr w:type="spellStart"/>
-            <w:r>
-              <w:rPr>
-                <w:rFonts w:eastAsiaTheme="minorHAnsi"/>
-                <w:color w:val="000000" w:themeColor="text1"/>
-                <w:sz w:val="24"/>
-                <w:szCs w:val="24"/>
-              </w:rPr>
-              <w:t>thanh</w:t>
-            </w:r>
-            <w:proofErr w:type="spellEnd"/>
-            <w:r>
-              <w:rPr>
-                <w:rFonts w:eastAsiaTheme="minorHAnsi"/>
-                <w:color w:val="000000" w:themeColor="text1"/>
-                <w:sz w:val="24"/>
-                <w:szCs w:val="24"/>
-              </w:rPr>
-              <w:t xml:space="preserve"> </w:t>
-            </w:r>
-            <w:proofErr w:type="spellStart"/>
-            <w:r>
-              <w:rPr>
-                <w:rFonts w:eastAsiaTheme="minorHAnsi"/>
-                <w:color w:val="000000" w:themeColor="text1"/>
-                <w:sz w:val="24"/>
-                <w:szCs w:val="24"/>
-              </w:rPr>
-              <w:t>toán</w:t>
-            </w:r>
-            <w:proofErr w:type="spellEnd"/>
-            <w:r>
-              <w:rPr>
-                <w:rFonts w:eastAsiaTheme="minorHAnsi"/>
-                <w:color w:val="000000" w:themeColor="text1"/>
-                <w:sz w:val="24"/>
-                <w:szCs w:val="24"/>
-              </w:rPr>
-              <w:t xml:space="preserve"> như </w:t>
-            </w:r>
-            <w:proofErr w:type="spellStart"/>
-            <w:r>
-              <w:rPr>
-                <w:rFonts w:eastAsiaTheme="minorHAnsi"/>
-                <w:color w:val="000000" w:themeColor="text1"/>
-                <w:sz w:val="24"/>
-                <w:szCs w:val="24"/>
-              </w:rPr>
-              <w:t>vnp_TmnCode</w:t>
-            </w:r>
-            <w:proofErr w:type="spellEnd"/>
-            <w:r>
-              <w:rPr>
-                <w:rFonts w:eastAsiaTheme="minorHAnsi"/>
-                <w:color w:val="000000" w:themeColor="text1"/>
-                <w:sz w:val="24"/>
-                <w:szCs w:val="24"/>
-              </w:rPr>
-              <w:t>, </w:t>
-            </w:r>
-            <w:proofErr w:type="spellStart"/>
-            <w:r>
-              <w:rPr>
-                <w:rFonts w:eastAsiaTheme="minorHAnsi"/>
-                <w:color w:val="000000" w:themeColor="text1"/>
-                <w:sz w:val="24"/>
-                <w:szCs w:val="24"/>
-              </w:rPr>
-              <w:t>vnp_ReturnUrl</w:t>
-            </w:r>
-            <w:proofErr w:type="spellEnd"/>
-            <w:r>
-              <w:rPr>
-                <w:rFonts w:eastAsiaTheme="minorHAnsi"/>
-                <w:color w:val="000000" w:themeColor="text1"/>
-                <w:sz w:val="24"/>
-                <w:szCs w:val="24"/>
-              </w:rPr>
-              <w:t xml:space="preserve">, và </w:t>
-            </w:r>
-            <w:proofErr w:type="spellStart"/>
-            <w:r>
-              <w:rPr>
-                <w:rFonts w:eastAsiaTheme="minorHAnsi"/>
-                <w:color w:val="000000" w:themeColor="text1"/>
-                <w:sz w:val="24"/>
-                <w:szCs w:val="24"/>
-              </w:rPr>
-              <w:t>phương</w:t>
-            </w:r>
-            <w:proofErr w:type="spellEnd"/>
-            <w:r>
-              <w:rPr>
-                <w:rFonts w:eastAsiaTheme="minorHAnsi"/>
-                <w:color w:val="000000" w:themeColor="text1"/>
-                <w:sz w:val="24"/>
-                <w:szCs w:val="24"/>
-              </w:rPr>
-              <w:t xml:space="preserve"> thức hmacSHA512.</w:t>
+              <w:t>Lớp Request phụ thuộc vào lớp VnPayConfig để lấy cấu hình thanh toán như vnp_TmnCode, vnp_ReturnUrl, và phương thức hmacSHA512.</w:t>
             </w:r>
           </w:p>
         </w:tc>
@@ -1053,65 +449,14 @@
                 <w:szCs w:val="24"/>
               </w:rPr>
             </w:pPr>
-            <w:proofErr w:type="spellStart"/>
-            <w:r>
-              <w:rPr>
-                <w:rFonts w:eastAsiaTheme="minorHAnsi"/>
-                <w:color w:val="000000" w:themeColor="text1"/>
-                <w:sz w:val="24"/>
-                <w:szCs w:val="24"/>
-              </w:rPr>
-              <w:t>Sử</w:t>
-            </w:r>
-            <w:proofErr w:type="spellEnd"/>
-            <w:r>
-              <w:rPr>
-                <w:rFonts w:eastAsiaTheme="minorHAnsi"/>
-                <w:color w:val="000000" w:themeColor="text1"/>
-                <w:sz w:val="24"/>
-                <w:szCs w:val="24"/>
-              </w:rPr>
-              <w:t xml:space="preserve"> dụng hoàn </w:t>
-            </w:r>
-            <w:proofErr w:type="spellStart"/>
-            <w:r>
-              <w:rPr>
-                <w:rFonts w:eastAsiaTheme="minorHAnsi"/>
-                <w:color w:val="000000" w:themeColor="text1"/>
-                <w:sz w:val="24"/>
-                <w:szCs w:val="24"/>
-              </w:rPr>
-              <w:t>toàn</w:t>
-            </w:r>
-            <w:proofErr w:type="spellEnd"/>
-            <w:r>
-              <w:rPr>
-                <w:rFonts w:eastAsiaTheme="minorHAnsi"/>
-                <w:color w:val="000000" w:themeColor="text1"/>
-                <w:sz w:val="24"/>
-                <w:szCs w:val="24"/>
-              </w:rPr>
-              <w:t xml:space="preserve"> </w:t>
-            </w:r>
-            <w:proofErr w:type="spellStart"/>
-            <w:r>
-              <w:rPr>
-                <w:rFonts w:eastAsiaTheme="minorHAnsi"/>
-                <w:color w:val="000000" w:themeColor="text1"/>
-                <w:sz w:val="24"/>
-                <w:szCs w:val="24"/>
-              </w:rPr>
-              <w:t>VNPayConfig</w:t>
-            </w:r>
-            <w:proofErr w:type="spellEnd"/>
-            <w:r>
-              <w:rPr>
-                <w:rFonts w:eastAsiaTheme="minorHAnsi"/>
-                <w:color w:val="000000" w:themeColor="text1"/>
-                <w:sz w:val="24"/>
-                <w:szCs w:val="24"/>
-              </w:rPr>
-              <w:t xml:space="preserve"> để tạo URL</w:t>
+            <w:r>
+              <w:rPr>
+                <w:rFonts w:eastAsiaTheme="minorHAnsi"/>
+                <w:color w:val="000000" w:themeColor="text1"/>
+                <w:sz w:val="24"/>
+                <w:szCs w:val="24"/>
+              </w:rPr>
+              <w:t>Sử dụng hoàn toàn VNPayConfig để tạo URL</w:t>
             </w:r>
           </w:p>
           <w:p>
@@ -1388,167 +733,7 @@
                 <w:sz w:val="24"/>
                 <w:szCs w:val="24"/>
               </w:rPr>
-              <w:t>Lớp Request </w:t>
-            </w:r>
-            <w:proofErr w:type="spellStart"/>
-            <w:r>
-              <w:rPr>
-                <w:rFonts w:eastAsiaTheme="minorHAnsi"/>
-                <w:color w:val="000000" w:themeColor="text1"/>
-                <w:sz w:val="24"/>
-                <w:szCs w:val="24"/>
-              </w:rPr>
-              <w:t>điều</w:t>
-            </w:r>
-            <w:proofErr w:type="spellEnd"/>
-            <w:r>
-              <w:rPr>
-                <w:rFonts w:eastAsiaTheme="minorHAnsi"/>
-                <w:color w:val="000000" w:themeColor="text1"/>
-                <w:sz w:val="24"/>
-                <w:szCs w:val="24"/>
-              </w:rPr>
-              <w:t xml:space="preserve"> </w:t>
-            </w:r>
-            <w:proofErr w:type="spellStart"/>
-            <w:r>
-              <w:rPr>
-                <w:rFonts w:eastAsiaTheme="minorHAnsi"/>
-                <w:color w:val="000000" w:themeColor="text1"/>
-                <w:sz w:val="24"/>
-                <w:szCs w:val="24"/>
-              </w:rPr>
-              <w:t>khiển</w:t>
-            </w:r>
-            <w:proofErr w:type="spellEnd"/>
-            <w:r>
-              <w:rPr>
-                <w:rFonts w:eastAsiaTheme="minorHAnsi"/>
-                <w:color w:val="000000" w:themeColor="text1"/>
-                <w:sz w:val="24"/>
-                <w:szCs w:val="24"/>
-              </w:rPr>
-              <w:t xml:space="preserve"> </w:t>
-            </w:r>
-            <w:proofErr w:type="spellStart"/>
-            <w:r>
-              <w:rPr>
-                <w:rFonts w:eastAsiaTheme="minorHAnsi"/>
-                <w:color w:val="000000" w:themeColor="text1"/>
-                <w:sz w:val="24"/>
-                <w:szCs w:val="24"/>
-              </w:rPr>
-              <w:t>hành</w:t>
-            </w:r>
-            <w:proofErr w:type="spellEnd"/>
-            <w:r>
-              <w:rPr>
-                <w:rFonts w:eastAsiaTheme="minorHAnsi"/>
-                <w:color w:val="000000" w:themeColor="text1"/>
-                <w:sz w:val="24"/>
-                <w:szCs w:val="24"/>
-              </w:rPr>
-              <w:t xml:space="preserve"> vi của lớp </w:t>
-            </w:r>
-            <w:proofErr w:type="spellStart"/>
-            <w:r>
-              <w:rPr>
-                <w:rFonts w:eastAsiaTheme="minorHAnsi"/>
-                <w:color w:val="000000" w:themeColor="text1"/>
-                <w:sz w:val="24"/>
-                <w:szCs w:val="24"/>
-              </w:rPr>
-              <w:t>VnPayConfig</w:t>
-            </w:r>
-            <w:proofErr w:type="spellEnd"/>
-            <w:r>
-              <w:rPr>
-                <w:rFonts w:eastAsiaTheme="minorHAnsi"/>
-                <w:color w:val="000000" w:themeColor="text1"/>
-                <w:sz w:val="24"/>
-                <w:szCs w:val="24"/>
-              </w:rPr>
-              <w:t xml:space="preserve"> trong việc lấy địa chỉ IP và tạo </w:t>
-            </w:r>
-            <w:proofErr w:type="spellStart"/>
-            <w:r>
-              <w:rPr>
-                <w:rFonts w:eastAsiaTheme="minorHAnsi"/>
-                <w:color w:val="000000" w:themeColor="text1"/>
-                <w:sz w:val="24"/>
-                <w:szCs w:val="24"/>
-              </w:rPr>
-              <w:t>mã</w:t>
-            </w:r>
-            <w:proofErr w:type="spellEnd"/>
-            <w:r>
-              <w:rPr>
-                <w:rFonts w:eastAsiaTheme="minorHAnsi"/>
-                <w:color w:val="000000" w:themeColor="text1"/>
-                <w:sz w:val="24"/>
-                <w:szCs w:val="24"/>
-              </w:rPr>
-              <w:t xml:space="preserve"> giao </w:t>
-            </w:r>
-            <w:proofErr w:type="spellStart"/>
-            <w:r>
-              <w:rPr>
-                <w:rFonts w:eastAsiaTheme="minorHAnsi"/>
-                <w:color w:val="000000" w:themeColor="text1"/>
-                <w:sz w:val="24"/>
-                <w:szCs w:val="24"/>
-              </w:rPr>
-              <w:t>dịch</w:t>
-            </w:r>
-            <w:proofErr w:type="spellEnd"/>
-            <w:r>
-              <w:rPr>
-                <w:rFonts w:eastAsiaTheme="minorHAnsi"/>
-                <w:color w:val="000000" w:themeColor="text1"/>
-                <w:sz w:val="24"/>
-                <w:szCs w:val="24"/>
-              </w:rPr>
-              <w:t xml:space="preserve"> </w:t>
-            </w:r>
-            <w:proofErr w:type="spellStart"/>
-            <w:r>
-              <w:rPr>
-                <w:rFonts w:eastAsiaTheme="minorHAnsi"/>
-                <w:color w:val="000000" w:themeColor="text1"/>
-                <w:sz w:val="24"/>
-                <w:szCs w:val="24"/>
-              </w:rPr>
-              <w:t>ngẫu</w:t>
-            </w:r>
-            <w:proofErr w:type="spellEnd"/>
-            <w:r>
-              <w:rPr>
-                <w:rFonts w:eastAsiaTheme="minorHAnsi"/>
-                <w:color w:val="000000" w:themeColor="text1"/>
-                <w:sz w:val="24"/>
-                <w:szCs w:val="24"/>
-              </w:rPr>
-              <w:t xml:space="preserve"> </w:t>
-            </w:r>
-            <w:proofErr w:type="spellStart"/>
-            <w:r>
-              <w:rPr>
-                <w:rFonts w:eastAsiaTheme="minorHAnsi"/>
-                <w:color w:val="000000" w:themeColor="text1"/>
-                <w:sz w:val="24"/>
-                <w:szCs w:val="24"/>
-              </w:rPr>
-              <w:t>nhiên</w:t>
-            </w:r>
-            <w:proofErr w:type="spellEnd"/>
-            <w:r>
-              <w:rPr>
-                <w:rFonts w:eastAsiaTheme="minorHAnsi"/>
-                <w:color w:val="000000" w:themeColor="text1"/>
-                <w:sz w:val="24"/>
-                <w:szCs w:val="24"/>
-              </w:rPr>
-              <w:t>.</w:t>
+              <w:t>Lớp Request điều khiển hành vi của lớp VnPayConfig trong việc lấy địa chỉ IP và tạo mã giao dịch ngẫu nhiên.</w:t>
             </w:r>
           </w:p>
         </w:tc>
@@ -1565,97 +750,15 @@
                 <w:szCs w:val="24"/>
               </w:rPr>
             </w:pPr>
-            <w:proofErr w:type="spellStart"/>
-            <w:r>
-              <w:rPr>
-                <w:rFonts w:eastAsiaTheme="minorHAnsi"/>
-                <w:color w:val="000000" w:themeColor="text1"/>
-                <w:sz w:val="24"/>
-                <w:szCs w:val="24"/>
-              </w:rPr>
-              <w:t>Sử</w:t>
-            </w:r>
-            <w:proofErr w:type="spellEnd"/>
-            <w:r>
-              <w:rPr>
-                <w:rFonts w:eastAsiaTheme="minorHAnsi"/>
-                <w:color w:val="000000" w:themeColor="text1"/>
-                <w:sz w:val="24"/>
-                <w:szCs w:val="24"/>
-              </w:rPr>
-              <w:t xml:space="preserve"> dụng hoàn </w:t>
-            </w:r>
-            <w:proofErr w:type="spellStart"/>
-            <w:r>
-              <w:rPr>
-                <w:rFonts w:eastAsiaTheme="minorHAnsi"/>
-                <w:color w:val="000000" w:themeColor="text1"/>
-                <w:sz w:val="24"/>
-                <w:szCs w:val="24"/>
-              </w:rPr>
-              <w:t>toàn</w:t>
-            </w:r>
-            <w:proofErr w:type="spellEnd"/>
-            <w:r>
-              <w:rPr>
-                <w:rFonts w:eastAsiaTheme="minorHAnsi"/>
-                <w:color w:val="000000" w:themeColor="text1"/>
-                <w:sz w:val="24"/>
-                <w:szCs w:val="24"/>
-              </w:rPr>
-              <w:t xml:space="preserve"> </w:t>
-            </w:r>
-            <w:proofErr w:type="spellStart"/>
-            <w:r>
-              <w:rPr>
-                <w:rFonts w:eastAsiaTheme="minorHAnsi"/>
-                <w:color w:val="000000" w:themeColor="text1"/>
-                <w:sz w:val="24"/>
-                <w:szCs w:val="24"/>
-              </w:rPr>
-              <w:t>VNPayConfig</w:t>
-            </w:r>
-            <w:proofErr w:type="spellEnd"/>
-            <w:r>
-              <w:rPr>
-                <w:rFonts w:eastAsiaTheme="minorHAnsi"/>
-                <w:color w:val="000000" w:themeColor="text1"/>
-                <w:sz w:val="24"/>
-                <w:szCs w:val="24"/>
-              </w:rPr>
-              <w:t xml:space="preserve"> để tạo URL và </w:t>
-            </w:r>
-            <w:proofErr w:type="spellStart"/>
-            <w:r>
-              <w:rPr>
-                <w:rFonts w:eastAsiaTheme="minorHAnsi"/>
-                <w:color w:val="000000" w:themeColor="text1"/>
-                <w:sz w:val="24"/>
-                <w:szCs w:val="24"/>
-              </w:rPr>
-              <w:t>mã</w:t>
-            </w:r>
-            <w:proofErr w:type="spellEnd"/>
-            <w:r>
-              <w:rPr>
-                <w:rFonts w:eastAsiaTheme="minorHAnsi"/>
-                <w:color w:val="000000" w:themeColor="text1"/>
-                <w:sz w:val="24"/>
-                <w:szCs w:val="24"/>
-              </w:rPr>
-              <w:t xml:space="preserve"> giao </w:t>
-            </w:r>
-            <w:proofErr w:type="spellStart"/>
-            <w:r>
-              <w:rPr>
-                <w:rFonts w:eastAsiaTheme="minorHAnsi"/>
-                <w:color w:val="000000" w:themeColor="text1"/>
-                <w:sz w:val="24"/>
-                <w:szCs w:val="24"/>
-              </w:rPr>
-              <w:t>dịch</w:t>
-            </w:r>
-            <w:proofErr w:type="spellEnd"/>
+            <w:r>
+              <w:rPr>
+                <w:rFonts w:eastAsiaTheme="minorHAnsi"/>
+                <w:color w:val="000000" w:themeColor="text1"/>
+                <w:sz w:val="24"/>
+                <w:szCs w:val="24"/>
+              </w:rPr>
+              <w:t>Sử dụng hoàn toàn VNPayConfig để tạo URL và mã giao dịch</w:t>
+            </w:r>
           </w:p>
         </w:tc>
       </w:tr>
@@ -1815,21 +918,12 @@
         </w:rPr>
         <w:t>D</w:t>
       </w:r>
-      <w:proofErr w:type="spellStart"/>
       <w:r>
         <w:rPr>
           <w:rFonts w:ascii="Times New Roman" w:hAnsi="Times New Roman" w:cs="Times New Roman"/>
           <w:color w:val="000000" w:themeColor="text1"/>
         </w:rPr>
-        <w:t>ata</w:t>
-      </w:r>
-      <w:proofErr w:type="spellEnd"/>
-      <w:r>
-        <w:rPr>
-          <w:rFonts w:ascii="Times New Roman" w:hAnsi="Times New Roman" w:cs="Times New Roman"/>
-          <w:color w:val="000000" w:themeColor="text1"/>
-        </w:rPr>
-        <w:t xml:space="preserve"> Coupling</w:t>
+        <w:t>ata Coupling</w:t>
       </w:r>
     </w:p>
     <w:tbl>
@@ -2062,17 +1156,16 @@
                 <w:color w:val="000000" w:themeColor="text1"/>
                 <w:sz w:val="24"/>
                 <w:szCs w:val="24"/>
-                <w:lang w:val="vi-VN"/>
-              </w:rPr>
-            </w:pPr>
-            <w:r>
-              <w:rPr>
-                <w:color w:val="000000" w:themeColor="text1"/>
-                <w:sz w:val="24"/>
-                <w:szCs w:val="24"/>
-                <w:lang w:val="vi-VN"/>
-              </w:rPr>
-              <w:t>Cart</w:t>
+              </w:rPr>
+            </w:pPr>
+            <w:r>
+              <w:rPr>
+                <w:color w:val="000000" w:themeColor="text1"/>
+                <w:sz w:val="24"/>
+                <w:szCs w:val="24"/>
+                <w:lang w:val="vi-VN"/>
+              </w:rPr>
+              <w:t>Book</w:t>
             </w:r>
           </w:p>
         </w:tc>
@@ -2082,41 +1175,22 @@
           </w:tcPr>
           <w:p>
             <w:pPr>
-              <w:autoSpaceDE w:val="0"/>
-              <w:autoSpaceDN w:val="0"/>
-              <w:adjustRightInd w:val="0"/>
-              <w:rPr>
-                <w:rFonts w:eastAsiaTheme="minorHAnsi"/>
-                <w:color w:val="000000" w:themeColor="text1"/>
-                <w:sz w:val="24"/>
-                <w:szCs w:val="24"/>
-                <w:lang w:val="vi-VN"/>
-              </w:rPr>
-            </w:pPr>
-            <w:r>
-              <w:rPr>
-                <w:rFonts w:eastAsiaTheme="minorHAnsi"/>
-                <w:color w:val="000000" w:themeColor="text1"/>
-                <w:sz w:val="24"/>
-                <w:szCs w:val="24"/>
-                <w:lang w:val="vi-VN"/>
-              </w:rPr>
-              <w:t>Phương thức emptyCart() và checkAvailabilityOfProduct() có thể được gọi gần nhau trong một khoảng thời gian cụ thể (ví dụ: khi người dùng đặt hàng)</w:t>
-            </w:r>
-          </w:p>
-          <w:p>
-            <w:pPr>
-              <w:autoSpaceDE w:val="0"/>
-              <w:autoSpaceDN w:val="0"/>
-              <w:adjustRightInd w:val="0"/>
-              <w:rPr>
-                <w:rFonts w:eastAsiaTheme="minorHAnsi"/>
-                <w:color w:val="000000" w:themeColor="text1"/>
-                <w:sz w:val="24"/>
-                <w:szCs w:val="24"/>
-                <w:lang w:val="vi-VN"/>
-              </w:rPr>
-            </w:pPr>
+              <w:rPr>
+                <w:color w:val="000000" w:themeColor="text1"/>
+                <w:sz w:val="24"/>
+                <w:szCs w:val="24"/>
+              </w:rPr>
+            </w:pPr>
+            <w:r>
+              <w:rPr>
+                <w:rFonts w:eastAsiaTheme="minorHAnsi"/>
+                <w:color w:val="000000" w:themeColor="text1"/>
+                <w:sz w:val="24"/>
+                <w:szCs w:val="24"/>
+                <w:lang w:val="vi-VN"/>
+              </w:rPr>
+              <w:t>Các phương thức như getMediaById thực thi nhiều bước tuần tự: thực hiện truy vấn SQL, xử lý kết quả và tạo đối tượng Book.</w:t>
+            </w:r>
           </w:p>
         </w:tc>
         <w:tc>
@@ -2130,53 +1204,27 @@
               <w:adjustRightInd w:val="0"/>
               <w:jc w:val="both"/>
               <w:rPr>
-                <w:rFonts w:eastAsiaTheme="minorHAnsi"/>
-                <w:color w:val="000000" w:themeColor="text1"/>
-                <w:sz w:val="24"/>
-                <w:szCs w:val="24"/>
-              </w:rPr>
-            </w:pPr>
-            <w:r>
-              <w:rPr>
-                <w:rFonts w:eastAsiaTheme="minorHAnsi"/>
-                <w:color w:val="000000" w:themeColor="text1"/>
-                <w:sz w:val="24"/>
-                <w:szCs w:val="24"/>
-              </w:rPr>
-              <w:t xml:space="preserve">Tách </w:t>
-            </w:r>
-            <w:proofErr w:type="spellStart"/>
-            <w:r>
-              <w:rPr>
-                <w:rFonts w:eastAsiaTheme="minorHAnsi"/>
-                <w:color w:val="000000" w:themeColor="text1"/>
-                <w:sz w:val="24"/>
-                <w:szCs w:val="24"/>
-              </w:rPr>
-              <w:t>riêng</w:t>
-            </w:r>
-            <w:proofErr w:type="spellEnd"/>
-            <w:r>
-              <w:rPr>
-                <w:rFonts w:eastAsiaTheme="minorHAnsi"/>
-                <w:color w:val="000000" w:themeColor="text1"/>
-                <w:sz w:val="24"/>
-                <w:szCs w:val="24"/>
-              </w:rPr>
-              <w:t xml:space="preserve"> thành </w:t>
-            </w:r>
-            <w:proofErr w:type="spellStart"/>
-            <w:r>
-              <w:rPr>
-                <w:rFonts w:eastAsiaTheme="minorHAnsi"/>
-                <w:color w:val="000000" w:themeColor="text1"/>
-                <w:sz w:val="24"/>
-                <w:szCs w:val="24"/>
-              </w:rPr>
-              <w:t>cartService</w:t>
-            </w:r>
-            <w:proofErr w:type="spellEnd"/>
-          </w:p>
+                <w:color w:val="000000" w:themeColor="text1"/>
+                <w:sz w:val="24"/>
+                <w:szCs w:val="24"/>
+              </w:rPr>
+            </w:pPr>
+            <w:r>
+              <w:rPr>
+                <w:color w:val="000000" w:themeColor="text1"/>
+                <w:sz w:val="24"/>
+                <w:szCs w:val="24"/>
+                <w:shd w:val="clear" w:color="auto" w:fill="FFFFFF"/>
+                <w:lang w:val="vi-VN"/>
+              </w:rPr>
+              <w:t>Tách logic làm việc với DB liên quan tới book sang BookDAO</w:t>
+            </w:r>
+          </w:p>
+        </w:tc>
+        <w:tc>
+          <w:tcPr>
+            <w:tcW w:w="2299" w:type="dxa"/>
+          </w:tcPr>
           <w:p>
             <w:pPr>
               <w:autoSpaceDE w:val="0"/>
@@ -2184,10 +1232,146 @@
               <w:adjustRightInd w:val="0"/>
               <w:jc w:val="both"/>
               <w:rPr>
-                <w:rFonts w:eastAsiaTheme="minorHAnsi"/>
-                <w:color w:val="000000" w:themeColor="text1"/>
-                <w:sz w:val="24"/>
-                <w:szCs w:val="24"/>
+                <w:color w:val="000000" w:themeColor="text1"/>
+                <w:shd w:val="clear" w:color="auto" w:fill="FFFFFF"/>
+                <w:lang w:val="vi-VN"/>
+              </w:rPr>
+            </w:pPr>
+            <w:r>
+              <w:rPr>
+                <w:color w:val="000000" w:themeColor="text1"/>
+                <w:shd w:val="clear" w:color="auto" w:fill="FFFFFF"/>
+                <w:lang w:val="vi-VN"/>
+              </w:rPr>
+              <w:t>Sequential Cohesion</w:t>
+            </w:r>
+          </w:p>
+        </w:tc>
+      </w:tr>
+      <w:tr>
+        <w:tc>
+          <w:tcPr>
+            <w:tcW w:w="2189" w:type="dxa"/>
+          </w:tcPr>
+          <w:p>
+            <w:pPr>
+              <w:rPr>
+                <w:color w:val="000000" w:themeColor="text1"/>
+                <w:sz w:val="24"/>
+                <w:szCs w:val="24"/>
+              </w:rPr>
+            </w:pPr>
+            <w:r>
+              <w:rPr>
+                <w:color w:val="000000" w:themeColor="text1"/>
+                <w:sz w:val="24"/>
+                <w:szCs w:val="24"/>
+                <w:lang w:val="vi-VN"/>
+              </w:rPr>
+              <w:t>CD</w:t>
+            </w:r>
+          </w:p>
+        </w:tc>
+        <w:tc>
+          <w:tcPr>
+            <w:tcW w:w="2626" w:type="dxa"/>
+          </w:tcPr>
+          <w:p>
+            <w:pPr>
+              <w:autoSpaceDE w:val="0"/>
+              <w:autoSpaceDN w:val="0"/>
+              <w:adjustRightInd w:val="0"/>
+              <w:rPr>
+                <w:rFonts w:eastAsiaTheme="minorHAnsi"/>
+                <w:color w:val="000000" w:themeColor="text1"/>
+                <w:sz w:val="24"/>
+                <w:szCs w:val="24"/>
+                <w:lang w:val="vi-VN"/>
+              </w:rPr>
+            </w:pPr>
+            <w:r>
+              <w:rPr>
+                <w:rFonts w:eastAsiaTheme="minorHAnsi"/>
+                <w:color w:val="000000" w:themeColor="text1"/>
+                <w:sz w:val="24"/>
+                <w:szCs w:val="24"/>
+                <w:lang w:val="vi-VN"/>
+              </w:rPr>
+              <w:t xml:space="preserve">Lớp CD có mức độ cohesion </w:t>
+            </w:r>
+            <w:r>
+              <w:rPr>
+                <w:rFonts w:eastAsiaTheme="minorHAnsi"/>
+                <w:color w:val="000000" w:themeColor="text1"/>
+                <w:sz w:val="24"/>
+                <w:szCs w:val="24"/>
+              </w:rPr>
+              <w:t>thấp</w:t>
+            </w:r>
+            <w:r>
+              <w:rPr>
+                <w:rFonts w:eastAsiaTheme="minorHAnsi"/>
+                <w:color w:val="000000" w:themeColor="text1"/>
+                <w:sz w:val="24"/>
+                <w:szCs w:val="24"/>
+                <w:lang w:val="vi-VN"/>
+              </w:rPr>
+              <w:t xml:space="preserve"> vì các phương thức như getArtist, getRecordLabel, getMusicType, getReleasedDate </w:t>
+            </w:r>
+            <w:r>
+              <w:rPr>
+                <w:rFonts w:eastAsiaTheme="minorHAnsi"/>
+                <w:color w:val="000000" w:themeColor="text1"/>
+                <w:sz w:val="24"/>
+                <w:szCs w:val="24"/>
+              </w:rPr>
+              <w:t>chỉ lấy thông tin của một trường trong lớp CD</w:t>
+            </w:r>
+            <w:r>
+              <w:rPr>
+                <w:rFonts w:eastAsiaTheme="minorHAnsi"/>
+                <w:color w:val="000000" w:themeColor="text1"/>
+                <w:sz w:val="24"/>
+                <w:szCs w:val="24"/>
+                <w:lang w:val="vi-VN"/>
+              </w:rPr>
+              <w:t>.</w:t>
+            </w:r>
+          </w:p>
+        </w:tc>
+        <w:tc>
+          <w:tcPr>
+            <w:tcW w:w="2946" w:type="dxa"/>
+          </w:tcPr>
+          <w:p>
+            <w:pPr>
+              <w:jc w:val="both"/>
+              <w:rPr>
+                <w:color w:val="000000" w:themeColor="text1"/>
+                <w:sz w:val="24"/>
+                <w:szCs w:val="24"/>
+                <w:lang w:val="vi-VN"/>
+              </w:rPr>
+            </w:pPr>
+            <w:r>
+              <w:rPr>
+                <w:color w:val="000000" w:themeColor="text1"/>
+                <w:sz w:val="24"/>
+                <w:szCs w:val="24"/>
+                <w:shd w:val="clear" w:color="auto" w:fill="FFFFFF"/>
+                <w:lang w:val="vi-VN"/>
+              </w:rPr>
+              <w:t>Các phương thức có thể được nhóm lại thành các nhóm hợp lý hơn để tăng tính đóng gói và giảm sự phân tán.</w:t>
+            </w:r>
+          </w:p>
+          <w:p>
+            <w:pPr>
+              <w:jc w:val="both"/>
+              <w:rPr>
+                <w:color w:val="000000" w:themeColor="text1"/>
+                <w:sz w:val="24"/>
+                <w:szCs w:val="24"/>
+                <w:shd w:val="clear" w:color="auto" w:fill="FFFFFF"/>
                 <w:lang w:val="vi-VN"/>
               </w:rPr>
             </w:pPr>
@@ -2196,6 +1380,114 @@
         <w:tc>
           <w:tcPr>
             <w:tcW w:w="2299" w:type="dxa"/>
+          </w:tcPr>
+          <w:p>
+            <w:pPr>
+              <w:jc w:val="both"/>
+              <w:rPr>
+                <w:color w:val="000000" w:themeColor="text1"/>
+                <w:shd w:val="clear" w:color="auto" w:fill="FFFFFF"/>
+                <w:lang w:val="vi-VN"/>
+              </w:rPr>
+            </w:pPr>
+            <w:r>
+              <w:rPr>
+                <w:color w:val="000000" w:themeColor="text1"/>
+                <w:shd w:val="clear" w:color="auto" w:fill="FFFFFF"/>
+                <w:lang w:val="vi-VN"/>
+              </w:rPr>
+              <w:t>Communicational Cohesion</w:t>
+            </w:r>
+          </w:p>
+        </w:tc>
+      </w:tr>
+      <w:tr>
+        <w:tc>
+          <w:tcPr>
+            <w:tcW w:w="2189" w:type="dxa"/>
+          </w:tcPr>
+          <w:p>
+            <w:pPr>
+              <w:rPr>
+                <w:color w:val="000000" w:themeColor="text1"/>
+                <w:sz w:val="24"/>
+                <w:szCs w:val="24"/>
+                <w:lang w:val="vi-VN"/>
+              </w:rPr>
+            </w:pPr>
+            <w:r>
+              <w:rPr>
+                <w:color w:val="000000" w:themeColor="text1"/>
+                <w:sz w:val="24"/>
+                <w:szCs w:val="24"/>
+                <w:lang w:val="vi-VN"/>
+              </w:rPr>
+              <w:t>CD</w:t>
+            </w:r>
+          </w:p>
+        </w:tc>
+        <w:tc>
+          <w:tcPr>
+            <w:tcW w:w="2626" w:type="dxa"/>
+          </w:tcPr>
+          <w:p>
+            <w:pPr>
+              <w:autoSpaceDE w:val="0"/>
+              <w:autoSpaceDN w:val="0"/>
+              <w:adjustRightInd w:val="0"/>
+              <w:rPr>
+                <w:rFonts w:eastAsiaTheme="minorHAnsi"/>
+                <w:color w:val="000000" w:themeColor="text1"/>
+                <w:sz w:val="24"/>
+                <w:szCs w:val="24"/>
+                <w:lang w:val="vi-VN"/>
+              </w:rPr>
+            </w:pPr>
+            <w:r>
+              <w:rPr>
+                <w:rFonts w:eastAsiaTheme="minorHAnsi"/>
+                <w:color w:val="000000" w:themeColor="text1"/>
+                <w:sz w:val="24"/>
+                <w:szCs w:val="24"/>
+                <w:lang w:val="vi-VN"/>
+              </w:rPr>
+              <w:t xml:space="preserve">Phương thức getMediaById </w:t>
+            </w:r>
+            <w:r>
+              <w:rPr>
+                <w:rFonts w:eastAsiaTheme="minorHAnsi"/>
+                <w:color w:val="000000" w:themeColor="text1"/>
+                <w:sz w:val="24"/>
+                <w:szCs w:val="24"/>
+                <w:lang w:val="vi-VN"/>
+              </w:rPr>
+              <w:t xml:space="preserve">chứa thành phần làm việc với DB =&gt; </w:t>
+            </w:r>
+            <w:r>
+              <w:rPr>
+                <w:rFonts w:eastAsiaTheme="minorHAnsi"/>
+                <w:color w:val="000000" w:themeColor="text1"/>
+                <w:sz w:val="24"/>
+                <w:szCs w:val="24"/>
+                <w:lang w:val="vi-VN"/>
+              </w:rPr>
+              <w:t>lớp CD</w:t>
+            </w:r>
+            <w:r>
+              <w:rPr>
+                <w:rFonts w:eastAsiaTheme="minorHAnsi"/>
+                <w:color w:val="000000" w:themeColor="text1"/>
+                <w:sz w:val="24"/>
+                <w:szCs w:val="24"/>
+                <w:lang w:val="vi-VN"/>
+              </w:rPr>
+              <w:t xml:space="preserve"> thực hiện nhiều công việc (vừa thao tác với entity, instance, vừa thao tác với DB)</w:t>
+            </w:r>
+          </w:p>
+        </w:tc>
+        <w:tc>
+          <w:tcPr>
+            <w:tcW w:w="2946" w:type="dxa"/>
           </w:tcPr>
           <w:p>
             <w:pPr>
@@ -2206,69 +1498,26 @@
               <w:rPr>
                 <w:rFonts w:eastAsiaTheme="minorHAnsi"/>
                 <w:color w:val="000000" w:themeColor="text1"/>
-              </w:rPr>
-            </w:pPr>
-            <w:r>
-              <w:rPr>
-                <w:rFonts w:eastAsiaTheme="minorHAnsi"/>
-                <w:color w:val="000000" w:themeColor="text1"/>
-              </w:rPr>
-              <w:t>Communicational Cohesion</w:t>
-            </w:r>
-          </w:p>
-        </w:tc>
-      </w:tr>
-      <w:tr>
-        <w:tc>
-          <w:tcPr>
-            <w:tcW w:w="2189" w:type="dxa"/>
-          </w:tcPr>
-          <w:p>
-            <w:pPr>
-              <w:rPr>
-                <w:color w:val="000000" w:themeColor="text1"/>
-                <w:sz w:val="24"/>
-                <w:szCs w:val="24"/>
-              </w:rPr>
-            </w:pPr>
-            <w:r>
-              <w:rPr>
-                <w:color w:val="000000" w:themeColor="text1"/>
-                <w:sz w:val="24"/>
-                <w:szCs w:val="24"/>
-                <w:lang w:val="vi-VN"/>
-              </w:rPr>
-              <w:t>Book</w:t>
-            </w:r>
-          </w:p>
-        </w:tc>
-        <w:tc>
-          <w:tcPr>
-            <w:tcW w:w="2626" w:type="dxa"/>
-          </w:tcPr>
-          <w:p>
-            <w:pPr>
-              <w:rPr>
-                <w:color w:val="000000" w:themeColor="text1"/>
-                <w:sz w:val="24"/>
-                <w:szCs w:val="24"/>
-              </w:rPr>
-            </w:pPr>
-            <w:r>
-              <w:rPr>
-                <w:rFonts w:eastAsiaTheme="minorHAnsi"/>
-                <w:color w:val="000000" w:themeColor="text1"/>
-                <w:sz w:val="24"/>
-                <w:szCs w:val="24"/>
-                <w:lang w:val="vi-VN"/>
-              </w:rPr>
-              <w:t>Các phương thức như getMediaById thực thi nhiều bước tuần tự: thực hiện truy vấn SQL, xử lý kết quả và tạo đối tượng Book.</w:t>
-            </w:r>
-          </w:p>
-        </w:tc>
-        <w:tc>
-          <w:tcPr>
-            <w:tcW w:w="2946" w:type="dxa"/>
+                <w:sz w:val="24"/>
+                <w:szCs w:val="24"/>
+                <w:lang w:val="vi-VN"/>
+              </w:rPr>
+            </w:pPr>
+            <w:r>
+              <w:rPr>
+                <w:rFonts w:eastAsiaTheme="minorHAnsi"/>
+                <w:color w:val="000000" w:themeColor="text1"/>
+                <w:sz w:val="24"/>
+                <w:szCs w:val="24"/>
+                <w:lang w:val="vi-VN"/>
+              </w:rPr>
+              <w:t>Tách logic làm việc với DB liên quan tới CD sang CDDAO</w:t>
+            </w:r>
+          </w:p>
+        </w:tc>
+        <w:tc>
+          <w:tcPr>
+            <w:tcW w:w="2299" w:type="dxa"/>
           </w:tcPr>
           <w:p>
             <w:pPr>
@@ -2277,9 +1526,62 @@
               <w:adjustRightInd w:val="0"/>
               <w:jc w:val="both"/>
               <w:rPr>
-                <w:color w:val="000000" w:themeColor="text1"/>
-                <w:sz w:val="24"/>
-                <w:szCs w:val="24"/>
+                <w:rFonts w:eastAsiaTheme="minorHAnsi"/>
+                <w:color w:val="000000" w:themeColor="text1"/>
+                <w:lang w:val="vi-VN"/>
+              </w:rPr>
+            </w:pPr>
+            <w:r>
+              <w:rPr>
+                <w:rFonts w:eastAsiaTheme="minorHAnsi"/>
+                <w:color w:val="000000" w:themeColor="text1"/>
+                <w:lang w:val="vi-VN"/>
+              </w:rPr>
+              <w:t>Sequential Cohesion</w:t>
+            </w:r>
+          </w:p>
+        </w:tc>
+      </w:tr>
+      <w:tr>
+        <w:tc>
+          <w:tcPr>
+            <w:tcW w:w="2189" w:type="dxa"/>
+          </w:tcPr>
+          <w:p>
+            <w:pPr>
+              <w:rPr>
+                <w:color w:val="000000" w:themeColor="text1"/>
+                <w:sz w:val="24"/>
+                <w:szCs w:val="24"/>
+                <w:lang w:val="vi-VN"/>
+              </w:rPr>
+            </w:pPr>
+            <w:r>
+              <w:rPr>
+                <w:color w:val="000000" w:themeColor="text1"/>
+                <w:sz w:val="24"/>
+                <w:szCs w:val="24"/>
+                <w:lang w:val="vi-VN"/>
+              </w:rPr>
+              <w:t>DVD</w:t>
+            </w:r>
+          </w:p>
+        </w:tc>
+        <w:tc>
+          <w:tcPr>
+            <w:tcW w:w="2626" w:type="dxa"/>
+          </w:tcPr>
+          <w:p>
+            <w:pPr>
+              <w:autoSpaceDE w:val="0"/>
+              <w:autoSpaceDN w:val="0"/>
+              <w:adjustRightInd w:val="0"/>
+              <w:rPr>
+                <w:rFonts w:eastAsiaTheme="minorHAnsi"/>
+                <w:color w:val="000000" w:themeColor="text1"/>
+                <w:sz w:val="24"/>
+                <w:szCs w:val="24"/>
+                <w:lang w:val="vi-VN"/>
               </w:rPr>
             </w:pPr>
             <w:r>
@@ -2290,13 +1592,82 @@
                 <w:shd w:val="clear" w:color="auto" w:fill="FFFFFF"/>
                 <w:lang w:val="vi-VN"/>
               </w:rPr>
-              <w:t>Tách logic làm việc với DB liên quan tới book sang BookDAO</w:t>
-            </w:r>
-          </w:p>
-        </w:tc>
-        <w:tc>
-          <w:tcPr>
-            <w:tcW w:w="2299" w:type="dxa"/>
+              <w:t xml:space="preserve">Lớp </w:t>
+            </w:r>
+            <w:r>
+              <w:rPr>
+                <w:color w:val="000000" w:themeColor="text1"/>
+                <w:sz w:val="24"/>
+                <w:szCs w:val="24"/>
+                <w:lang w:val="vi-VN"/>
+              </w:rPr>
+              <w:t>DVD</w:t>
+            </w:r>
+            <w:r>
+              <w:rPr>
+                <w:color w:val="000000" w:themeColor="text1"/>
+                <w:sz w:val="24"/>
+                <w:szCs w:val="24"/>
+                <w:shd w:val="clear" w:color="auto" w:fill="FFFFFF"/>
+                <w:lang w:val="vi-VN"/>
+              </w:rPr>
+              <w:t xml:space="preserve"> có các phương thức </w:t>
+            </w:r>
+            <w:r>
+              <w:rPr>
+                <w:color w:val="000000" w:themeColor="text1"/>
+                <w:sz w:val="24"/>
+                <w:szCs w:val="24"/>
+                <w:shd w:val="clear" w:color="auto" w:fill="FFFFFF"/>
+                <w:lang w:val="vi-VN"/>
+              </w:rPr>
+              <w:t xml:space="preserve">getter </w:t>
+            </w:r>
+            <w:r>
+              <w:rPr>
+                <w:color w:val="000000" w:themeColor="text1"/>
+                <w:sz w:val="24"/>
+                <w:szCs w:val="24"/>
+                <w:shd w:val="clear" w:color="auto" w:fill="FFFFFF"/>
+                <w:lang w:val="vi-VN"/>
+              </w:rPr>
+              <w:t xml:space="preserve">liên quan đến thông tin </w:t>
+            </w:r>
+            <w:r>
+              <w:rPr>
+                <w:color w:val="000000" w:themeColor="text1"/>
+                <w:sz w:val="24"/>
+                <w:szCs w:val="24"/>
+                <w:shd w:val="clear" w:color="auto" w:fill="FFFFFF"/>
+                <w:lang w:val="vi-VN"/>
+              </w:rPr>
+              <w:t>của</w:t>
+            </w:r>
+            <w:r>
+              <w:rPr>
+                <w:color w:val="000000" w:themeColor="text1"/>
+                <w:sz w:val="24"/>
+                <w:szCs w:val="24"/>
+                <w:shd w:val="clear" w:color="auto" w:fill="FFFFFF"/>
+                <w:lang w:val="vi-VN"/>
+              </w:rPr>
+              <w:t xml:space="preserve"> một DVD, </w:t>
+            </w:r>
+            <w:r>
+              <w:rPr>
+                <w:color w:val="000000" w:themeColor="text1"/>
+                <w:sz w:val="24"/>
+                <w:szCs w:val="24"/>
+                <w:shd w:val="clear" w:color="auto" w:fill="FFFFFF"/>
+                <w:lang w:val="vi-VN"/>
+              </w:rPr>
+              <w:t>mỗi phương thức chỉ lấy thông tin một trường dữ liệu riêng biệt</w:t>
+            </w:r>
+          </w:p>
+        </w:tc>
+        <w:tc>
+          <w:tcPr>
+            <w:tcW w:w="2946" w:type="dxa"/>
           </w:tcPr>
           <w:p>
             <w:pPr>
@@ -2305,264 +1676,28 @@
               <w:adjustRightInd w:val="0"/>
               <w:jc w:val="both"/>
               <w:rPr>
-                <w:color w:val="000000" w:themeColor="text1"/>
+                <w:rFonts w:eastAsiaTheme="minorHAnsi"/>
+                <w:color w:val="000000" w:themeColor="text1"/>
+                <w:sz w:val="24"/>
+                <w:szCs w:val="24"/>
+                <w:lang w:val="vi-VN"/>
+              </w:rPr>
+            </w:pPr>
+            <w:r>
+              <w:rPr>
+                <w:color w:val="000000" w:themeColor="text1"/>
+                <w:sz w:val="24"/>
+                <w:szCs w:val="24"/>
                 <w:shd w:val="clear" w:color="auto" w:fill="FFFFFF"/>
                 <w:lang w:val="vi-VN"/>
               </w:rPr>
-            </w:pPr>
-            <w:r>
-              <w:rPr>
-                <w:color w:val="000000" w:themeColor="text1"/>
-                <w:shd w:val="clear" w:color="auto" w:fill="FFFFFF"/>
-                <w:lang w:val="vi-VN"/>
-              </w:rPr>
-              <w:t>Sequential Cohesion</w:t>
-            </w:r>
-          </w:p>
-        </w:tc>
-      </w:tr>
-      <w:tr>
-        <w:tc>
-          <w:tcPr>
-            <w:tcW w:w="2189" w:type="dxa"/>
-          </w:tcPr>
-          <w:p>
-            <w:pPr>
-              <w:rPr>
-                <w:color w:val="000000" w:themeColor="text1"/>
-                <w:sz w:val="24"/>
-                <w:szCs w:val="24"/>
-              </w:rPr>
-            </w:pPr>
-            <w:r>
-              <w:rPr>
-                <w:color w:val="000000" w:themeColor="text1"/>
-                <w:sz w:val="24"/>
-                <w:szCs w:val="24"/>
-                <w:lang w:val="vi-VN"/>
-              </w:rPr>
-              <w:t>CD</w:t>
-            </w:r>
-          </w:p>
-        </w:tc>
-        <w:tc>
-          <w:tcPr>
-            <w:tcW w:w="2626" w:type="dxa"/>
-          </w:tcPr>
-          <w:p>
-            <w:pPr>
-              <w:autoSpaceDE w:val="0"/>
-              <w:autoSpaceDN w:val="0"/>
-              <w:adjustRightInd w:val="0"/>
-              <w:rPr>
-                <w:rFonts w:eastAsiaTheme="minorHAnsi"/>
-                <w:color w:val="000000" w:themeColor="text1"/>
-                <w:sz w:val="24"/>
-                <w:szCs w:val="24"/>
-                <w:lang w:val="vi-VN"/>
-              </w:rPr>
-            </w:pPr>
-            <w:r>
-              <w:rPr>
-                <w:rFonts w:eastAsiaTheme="minorHAnsi"/>
-                <w:color w:val="000000" w:themeColor="text1"/>
-                <w:sz w:val="24"/>
-                <w:szCs w:val="24"/>
-                <w:lang w:val="vi-VN"/>
-              </w:rPr>
-              <w:t xml:space="preserve">Lớp CD có mức độ cohesion </w:t>
-            </w:r>
-            <w:proofErr w:type="spellStart"/>
-            <w:r>
-              <w:rPr>
-                <w:rFonts w:eastAsiaTheme="minorHAnsi"/>
-                <w:color w:val="000000" w:themeColor="text1"/>
-                <w:sz w:val="24"/>
-                <w:szCs w:val="24"/>
-              </w:rPr>
-              <w:t>thấp</w:t>
-            </w:r>
-            <w:proofErr w:type="spellEnd"/>
-            <w:r>
-              <w:rPr>
-                <w:rFonts w:eastAsiaTheme="minorHAnsi"/>
-                <w:color w:val="000000" w:themeColor="text1"/>
-                <w:sz w:val="24"/>
-                <w:szCs w:val="24"/>
-                <w:lang w:val="vi-VN"/>
-              </w:rPr>
-              <w:t xml:space="preserve"> vì các phương thức như getArtist, getRecordLabel, getMusicType, getReleasedDate </w:t>
-            </w:r>
-            <w:r>
-              <w:rPr>
-                <w:rFonts w:eastAsiaTheme="minorHAnsi"/>
-                <w:color w:val="000000" w:themeColor="text1"/>
-                <w:sz w:val="24"/>
-                <w:szCs w:val="24"/>
-              </w:rPr>
-              <w:t>chỉ lấy thông tin của một trường trong lớp CD</w:t>
-            </w:r>
-            <w:r>
-              <w:rPr>
-                <w:rFonts w:eastAsiaTheme="minorHAnsi"/>
-                <w:color w:val="000000" w:themeColor="text1"/>
-                <w:sz w:val="24"/>
-                <w:szCs w:val="24"/>
-                <w:lang w:val="vi-VN"/>
-              </w:rPr>
-              <w:t>.</w:t>
-            </w:r>
-          </w:p>
-        </w:tc>
-        <w:tc>
-          <w:tcPr>
-            <w:tcW w:w="2946" w:type="dxa"/>
-          </w:tcPr>
-          <w:p>
-            <w:pPr>
-              <w:jc w:val="both"/>
-              <w:rPr>
-                <w:color w:val="000000" w:themeColor="text1"/>
-                <w:sz w:val="24"/>
-                <w:szCs w:val="24"/>
-                <w:lang w:val="vi-VN"/>
-              </w:rPr>
-            </w:pPr>
-            <w:r>
-              <w:rPr>
-                <w:color w:val="000000" w:themeColor="text1"/>
-                <w:sz w:val="24"/>
-                <w:szCs w:val="24"/>
-                <w:shd w:val="clear" w:color="auto" w:fill="FFFFFF"/>
-                <w:lang w:val="vi-VN"/>
-              </w:rPr>
-              <w:t>Các phương thức có thể được nhóm lại thành các nhóm hợp lý hơn để tăng tính đóng gói và giảm sự phân tán.</w:t>
-            </w:r>
-          </w:p>
-          <w:p>
-            <w:pPr>
-              <w:jc w:val="both"/>
-              <w:rPr>
-                <w:color w:val="000000" w:themeColor="text1"/>
-                <w:sz w:val="24"/>
-                <w:szCs w:val="24"/>
-                <w:shd w:val="clear" w:color="auto" w:fill="FFFFFF"/>
-                <w:lang w:val="vi-VN"/>
-              </w:rPr>
-            </w:pPr>
+              <w:t>Có thể nhóm các phương thức truy cập và cập nhật thông tin DVD thành một</w:t>
+            </w:r>
           </w:p>
         </w:tc>
         <w:tc>
           <w:tcPr>
             <w:tcW w:w="2299" w:type="dxa"/>
-          </w:tcPr>
-          <w:p>
-            <w:pPr>
-              <w:jc w:val="both"/>
-              <w:rPr>
-                <w:color w:val="000000" w:themeColor="text1"/>
-                <w:shd w:val="clear" w:color="auto" w:fill="FFFFFF"/>
-                <w:lang w:val="vi-VN"/>
-              </w:rPr>
-            </w:pPr>
-            <w:r>
-              <w:rPr>
-                <w:color w:val="000000" w:themeColor="text1"/>
-                <w:shd w:val="clear" w:color="auto" w:fill="FFFFFF"/>
-                <w:lang w:val="vi-VN"/>
-              </w:rPr>
-              <w:t>Communicational Cohesion</w:t>
-            </w:r>
-          </w:p>
-        </w:tc>
-      </w:tr>
-      <w:tr>
-        <w:tc>
-          <w:tcPr>
-            <w:tcW w:w="2189" w:type="dxa"/>
-          </w:tcPr>
-          <w:p>
-            <w:pPr>
-              <w:rPr>
-                <w:color w:val="000000" w:themeColor="text1"/>
-                <w:sz w:val="24"/>
-                <w:szCs w:val="24"/>
-                <w:lang w:val="vi-VN"/>
-              </w:rPr>
-            </w:pPr>
-            <w:r>
-              <w:rPr>
-                <w:color w:val="000000" w:themeColor="text1"/>
-                <w:sz w:val="24"/>
-                <w:szCs w:val="24"/>
-                <w:lang w:val="vi-VN"/>
-              </w:rPr>
-              <w:t>CD</w:t>
-            </w:r>
-          </w:p>
-        </w:tc>
-        <w:tc>
-          <w:tcPr>
-            <w:tcW w:w="2626" w:type="dxa"/>
-          </w:tcPr>
-          <w:p>
-            <w:pPr>
-              <w:autoSpaceDE w:val="0"/>
-              <w:autoSpaceDN w:val="0"/>
-              <w:adjustRightInd w:val="0"/>
-              <w:rPr>
-                <w:rFonts w:eastAsiaTheme="minorHAnsi"/>
-                <w:color w:val="000000" w:themeColor="text1"/>
-                <w:sz w:val="24"/>
-                <w:szCs w:val="24"/>
-                <w:lang w:val="vi-VN"/>
-              </w:rPr>
-            </w:pPr>
-            <w:r>
-              <w:rPr>
-                <w:rFonts w:eastAsiaTheme="minorHAnsi"/>
-                <w:color w:val="000000" w:themeColor="text1"/>
-                <w:sz w:val="24"/>
-                <w:szCs w:val="24"/>
-                <w:lang w:val="vi-VN"/>
-              </w:rPr>
-              <w:t xml:space="preserve">Phương thức getMediaById </w:t>
-            </w:r>
-            <w:r>
-              <w:rPr>
-                <w:rFonts w:eastAsiaTheme="minorHAnsi"/>
-                <w:color w:val="000000" w:themeColor="text1"/>
-                <w:sz w:val="24"/>
-                <w:szCs w:val="24"/>
-                <w:lang w:val="vi-VN"/>
-              </w:rPr>
-              <w:t xml:space="preserve">chứa thành phần làm việc với DB =&gt; </w:t>
-            </w:r>
-            <w:r>
-              <w:rPr>
-                <w:rFonts w:eastAsiaTheme="minorHAnsi"/>
-                <w:color w:val="000000" w:themeColor="text1"/>
-                <w:sz w:val="24"/>
-                <w:szCs w:val="24"/>
-                <w:lang w:val="vi-VN"/>
-              </w:rPr>
-              <w:t>lớp CD</w:t>
-            </w:r>
-            <w:r>
-              <w:rPr>
-                <w:rFonts w:eastAsiaTheme="minorHAnsi"/>
-                <w:color w:val="000000" w:themeColor="text1"/>
-                <w:sz w:val="24"/>
-                <w:szCs w:val="24"/>
-                <w:lang w:val="vi-VN"/>
-              </w:rPr>
-              <w:t xml:space="preserve"> thực hiện nhiều công việc (vừa thao tác với entity, instance, vừa thao tác với DB)</w:t>
-            </w:r>
-          </w:p>
-        </w:tc>
-        <w:tc>
-          <w:tcPr>
-            <w:tcW w:w="2946" w:type="dxa"/>
           </w:tcPr>
           <w:p>
             <w:pPr>
@@ -2571,28 +1706,109 @@
               <w:adjustRightInd w:val="0"/>
               <w:jc w:val="both"/>
               <w:rPr>
-                <w:rFonts w:eastAsiaTheme="minorHAnsi"/>
-                <w:color w:val="000000" w:themeColor="text1"/>
-                <w:sz w:val="24"/>
-                <w:szCs w:val="24"/>
-                <w:lang w:val="vi-VN"/>
-              </w:rPr>
-            </w:pPr>
-            <w:r>
-              <w:rPr>
-                <w:rFonts w:eastAsiaTheme="minorHAnsi"/>
-                <w:color w:val="000000" w:themeColor="text1"/>
-                <w:sz w:val="24"/>
-                <w:szCs w:val="24"/>
-                <w:lang w:val="vi-VN"/>
-              </w:rPr>
-              <w:t>Tách logic làm việc với DB liên quan tới CD sang CDDAO</w:t>
-            </w:r>
-          </w:p>
-        </w:tc>
-        <w:tc>
-          <w:tcPr>
-            <w:tcW w:w="2299" w:type="dxa"/>
+                <w:color w:val="000000" w:themeColor="text1"/>
+                <w:shd w:val="clear" w:color="auto" w:fill="FFFFFF"/>
+                <w:lang w:val="vi-VN"/>
+              </w:rPr>
+            </w:pPr>
+            <w:r>
+              <w:rPr>
+                <w:color w:val="000000" w:themeColor="text1"/>
+                <w:shd w:val="clear" w:color="auto" w:fill="FFFFFF"/>
+                <w:lang w:val="vi-VN"/>
+              </w:rPr>
+              <w:t>Communicational Cohesion</w:t>
+            </w:r>
+          </w:p>
+        </w:tc>
+      </w:tr>
+      <w:tr>
+        <w:tc>
+          <w:tcPr>
+            <w:tcW w:w="2189" w:type="dxa"/>
+          </w:tcPr>
+          <w:p>
+            <w:pPr>
+              <w:rPr>
+                <w:color w:val="000000" w:themeColor="text1"/>
+                <w:sz w:val="24"/>
+                <w:szCs w:val="24"/>
+                <w:lang w:val="vi-VN"/>
+              </w:rPr>
+            </w:pPr>
+            <w:r>
+              <w:rPr>
+                <w:color w:val="000000" w:themeColor="text1"/>
+                <w:sz w:val="24"/>
+                <w:szCs w:val="24"/>
+                <w:lang w:val="vi-VN"/>
+              </w:rPr>
+              <w:t>DVD</w:t>
+            </w:r>
+          </w:p>
+        </w:tc>
+        <w:tc>
+          <w:tcPr>
+            <w:tcW w:w="2626" w:type="dxa"/>
+          </w:tcPr>
+          <w:p>
+            <w:pPr>
+              <w:autoSpaceDE w:val="0"/>
+              <w:autoSpaceDN w:val="0"/>
+              <w:adjustRightInd w:val="0"/>
+              <w:rPr>
+                <w:rFonts w:eastAsiaTheme="minorHAnsi"/>
+                <w:color w:val="000000" w:themeColor="text1"/>
+                <w:sz w:val="24"/>
+                <w:szCs w:val="24"/>
+                <w:lang w:val="vi-VN"/>
+              </w:rPr>
+            </w:pPr>
+            <w:r>
+              <w:rPr>
+                <w:rFonts w:eastAsiaTheme="minorHAnsi"/>
+                <w:color w:val="000000" w:themeColor="text1"/>
+                <w:sz w:val="24"/>
+                <w:szCs w:val="24"/>
+                <w:lang w:val="vi-VN"/>
+              </w:rPr>
+              <w:t xml:space="preserve">Phương thức getMediaById </w:t>
+            </w:r>
+            <w:r>
+              <w:rPr>
+                <w:rFonts w:eastAsiaTheme="minorHAnsi"/>
+                <w:color w:val="000000" w:themeColor="text1"/>
+                <w:sz w:val="24"/>
+                <w:szCs w:val="24"/>
+                <w:lang w:val="vi-VN"/>
+              </w:rPr>
+              <w:t xml:space="preserve">chứa thành phần làm việc với DB =&gt; </w:t>
+            </w:r>
+            <w:r>
+              <w:rPr>
+                <w:rFonts w:eastAsiaTheme="minorHAnsi"/>
+                <w:color w:val="000000" w:themeColor="text1"/>
+                <w:sz w:val="24"/>
+                <w:szCs w:val="24"/>
+                <w:lang w:val="vi-VN"/>
+              </w:rPr>
+              <w:t>lớp CD</w:t>
+            </w:r>
+            <w:r>
+              <w:rPr>
+                <w:rFonts w:eastAsiaTheme="minorHAnsi"/>
+                <w:color w:val="000000" w:themeColor="text1"/>
+                <w:sz w:val="24"/>
+                <w:szCs w:val="24"/>
+                <w:lang w:val="vi-VN"/>
+              </w:rPr>
+              <w:t xml:space="preserve"> thực hiện nhiều công việc (vừa thao tác với entity, instance, vừa thao tác với DB)</w:t>
+            </w:r>
+          </w:p>
+        </w:tc>
+        <w:tc>
+          <w:tcPr>
+            <w:tcW w:w="2946" w:type="dxa"/>
           </w:tcPr>
           <w:p>
             <w:pPr>
@@ -2603,146 +1819,26 @@
               <w:rPr>
                 <w:rFonts w:eastAsiaTheme="minorHAnsi"/>
                 <w:color w:val="000000" w:themeColor="text1"/>
-                <w:lang w:val="vi-VN"/>
-              </w:rPr>
-            </w:pPr>
-            <w:r>
-              <w:rPr>
-                <w:rFonts w:eastAsiaTheme="minorHAnsi"/>
-                <w:color w:val="000000" w:themeColor="text1"/>
-                <w:lang w:val="vi-VN"/>
-              </w:rPr>
-              <w:t>Sequential Cohesion</w:t>
-            </w:r>
-          </w:p>
-        </w:tc>
-      </w:tr>
-      <w:tr>
-        <w:tc>
-          <w:tcPr>
-            <w:tcW w:w="2189" w:type="dxa"/>
-          </w:tcPr>
-          <w:p>
-            <w:pPr>
-              <w:rPr>
-                <w:color w:val="000000" w:themeColor="text1"/>
-                <w:sz w:val="24"/>
-                <w:szCs w:val="24"/>
-                <w:lang w:val="vi-VN"/>
-              </w:rPr>
-            </w:pPr>
-            <w:r>
-              <w:rPr>
-                <w:color w:val="000000" w:themeColor="text1"/>
-                <w:sz w:val="24"/>
-                <w:szCs w:val="24"/>
-                <w:lang w:val="vi-VN"/>
-              </w:rPr>
-              <w:t>DVD</w:t>
-            </w:r>
-          </w:p>
-        </w:tc>
-        <w:tc>
-          <w:tcPr>
-            <w:tcW w:w="2626" w:type="dxa"/>
-          </w:tcPr>
-          <w:p>
-            <w:pPr>
-              <w:autoSpaceDE w:val="0"/>
-              <w:autoSpaceDN w:val="0"/>
-              <w:adjustRightInd w:val="0"/>
-              <w:rPr>
-                <w:rFonts w:eastAsiaTheme="minorHAnsi"/>
-                <w:color w:val="000000" w:themeColor="text1"/>
-                <w:sz w:val="24"/>
-                <w:szCs w:val="24"/>
-                <w:lang w:val="vi-VN"/>
-              </w:rPr>
-            </w:pPr>
-            <w:r>
-              <w:rPr>
-                <w:color w:val="000000" w:themeColor="text1"/>
-                <w:sz w:val="24"/>
-                <w:szCs w:val="24"/>
-                <w:shd w:val="clear" w:color="auto" w:fill="FFFFFF"/>
-                <w:lang w:val="vi-VN"/>
-              </w:rPr>
-              <w:t xml:space="preserve">Lớp </w:t>
-            </w:r>
-            <w:r>
-              <w:rPr>
-                <w:color w:val="000000" w:themeColor="text1"/>
-                <w:sz w:val="24"/>
-                <w:szCs w:val="24"/>
-                <w:lang w:val="vi-VN"/>
-              </w:rPr>
-              <w:t>DVD</w:t>
-            </w:r>
-            <w:r>
-              <w:rPr>
-                <w:color w:val="000000" w:themeColor="text1"/>
-                <w:sz w:val="24"/>
-                <w:szCs w:val="24"/>
-                <w:shd w:val="clear" w:color="auto" w:fill="FFFFFF"/>
-                <w:lang w:val="vi-VN"/>
-              </w:rPr>
-              <w:t xml:space="preserve"> có các phương thức </w:t>
-            </w:r>
-            <w:r>
-              <w:rPr>
-                <w:color w:val="000000" w:themeColor="text1"/>
-                <w:sz w:val="24"/>
-                <w:szCs w:val="24"/>
-                <w:shd w:val="clear" w:color="auto" w:fill="FFFFFF"/>
-                <w:lang w:val="vi-VN"/>
-              </w:rPr>
-              <w:t xml:space="preserve">getter </w:t>
-            </w:r>
-            <w:r>
-              <w:rPr>
-                <w:color w:val="000000" w:themeColor="text1"/>
-                <w:sz w:val="24"/>
-                <w:szCs w:val="24"/>
-                <w:shd w:val="clear" w:color="auto" w:fill="FFFFFF"/>
-                <w:lang w:val="vi-VN"/>
-              </w:rPr>
-              <w:t xml:space="preserve">liên quan đến thông tin </w:t>
-            </w:r>
-            <w:r>
-              <w:rPr>
-                <w:color w:val="000000" w:themeColor="text1"/>
-                <w:sz w:val="24"/>
-                <w:szCs w:val="24"/>
-                <w:shd w:val="clear" w:color="auto" w:fill="FFFFFF"/>
-                <w:lang w:val="vi-VN"/>
-              </w:rPr>
-              <w:t>của</w:t>
-            </w:r>
-            <w:r>
-              <w:rPr>
-                <w:color w:val="000000" w:themeColor="text1"/>
-                <w:sz w:val="24"/>
-                <w:szCs w:val="24"/>
-                <w:shd w:val="clear" w:color="auto" w:fill="FFFFFF"/>
-                <w:lang w:val="vi-VN"/>
-              </w:rPr>
-              <w:t xml:space="preserve"> một DVD, </w:t>
-            </w:r>
-            <w:r>
-              <w:rPr>
-                <w:color w:val="000000" w:themeColor="text1"/>
-                <w:sz w:val="24"/>
-                <w:szCs w:val="24"/>
-                <w:shd w:val="clear" w:color="auto" w:fill="FFFFFF"/>
-                <w:lang w:val="vi-VN"/>
-              </w:rPr>
-              <w:t>mỗi phương thức chỉ lấy thông tin một trường dữ liệu riêng biệt</w:t>
-            </w:r>
-          </w:p>
-        </w:tc>
-        <w:tc>
-          <w:tcPr>
-            <w:tcW w:w="2946" w:type="dxa"/>
+                <w:sz w:val="24"/>
+                <w:szCs w:val="24"/>
+                <w:lang w:val="vi-VN"/>
+              </w:rPr>
+            </w:pPr>
+            <w:r>
+              <w:rPr>
+                <w:rFonts w:eastAsiaTheme="minorHAnsi"/>
+                <w:color w:val="000000" w:themeColor="text1"/>
+                <w:sz w:val="24"/>
+                <w:szCs w:val="24"/>
+                <w:lang w:val="vi-VN"/>
+              </w:rPr>
+              <w:t>Tách logic làm việc với DB liên quan tới DVD sang DVDDAO</w:t>
+            </w:r>
+          </w:p>
+        </w:tc>
+        <w:tc>
+          <w:tcPr>
+            <w:tcW w:w="2299" w:type="dxa"/>
           </w:tcPr>
           <w:p>
             <w:pPr>
@@ -2753,26 +1849,118 @@
               <w:rPr>
                 <w:rFonts w:eastAsiaTheme="minorHAnsi"/>
                 <w:color w:val="000000" w:themeColor="text1"/>
-                <w:sz w:val="24"/>
-                <w:szCs w:val="24"/>
-                <w:lang w:val="vi-VN"/>
-              </w:rPr>
-            </w:pPr>
-            <w:r>
-              <w:rPr>
-                <w:color w:val="000000" w:themeColor="text1"/>
-                <w:sz w:val="24"/>
-                <w:szCs w:val="24"/>
-                <w:shd w:val="clear" w:color="auto" w:fill="FFFFFF"/>
-                <w:lang w:val="vi-VN"/>
-              </w:rPr>
-              <w:t>Có thể nhóm các phương thức truy cập và cập nhật thông tin DVD thành một</w:t>
-            </w:r>
-          </w:p>
-        </w:tc>
-        <w:tc>
-          <w:tcPr>
-            <w:tcW w:w="2299" w:type="dxa"/>
+                <w:lang w:val="vi-VN"/>
+              </w:rPr>
+            </w:pPr>
+            <w:r>
+              <w:rPr>
+                <w:rFonts w:eastAsiaTheme="minorHAnsi"/>
+                <w:color w:val="000000" w:themeColor="text1"/>
+                <w:lang w:val="vi-VN"/>
+              </w:rPr>
+              <w:t>Sequential Cohesion</w:t>
+            </w:r>
+          </w:p>
+        </w:tc>
+      </w:tr>
+      <w:tr>
+        <w:tc>
+          <w:tcPr>
+            <w:tcW w:w="2189" w:type="dxa"/>
+          </w:tcPr>
+          <w:p>
+            <w:pPr>
+              <w:rPr>
+                <w:color w:val="000000" w:themeColor="text1"/>
+                <w:sz w:val="24"/>
+                <w:szCs w:val="24"/>
+                <w:lang w:val="vi-VN"/>
+              </w:rPr>
+            </w:pPr>
+            <w:r>
+              <w:rPr>
+                <w:color w:val="000000" w:themeColor="text1"/>
+                <w:sz w:val="24"/>
+                <w:szCs w:val="24"/>
+                <w:lang w:val="vi-VN"/>
+              </w:rPr>
+              <w:t xml:space="preserve">Media </w:t>
+            </w:r>
+          </w:p>
+        </w:tc>
+        <w:tc>
+          <w:tcPr>
+            <w:tcW w:w="2626" w:type="dxa"/>
+          </w:tcPr>
+          <w:p>
+            <w:pPr>
+              <w:autoSpaceDE w:val="0"/>
+              <w:autoSpaceDN w:val="0"/>
+              <w:adjustRightInd w:val="0"/>
+              <w:rPr>
+                <w:rFonts w:eastAsiaTheme="minorHAnsi"/>
+                <w:color w:val="000000" w:themeColor="text1"/>
+                <w:sz w:val="24"/>
+                <w:szCs w:val="24"/>
+                <w:lang w:val="vi-VN"/>
+              </w:rPr>
+            </w:pPr>
+            <w:r>
+              <w:rPr>
+                <w:rFonts w:eastAsiaTheme="minorHAnsi"/>
+                <w:color w:val="000000" w:themeColor="text1"/>
+                <w:sz w:val="24"/>
+                <w:szCs w:val="24"/>
+                <w:lang w:val="vi-VN"/>
+              </w:rPr>
+              <w:t xml:space="preserve">Phương thức getMediaById </w:t>
+            </w:r>
+            <w:r>
+              <w:rPr>
+                <w:rFonts w:eastAsiaTheme="minorHAnsi"/>
+                <w:color w:val="000000" w:themeColor="text1"/>
+                <w:sz w:val="24"/>
+                <w:szCs w:val="24"/>
+                <w:lang w:val="vi-VN"/>
+              </w:rPr>
+              <w:t xml:space="preserve">chứa thành phần làm việc với DB =&gt; </w:t>
+            </w:r>
+            <w:r>
+              <w:rPr>
+                <w:rFonts w:eastAsiaTheme="minorHAnsi"/>
+                <w:color w:val="000000" w:themeColor="text1"/>
+                <w:sz w:val="24"/>
+                <w:szCs w:val="24"/>
+                <w:lang w:val="vi-VN"/>
+              </w:rPr>
+              <w:t>lớp CD</w:t>
+            </w:r>
+            <w:r>
+              <w:rPr>
+                <w:rFonts w:eastAsiaTheme="minorHAnsi"/>
+                <w:color w:val="000000" w:themeColor="text1"/>
+                <w:sz w:val="24"/>
+                <w:szCs w:val="24"/>
+                <w:lang w:val="vi-VN"/>
+              </w:rPr>
+              <w:t xml:space="preserve"> thực hiện </w:t>
+            </w:r>
+            <w:r>
+              <w:rPr>
+                <w:rFonts w:eastAsiaTheme="minorHAnsi"/>
+                <w:color w:val="000000" w:themeColor="text1"/>
+                <w:sz w:val="24"/>
+                <w:szCs w:val="24"/>
+                <w:lang w:val="vi-VN"/>
+              </w:rPr>
+              <w:lastRenderedPageBreak/>
+              <w:t>nhiều công việc (vừa thao tác với entity, instance, vừa thao tác với DB)</w:t>
+            </w:r>
+          </w:p>
+        </w:tc>
+        <w:tc>
+          <w:tcPr>
+            <w:tcW w:w="2946" w:type="dxa"/>
           </w:tcPr>
           <w:p>
             <w:pPr>
@@ -2781,84 +1969,12 @@
               <w:adjustRightInd w:val="0"/>
               <w:jc w:val="both"/>
               <w:rPr>
-                <w:color w:val="000000" w:themeColor="text1"/>
-                <w:shd w:val="clear" w:color="auto" w:fill="FFFFFF"/>
-                <w:lang w:val="vi-VN"/>
-              </w:rPr>
-            </w:pPr>
-            <w:r>
-              <w:rPr>
-                <w:color w:val="000000" w:themeColor="text1"/>
-                <w:shd w:val="clear" w:color="auto" w:fill="FFFFFF"/>
-                <w:lang w:val="vi-VN"/>
-              </w:rPr>
-              <w:t>Communicational Cohesion</w:t>
-            </w:r>
-          </w:p>
-        </w:tc>
-      </w:tr>
-      <w:tr>
-        <w:tc>
-          <w:tcPr>
-            <w:tcW w:w="2189" w:type="dxa"/>
-          </w:tcPr>
-          <w:p>
-            <w:pPr>
-              <w:rPr>
-                <w:color w:val="000000" w:themeColor="text1"/>
-                <w:sz w:val="24"/>
-                <w:szCs w:val="24"/>
-                <w:lang w:val="vi-VN"/>
-              </w:rPr>
-            </w:pPr>
-            <w:r>
-              <w:rPr>
-                <w:color w:val="000000" w:themeColor="text1"/>
-                <w:sz w:val="24"/>
-                <w:szCs w:val="24"/>
-                <w:lang w:val="vi-VN"/>
-              </w:rPr>
-              <w:t>DVD</w:t>
-            </w:r>
-          </w:p>
-        </w:tc>
-        <w:tc>
-          <w:tcPr>
-            <w:tcW w:w="2626" w:type="dxa"/>
-          </w:tcPr>
-          <w:p>
-            <w:pPr>
-              <w:autoSpaceDE w:val="0"/>
-              <w:autoSpaceDN w:val="0"/>
-              <w:adjustRightInd w:val="0"/>
-              <w:rPr>
-                <w:rFonts w:eastAsiaTheme="minorHAnsi"/>
-                <w:color w:val="000000" w:themeColor="text1"/>
-                <w:sz w:val="24"/>
-                <w:szCs w:val="24"/>
-                <w:lang w:val="vi-VN"/>
-              </w:rPr>
-            </w:pPr>
-            <w:r>
-              <w:rPr>
-                <w:rFonts w:eastAsiaTheme="minorHAnsi"/>
-                <w:color w:val="000000" w:themeColor="text1"/>
-                <w:sz w:val="24"/>
-                <w:szCs w:val="24"/>
-                <w:lang w:val="vi-VN"/>
-              </w:rPr>
-              <w:t xml:space="preserve">Phương thức getMediaById </w:t>
-            </w:r>
-            <w:r>
-              <w:rPr>
-                <w:rFonts w:eastAsiaTheme="minorHAnsi"/>
-                <w:color w:val="000000" w:themeColor="text1"/>
-                <w:sz w:val="24"/>
-                <w:szCs w:val="24"/>
-                <w:lang w:val="vi-VN"/>
-              </w:rPr>
-              <w:t xml:space="preserve">chứa thành phần làm việc với </w:t>
-            </w:r>
+                <w:rFonts w:eastAsiaTheme="minorHAnsi"/>
+                <w:color w:val="000000" w:themeColor="text1"/>
+                <w:sz w:val="24"/>
+                <w:szCs w:val="24"/>
+              </w:rPr>
+            </w:pPr>
             <w:r>
               <w:rPr>
                 <w:rFonts w:eastAsiaTheme="minorHAnsi"/>
@@ -2868,197 +1984,6 @@
                 <w:lang w:val="vi-VN"/>
               </w:rPr>
               <w:lastRenderedPageBreak/>
-              <w:t xml:space="preserve">DB =&gt; </w:t>
-            </w:r>
-            <w:r>
-              <w:rPr>
-                <w:rFonts w:eastAsiaTheme="minorHAnsi"/>
-                <w:color w:val="000000" w:themeColor="text1"/>
-                <w:sz w:val="24"/>
-                <w:szCs w:val="24"/>
-                <w:lang w:val="vi-VN"/>
-              </w:rPr>
-              <w:t>lớp CD</w:t>
-            </w:r>
-            <w:r>
-              <w:rPr>
-                <w:rFonts w:eastAsiaTheme="minorHAnsi"/>
-                <w:color w:val="000000" w:themeColor="text1"/>
-                <w:sz w:val="24"/>
-                <w:szCs w:val="24"/>
-                <w:lang w:val="vi-VN"/>
-              </w:rPr>
-              <w:t xml:space="preserve"> thực hiện nhiều công việc (vừa thao tác với entity, instance, vừa thao tác với DB)</w:t>
-            </w:r>
-          </w:p>
-        </w:tc>
-        <w:tc>
-          <w:tcPr>
-            <w:tcW w:w="2946" w:type="dxa"/>
-          </w:tcPr>
-          <w:p>
-            <w:pPr>
-              <w:autoSpaceDE w:val="0"/>
-              <w:autoSpaceDN w:val="0"/>
-              <w:adjustRightInd w:val="0"/>
-              <w:jc w:val="both"/>
-              <w:rPr>
-                <w:rFonts w:eastAsiaTheme="minorHAnsi"/>
-                <w:color w:val="000000" w:themeColor="text1"/>
-                <w:sz w:val="24"/>
-                <w:szCs w:val="24"/>
-                <w:lang w:val="vi-VN"/>
-              </w:rPr>
-            </w:pPr>
-            <w:r>
-              <w:rPr>
-                <w:rFonts w:eastAsiaTheme="minorHAnsi"/>
-                <w:color w:val="000000" w:themeColor="text1"/>
-                <w:sz w:val="24"/>
-                <w:szCs w:val="24"/>
-                <w:lang w:val="vi-VN"/>
-              </w:rPr>
-              <w:lastRenderedPageBreak/>
-              <w:t>Tách logic làm việc với DB liên quan tới DVD sang DVDDAO</w:t>
-            </w:r>
-          </w:p>
-        </w:tc>
-        <w:tc>
-          <w:tcPr>
-            <w:tcW w:w="2299" w:type="dxa"/>
-          </w:tcPr>
-          <w:p>
-            <w:pPr>
-              <w:autoSpaceDE w:val="0"/>
-              <w:autoSpaceDN w:val="0"/>
-              <w:adjustRightInd w:val="0"/>
-              <w:jc w:val="both"/>
-              <w:rPr>
-                <w:rFonts w:eastAsiaTheme="minorHAnsi"/>
-                <w:color w:val="000000" w:themeColor="text1"/>
-                <w:lang w:val="vi-VN"/>
-              </w:rPr>
-            </w:pPr>
-            <w:r>
-              <w:rPr>
-                <w:rFonts w:eastAsiaTheme="minorHAnsi"/>
-                <w:color w:val="000000" w:themeColor="text1"/>
-                <w:lang w:val="vi-VN"/>
-              </w:rPr>
-              <w:t>Sequential Cohesion</w:t>
-            </w:r>
-          </w:p>
-        </w:tc>
-      </w:tr>
-      <w:tr>
-        <w:tc>
-          <w:tcPr>
-            <w:tcW w:w="2189" w:type="dxa"/>
-          </w:tcPr>
-          <w:p>
-            <w:pPr>
-              <w:rPr>
-                <w:color w:val="000000" w:themeColor="text1"/>
-                <w:sz w:val="24"/>
-                <w:szCs w:val="24"/>
-                <w:lang w:val="vi-VN"/>
-              </w:rPr>
-            </w:pPr>
-            <w:r>
-              <w:rPr>
-                <w:color w:val="000000" w:themeColor="text1"/>
-                <w:sz w:val="24"/>
-                <w:szCs w:val="24"/>
-                <w:lang w:val="vi-VN"/>
-              </w:rPr>
-              <w:t xml:space="preserve">Media </w:t>
-            </w:r>
-          </w:p>
-        </w:tc>
-        <w:tc>
-          <w:tcPr>
-            <w:tcW w:w="2626" w:type="dxa"/>
-          </w:tcPr>
-          <w:p>
-            <w:pPr>
-              <w:autoSpaceDE w:val="0"/>
-              <w:autoSpaceDN w:val="0"/>
-              <w:adjustRightInd w:val="0"/>
-              <w:rPr>
-                <w:rFonts w:eastAsiaTheme="minorHAnsi"/>
-                <w:color w:val="000000" w:themeColor="text1"/>
-                <w:sz w:val="24"/>
-                <w:szCs w:val="24"/>
-                <w:lang w:val="vi-VN"/>
-              </w:rPr>
-            </w:pPr>
-            <w:r>
-              <w:rPr>
-                <w:rFonts w:eastAsiaTheme="minorHAnsi"/>
-                <w:color w:val="000000" w:themeColor="text1"/>
-                <w:sz w:val="24"/>
-                <w:szCs w:val="24"/>
-                <w:lang w:val="vi-VN"/>
-              </w:rPr>
-              <w:t xml:space="preserve">Phương thức getMediaById </w:t>
-            </w:r>
-            <w:r>
-              <w:rPr>
-                <w:rFonts w:eastAsiaTheme="minorHAnsi"/>
-                <w:color w:val="000000" w:themeColor="text1"/>
-                <w:sz w:val="24"/>
-                <w:szCs w:val="24"/>
-                <w:lang w:val="vi-VN"/>
-              </w:rPr>
-              <w:t xml:space="preserve">chứa thành phần làm việc với DB =&gt; </w:t>
-            </w:r>
-            <w:r>
-              <w:rPr>
-                <w:rFonts w:eastAsiaTheme="minorHAnsi"/>
-                <w:color w:val="000000" w:themeColor="text1"/>
-                <w:sz w:val="24"/>
-                <w:szCs w:val="24"/>
-                <w:lang w:val="vi-VN"/>
-              </w:rPr>
-              <w:t>lớp CD</w:t>
-            </w:r>
-            <w:r>
-              <w:rPr>
-                <w:rFonts w:eastAsiaTheme="minorHAnsi"/>
-                <w:color w:val="000000" w:themeColor="text1"/>
-                <w:sz w:val="24"/>
-                <w:szCs w:val="24"/>
-                <w:lang w:val="vi-VN"/>
-              </w:rPr>
-              <w:t xml:space="preserve"> thực hiện nhiều công việc (vừa thao tác với entity, instance, vừa thao tác với DB)</w:t>
-            </w:r>
-          </w:p>
-        </w:tc>
-        <w:tc>
-          <w:tcPr>
-            <w:tcW w:w="2946" w:type="dxa"/>
-          </w:tcPr>
-          <w:p>
-            <w:pPr>
-              <w:autoSpaceDE w:val="0"/>
-              <w:autoSpaceDN w:val="0"/>
-              <w:adjustRightInd w:val="0"/>
-              <w:jc w:val="both"/>
-              <w:rPr>
-                <w:rFonts w:eastAsiaTheme="minorHAnsi"/>
-                <w:color w:val="000000" w:themeColor="text1"/>
-                <w:sz w:val="24"/>
-                <w:szCs w:val="24"/>
-              </w:rPr>
-            </w:pPr>
-            <w:r>
-              <w:rPr>
-                <w:rFonts w:eastAsiaTheme="minorHAnsi"/>
-                <w:color w:val="000000" w:themeColor="text1"/>
-                <w:sz w:val="24"/>
-                <w:szCs w:val="24"/>
-                <w:lang w:val="vi-VN"/>
-              </w:rPr>
               <w:t>Tách logic làm việc với DB liên quan tới</w:t>
             </w:r>
             <w:r>
@@ -4161,10 +3086,21 @@
 </file>
 
 <file path=customXml/item1.xml><?xml version="1.0" encoding="utf-8"?>
-<b:Sources xmlns:b="http://schemas.openxmlformats.org/officeDocument/2006/bibliography" xmlns="http://schemas.openxmlformats.org/officeDocument/2006/bibliography" SelectedStyle="\APASixthEditionOfficeOnline.xsl" StyleName="APA" Version="6"/>
+<?mso-contentType ?>
+<FormTemplates xmlns="http://schemas.microsoft.com/sharepoint/v3/contenttype/forms">
+  <Display>DocumentLibraryForm</Display>
+  <Edit>DocumentLibraryForm</Edit>
+  <New>DocumentLibraryForm</New>
+</FormTemplates>
 </file>
 
 <file path=customXml/item2.xml><?xml version="1.0" encoding="utf-8"?>
+<p:properties xmlns:p="http://schemas.microsoft.com/office/2006/metadata/properties" xmlns:xsi="http://www.w3.org/2001/XMLSchema-instance" xmlns:pc="http://schemas.microsoft.com/office/infopath/2007/PartnerControls">
+  <documentManagement/>
+</p:properties>
+</file>
+
+<file path=customXml/item3.xml><?xml version="1.0" encoding="utf-8"?>
 <ct:contentTypeSchema xmlns:ct="http://schemas.microsoft.com/office/2006/metadata/contentType" xmlns:ma="http://schemas.microsoft.com/office/2006/metadata/properties/metaAttributes" ct:_="" ma:_="" ma:contentTypeName="Document" ma:contentTypeID="0x0101005BC85FC0CE1623478D82F1E1643D6255" ma:contentTypeVersion="8" ma:contentTypeDescription="Create a new document." ma:contentTypeScope="" ma:versionID="e0b34ff71e8d366669a0f240d9dad627">
   <xsd:schema xmlns:xsd="http://www.w3.org/2001/XMLSchema" xmlns:xs="http://www.w3.org/2001/XMLSchema" xmlns:p="http://schemas.microsoft.com/office/2006/metadata/properties" xmlns:ns2="63f50a98-0e16-4878-8096-5d6de21bfc34" targetNamespace="http://schemas.microsoft.com/office/2006/metadata/properties" ma:root="true" ma:fieldsID="e8b711f7d88caec9be5508ebcebfb99d" ns2:_="">
     <xsd:import namespace="63f50a98-0e16-4878-8096-5d6de21bfc34"/>
@@ -4332,30 +3268,28 @@
 </ct:contentTypeSchema>
 </file>
 
-<file path=customXml/item3.xml><?xml version="1.0" encoding="utf-8"?>
-<p:properties xmlns:p="http://schemas.microsoft.com/office/2006/metadata/properties" xmlns:xsi="http://www.w3.org/2001/XMLSchema-instance" xmlns:pc="http://schemas.microsoft.com/office/infopath/2007/PartnerControls">
-  <documentManagement/>
-</p:properties>
-</file>
-
 <file path=customXml/item4.xml><?xml version="1.0" encoding="utf-8"?>
-<?mso-contentType ?>
-<FormTemplates xmlns="http://schemas.microsoft.com/sharepoint/v3/contenttype/forms">
-  <Display>DocumentLibraryForm</Display>
-  <Edit>DocumentLibraryForm</Edit>
-  <New>DocumentLibraryForm</New>
-</FormTemplates>
+<b:Sources xmlns:b="http://schemas.openxmlformats.org/officeDocument/2006/bibliography" xmlns="http://schemas.openxmlformats.org/officeDocument/2006/bibliography" SelectedStyle="\APASixthEditionOfficeOnline.xsl" StyleName="APA" Version="6"/>
 </file>
 
 <file path=customXml/itemProps1.xml><?xml version="1.0" encoding="utf-8"?>
-<ds:datastoreItem xmlns:ds="http://schemas.openxmlformats.org/officeDocument/2006/customXml" ds:itemID="{C503C90E-5C0D-4CB1-8DD3-4CF0B6D98A01}">
+<ds:datastoreItem xmlns:ds="http://schemas.openxmlformats.org/officeDocument/2006/customXml" ds:itemID="{DE89C9BC-9D17-4AF7-90C0-6AFCEDBDED89}">
   <ds:schemaRefs>
-    <ds:schemaRef ds:uri="http://schemas.openxmlformats.org/officeDocument/2006/bibliography"/>
+    <ds:schemaRef ds:uri="http://schemas.microsoft.com/sharepoint/v3/contenttype/forms"/>
   </ds:schemaRefs>
 </ds:datastoreItem>
 </file>
 
 <file path=customXml/itemProps2.xml><?xml version="1.0" encoding="utf-8"?>
+<ds:datastoreItem xmlns:ds="http://schemas.openxmlformats.org/officeDocument/2006/customXml" ds:itemID="{708CD519-63D5-4ADC-AF29-8FBB975880C9}">
+  <ds:schemaRefs>
+    <ds:schemaRef ds:uri="http://schemas.microsoft.com/office/2006/metadata/properties"/>
+    <ds:schemaRef ds:uri="http://schemas.microsoft.com/office/infopath/2007/PartnerControls"/>
+  </ds:schemaRefs>
+</ds:datastoreItem>
+</file>
+
+<file path=customXml/itemProps3.xml><?xml version="1.0" encoding="utf-8"?>
 <ds:datastoreItem xmlns:ds="http://schemas.openxmlformats.org/officeDocument/2006/customXml" ds:itemID="{FB0F6B38-9750-4E00-B11C-D3B3EF35BF49}">
   <ds:schemaRefs>
     <ds:schemaRef ds:uri="http://schemas.microsoft.com/office/2006/metadata/contentType"/>
@@ -4373,19 +3307,10 @@
 </ds:datastoreItem>
 </file>
 
-<file path=customXml/itemProps3.xml><?xml version="1.0" encoding="utf-8"?>
-<ds:datastoreItem xmlns:ds="http://schemas.openxmlformats.org/officeDocument/2006/customXml" ds:itemID="{708CD519-63D5-4ADC-AF29-8FBB975880C9}">
+<file path=customXml/itemProps4.xml><?xml version="1.0" encoding="utf-8"?>
+<ds:datastoreItem xmlns:ds="http://schemas.openxmlformats.org/officeDocument/2006/customXml" ds:itemID="{C503C90E-5C0D-4CB1-8DD3-4CF0B6D98A01}">
   <ds:schemaRefs>
-    <ds:schemaRef ds:uri="http://schemas.microsoft.com/office/2006/metadata/properties"/>
-    <ds:schemaRef ds:uri="http://schemas.microsoft.com/office/infopath/2007/PartnerControls"/>
-  </ds:schemaRefs>
-</ds:datastoreItem>
-</file>
-
-<file path=customXml/itemProps4.xml><?xml version="1.0" encoding="utf-8"?>
-<ds:datastoreItem xmlns:ds="http://schemas.openxmlformats.org/officeDocument/2006/customXml" ds:itemID="{DE89C9BC-9D17-4AF7-90C0-6AFCEDBDED89}">
-  <ds:schemaRefs>
-    <ds:schemaRef ds:uri="http://schemas.microsoft.com/sharepoint/v3/contenttype/forms"/>
+    <ds:schemaRef ds:uri="http://schemas.openxmlformats.org/officeDocument/2006/bibliography"/>
   </ds:schemaRefs>
 </ds:datastoreItem>
 </file>
</xml_diff>